<commit_message>
Fix typo in comment, rename field, return promises
</commit_message>
<xml_diff>
--- a/services/core-api/app/templates/now/Technical Review.docx
+++ b/services/core-api/app/templates/now/Technical Review.docx
@@ -1,6 +1,6 @@
 
 <file path=word/document.xml><?xml version="1.0" encoding="utf-8"?>
-<w:document xmlns:wpc="http://schemas.microsoft.com/office/word/2010/wordprocessingCanvas" xmlns:cx="http://schemas.microsoft.com/office/drawing/2014/chartex" xmlns:cx1="http://schemas.microsoft.com/office/drawing/2015/9/8/chartex" xmlns:cx2="http://schemas.microsoft.com/office/drawing/2015/10/21/chartex" xmlns:cx3="http://schemas.microsoft.com/office/drawing/2016/5/9/chartex" xmlns:cx4="http://schemas.microsoft.com/office/drawing/2016/5/10/chartex" xmlns:cx5="http://schemas.microsoft.com/office/drawing/2016/5/11/chartex" xmlns:cx6="http://schemas.microsoft.com/office/drawing/2016/5/12/chartex" xmlns:cx7="http://schemas.microsoft.com/office/drawing/2016/5/13/chartex" xmlns:cx8="http://schemas.microsoft.com/office/drawing/2016/5/14/chartex" xmlns:mc="http://schemas.openxmlformats.org/markup-compatibility/2006" xmlns:aink="http://schemas.microsoft.com/office/drawing/2016/ink" xmlns:am3d="http://schemas.microsoft.com/office/drawing/2017/model3d" xmlns:o="urn:schemas-microsoft-com:office:office" xmlns:r="http://schemas.openxmlformats.org/officeDocument/2006/relationships" xmlns:m="http://schemas.openxmlformats.org/officeDocument/2006/math" xmlns:v="urn:schemas-microsoft-com:vml" xmlns:wp14="http://schemas.microsoft.com/office/word/2010/wordprocessingDrawing" xmlns:wp="http://schemas.openxmlformats.org/drawingml/2006/wordprocessingDrawing" xmlns:w10="urn:schemas-microsoft-com:office:word" xmlns:w="http://schemas.openxmlformats.org/wordprocessingml/2006/main" xmlns:w14="http://schemas.microsoft.com/office/word/2010/wordml" xmlns:w15="http://schemas.microsoft.com/office/word/2012/wordml" xmlns:w16cid="http://schemas.microsoft.com/office/word/2016/wordml/cid" xmlns:w16se="http://schemas.microsoft.com/office/word/2015/wordml/symex" xmlns:wpg="http://schemas.microsoft.com/office/word/2010/wordprocessingGroup" xmlns:wpi="http://schemas.microsoft.com/office/word/2010/wordprocessingInk" xmlns:wne="http://schemas.microsoft.com/office/word/2006/wordml" xmlns:wps="http://schemas.microsoft.com/office/word/2010/wordprocessingShape" mc:Ignorable="w14 w15 w16se w16cid wp14">
+<w:document xmlns:wpc="http://schemas.microsoft.com/office/word/2010/wordprocessingCanvas" xmlns:cx="http://schemas.microsoft.com/office/drawing/2014/chartex" xmlns:cx1="http://schemas.microsoft.com/office/drawing/2015/9/8/chartex" xmlns:cx2="http://schemas.microsoft.com/office/drawing/2015/10/21/chartex" xmlns:cx3="http://schemas.microsoft.com/office/drawing/2016/5/9/chartex" xmlns:cx4="http://schemas.microsoft.com/office/drawing/2016/5/10/chartex" xmlns:cx5="http://schemas.microsoft.com/office/drawing/2016/5/11/chartex" xmlns:cx6="http://schemas.microsoft.com/office/drawing/2016/5/12/chartex" xmlns:cx7="http://schemas.microsoft.com/office/drawing/2016/5/13/chartex" xmlns:cx8="http://schemas.microsoft.com/office/drawing/2016/5/14/chartex" xmlns:mc="http://schemas.openxmlformats.org/markup-compatibility/2006" xmlns:aink="http://schemas.microsoft.com/office/drawing/2016/ink" xmlns:am3d="http://schemas.microsoft.com/office/drawing/2017/model3d" xmlns:o="urn:schemas-microsoft-com:office:office" xmlns:r="http://schemas.openxmlformats.org/officeDocument/2006/relationships" xmlns:m="http://schemas.openxmlformats.org/officeDocument/2006/math" xmlns:v="urn:schemas-microsoft-com:vml" xmlns:wp14="http://schemas.microsoft.com/office/word/2010/wordprocessingDrawing" xmlns:wp="http://schemas.openxmlformats.org/drawingml/2006/wordprocessingDrawing" xmlns:w10="urn:schemas-microsoft-com:office:word" xmlns:w="http://schemas.openxmlformats.org/wordprocessingml/2006/main" xmlns:w14="http://schemas.microsoft.com/office/word/2010/wordml" xmlns:w15="http://schemas.microsoft.com/office/word/2012/wordml" xmlns:w16cex="http://schemas.microsoft.com/office/word/2018/wordml/cex" xmlns:w16cid="http://schemas.microsoft.com/office/word/2016/wordml/cid" xmlns:w16="http://schemas.microsoft.com/office/word/2018/wordml" xmlns:w16se="http://schemas.microsoft.com/office/word/2015/wordml/symex" xmlns:wpg="http://schemas.microsoft.com/office/word/2010/wordprocessingGroup" xmlns:wpi="http://schemas.microsoft.com/office/word/2010/wordprocessingInk" xmlns:wne="http://schemas.microsoft.com/office/word/2006/wordml" xmlns:wps="http://schemas.microsoft.com/office/word/2010/wordprocessingShape" mc:Ignorable="w14 w15 w16se w16cid w16 w16cex wp14">
   <w:body>
     <w:p>
       <w:pPr>
@@ -1166,7 +1166,21 @@
           <w:rFonts w:ascii="Times New Roman" w:eastAsia="Times New Roman" w:hAnsi="Times New Roman" w:cs="Times New Roman"/>
           <w:b/>
         </w:rPr>
-        <w:t>Proposed End Date</w:t>
+        <w:t xml:space="preserve">Proposed </w:t>
+      </w:r>
+      <w:r>
+        <w:rPr>
+          <w:rFonts w:ascii="Times New Roman" w:eastAsia="Times New Roman" w:hAnsi="Times New Roman" w:cs="Times New Roman"/>
+          <w:b/>
+        </w:rPr>
+        <w:t xml:space="preserve">Authorization </w:t>
+      </w:r>
+      <w:r>
+        <w:rPr>
+          <w:rFonts w:ascii="Times New Roman" w:eastAsia="Times New Roman" w:hAnsi="Times New Roman" w:cs="Times New Roman"/>
+          <w:b/>
+        </w:rPr>
+        <w:t>End Date</w:t>
       </w:r>
       <w:r>
         <w:rPr>
@@ -9296,39 +9310,37 @@
           <w:b/>
         </w:rPr>
       </w:pPr>
-      <w:bookmarkStart w:id="35" w:name="_GoBack"/>
+      <w:r>
+        <w:rPr>
+          <w:rFonts w:ascii="Times New Roman" w:eastAsia="Times New Roman" w:hAnsi="Times New Roman" w:cs="Times New Roman"/>
+          <w:b/>
+        </w:rPr>
+        <w:t>If the material has potential for spontaneous combustion, give details of separate handling</w:t>
+      </w:r>
+    </w:p>
+    <w:p>
+      <w:pPr>
+        <w:pStyle w:val="LO-normal1"/>
+        <w:rPr>
+          <w:rFonts w:ascii="Times New Roman" w:eastAsia="Times New Roman" w:hAnsi="Times New Roman" w:cs="Times New Roman"/>
+        </w:rPr>
+      </w:pPr>
+      <w:r>
+        <w:rPr>
+          <w:rFonts w:ascii="Times New Roman" w:eastAsia="Times New Roman" w:hAnsi="Times New Roman" w:cs="Times New Roman"/>
+        </w:rPr>
+        <w:t>{d.surface_bulk_sample.spontaneous_combustion_handling}</w:t>
+      </w:r>
+    </w:p>
+    <w:p>
+      <w:pPr>
+        <w:pStyle w:val="Heading3"/>
+        <w:rPr>
+          <w:rFonts w:ascii="Times New Roman" w:eastAsia="Times New Roman" w:hAnsi="Times New Roman" w:cs="Times New Roman"/>
+        </w:rPr>
+      </w:pPr>
+      <w:bookmarkStart w:id="35" w:name="_l3tiy1otuy2b"/>
       <w:bookmarkEnd w:id="35"/>
-      <w:r>
-        <w:rPr>
-          <w:rFonts w:ascii="Times New Roman" w:eastAsia="Times New Roman" w:hAnsi="Times New Roman" w:cs="Times New Roman"/>
-          <w:b/>
-        </w:rPr>
-        <w:t>If the material has potential for spontaneous combustion, give details of separate handling</w:t>
-      </w:r>
-    </w:p>
-    <w:p>
-      <w:pPr>
-        <w:pStyle w:val="LO-normal1"/>
-        <w:rPr>
-          <w:rFonts w:ascii="Times New Roman" w:eastAsia="Times New Roman" w:hAnsi="Times New Roman" w:cs="Times New Roman"/>
-        </w:rPr>
-      </w:pPr>
-      <w:r>
-        <w:rPr>
-          <w:rFonts w:ascii="Times New Roman" w:eastAsia="Times New Roman" w:hAnsi="Times New Roman" w:cs="Times New Roman"/>
-        </w:rPr>
-        <w:t>{d.surface_bulk_sample.spontaneous_combustion_handling}</w:t>
-      </w:r>
-    </w:p>
-    <w:p>
-      <w:pPr>
-        <w:pStyle w:val="Heading3"/>
-        <w:rPr>
-          <w:rFonts w:ascii="Times New Roman" w:eastAsia="Times New Roman" w:hAnsi="Times New Roman" w:cs="Times New Roman"/>
-        </w:rPr>
-      </w:pPr>
-      <w:bookmarkStart w:id="36" w:name="_l3tiy1otuy2b"/>
-      <w:bookmarkEnd w:id="36"/>
       <w:r>
         <w:rPr>
           <w:rFonts w:ascii="Times New Roman" w:eastAsia="Times New Roman" w:hAnsi="Times New Roman" w:cs="Times New Roman"/>
@@ -9682,8 +9694,8 @@
           <w:rFonts w:ascii="Times New Roman" w:eastAsia="Times New Roman" w:hAnsi="Times New Roman" w:cs="Times New Roman"/>
         </w:rPr>
       </w:pPr>
-      <w:bookmarkStart w:id="37" w:name="_bh0bc956cx0p"/>
-      <w:bookmarkEnd w:id="37"/>
+      <w:bookmarkStart w:id="36" w:name="_bh0bc956cx0p"/>
+      <w:bookmarkEnd w:id="36"/>
       <w:r>
         <w:rPr>
           <w:rFonts w:ascii="Times New Roman" w:eastAsia="Times New Roman" w:hAnsi="Times New Roman" w:cs="Times New Roman"/>
@@ -9852,8 +9864,8 @@
           <w:rFonts w:ascii="Times New Roman" w:eastAsia="Times New Roman" w:hAnsi="Times New Roman" w:cs="Times New Roman"/>
         </w:rPr>
       </w:pPr>
-      <w:bookmarkStart w:id="38" w:name="_89una53xbzz"/>
-      <w:bookmarkEnd w:id="38"/>
+      <w:bookmarkStart w:id="37" w:name="_89una53xbzz"/>
+      <w:bookmarkEnd w:id="37"/>
       <w:r>
         <w:rPr>
           <w:rFonts w:ascii="Times New Roman" w:eastAsia="Times New Roman" w:hAnsi="Times New Roman" w:cs="Times New Roman"/>
@@ -10487,7 +10499,6 @@
               <w:rPr>
                 <w:rFonts w:ascii="Times New Roman" w:eastAsia="Times New Roman" w:hAnsi="Times New Roman" w:cs="Times New Roman"/>
               </w:rPr>
-              <w:lastRenderedPageBreak/>
               <w:t>{d.underground_exploration.details[i+1].underground_exploration_type_code}</w:t>
             </w:r>
           </w:p>
@@ -10970,13 +10981,197 @@
           <w:rFonts w:ascii="Times New Roman" w:eastAsia="Times New Roman" w:hAnsi="Times New Roman" w:cs="Times New Roman"/>
         </w:rPr>
       </w:pPr>
-      <w:bookmarkStart w:id="39" w:name="_u7p4ey9cql4a"/>
+      <w:bookmarkStart w:id="38" w:name="_u7p4ey9cql4a"/>
+      <w:bookmarkEnd w:id="38"/>
+      <w:r>
+        <w:rPr>
+          <w:rFonts w:ascii="Times New Roman" w:eastAsia="Times New Roman" w:hAnsi="Times New Roman" w:cs="Times New Roman"/>
+        </w:rPr>
+        <w:t>Sand and Gravel/Quarry Operations</w:t>
+      </w:r>
+    </w:p>
+    <w:p>
+      <w:pPr>
+        <w:pStyle w:val="Heading3"/>
+        <w:rPr>
+          <w:rFonts w:ascii="Times New Roman" w:eastAsia="Times New Roman" w:hAnsi="Times New Roman" w:cs="Times New Roman"/>
+        </w:rPr>
+      </w:pPr>
+      <w:bookmarkStart w:id="39" w:name="_6eormxsy3fbi"/>
       <w:bookmarkEnd w:id="39"/>
       <w:r>
         <w:rPr>
           <w:rFonts w:ascii="Times New Roman" w:eastAsia="Times New Roman" w:hAnsi="Times New Roman" w:cs="Times New Roman"/>
         </w:rPr>
-        <w:t>Sand and Gravel/Quarry Operations</w:t>
+        <w:t>Soil Conservation</w:t>
+      </w:r>
+    </w:p>
+    <w:p>
+      <w:pPr>
+        <w:pStyle w:val="LO-normal1"/>
+        <w:rPr>
+          <w:rFonts w:ascii="Times New Roman" w:eastAsia="Times New Roman" w:hAnsi="Times New Roman" w:cs="Times New Roman"/>
+          <w:b/>
+          <w:color w:val="00FF00"/>
+        </w:rPr>
+      </w:pPr>
+      <w:r>
+        <w:rPr>
+          <w:rFonts w:ascii="Times New Roman" w:eastAsia="Times New Roman" w:hAnsi="Times New Roman" w:cs="Times New Roman"/>
+          <w:b/>
+        </w:rPr>
+        <w:t>Average Depth Overburden</w:t>
+      </w:r>
+      <w:r>
+        <w:rPr>
+          <w:rFonts w:ascii="Times New Roman" w:eastAsia="Times New Roman" w:hAnsi="Times New Roman" w:cs="Times New Roman"/>
+          <w:b/>
+          <w:color w:val="00FF00"/>
+        </w:rPr>
+        <w:t xml:space="preserve">{d.edited_fields.sand_and_gravel.average_overburden_depth:ifEQ(true):showBegin} </w:t>
+      </w:r>
+      <w:r>
+        <w:rPr>
+          <w:rFonts w:ascii="Times New Roman" w:eastAsia="Times New Roman" w:hAnsi="Times New Roman" w:cs="Times New Roman"/>
+          <w:b/>
+          <w:color w:val="234075"/>
+        </w:rPr>
+        <w:t>[EDITED]</w:t>
+      </w:r>
+      <w:r>
+        <w:rPr>
+          <w:rFonts w:ascii="Times New Roman" w:eastAsia="Times New Roman" w:hAnsi="Times New Roman" w:cs="Times New Roman"/>
+          <w:b/>
+          <w:color w:val="00FF00"/>
+        </w:rPr>
+        <w:t xml:space="preserve"> {d.edited_fields.sand_and_gravel.average_overburden_depth:showEnd} </w:t>
+      </w:r>
+    </w:p>
+    <w:p>
+      <w:pPr>
+        <w:pStyle w:val="LO-normal1"/>
+        <w:rPr>
+          <w:rFonts w:ascii="Times New Roman" w:eastAsia="Times New Roman" w:hAnsi="Times New Roman" w:cs="Times New Roman"/>
+          <w:b/>
+        </w:rPr>
+      </w:pPr>
+      <w:r>
+        <w:rPr>
+          <w:rFonts w:ascii="Times New Roman" w:eastAsia="Times New Roman" w:hAnsi="Times New Roman" w:cs="Times New Roman"/>
+        </w:rPr>
+        <w:t>{d.sand_and_gravel.average_overburden_depth}</w:t>
+      </w:r>
+    </w:p>
+    <w:p>
+      <w:pPr>
+        <w:pStyle w:val="LO-normal1"/>
+        <w:rPr>
+          <w:rFonts w:ascii="Times New Roman" w:eastAsia="Times New Roman" w:hAnsi="Times New Roman" w:cs="Times New Roman"/>
+          <w:b/>
+          <w:color w:val="00FF00"/>
+        </w:rPr>
+      </w:pPr>
+      <w:r>
+        <w:rPr>
+          <w:rFonts w:ascii="Times New Roman" w:eastAsia="Times New Roman" w:hAnsi="Times New Roman" w:cs="Times New Roman"/>
+          <w:b/>
+        </w:rPr>
+        <w:t>Average Depth of topsoil</w:t>
+      </w:r>
+      <w:r>
+        <w:rPr>
+          <w:rFonts w:ascii="Times New Roman" w:eastAsia="Times New Roman" w:hAnsi="Times New Roman" w:cs="Times New Roman"/>
+          <w:b/>
+          <w:color w:val="00FF00"/>
+        </w:rPr>
+        <w:t xml:space="preserve">{d.edited_fields.sand_and_gravel.average_top_soil_depth:ifEQ(true):showBegin} </w:t>
+      </w:r>
+      <w:r>
+        <w:rPr>
+          <w:rFonts w:ascii="Times New Roman" w:eastAsia="Times New Roman" w:hAnsi="Times New Roman" w:cs="Times New Roman"/>
+          <w:b/>
+          <w:color w:val="234075"/>
+        </w:rPr>
+        <w:t>[EDITED]</w:t>
+      </w:r>
+      <w:r>
+        <w:rPr>
+          <w:rFonts w:ascii="Times New Roman" w:eastAsia="Times New Roman" w:hAnsi="Times New Roman" w:cs="Times New Roman"/>
+          <w:b/>
+          <w:color w:val="00FF00"/>
+        </w:rPr>
+        <w:t xml:space="preserve">{d.edited_fields.sand_and_gravel.average_top_soil_depth:showEnd} </w:t>
+      </w:r>
+    </w:p>
+    <w:p>
+      <w:pPr>
+        <w:pStyle w:val="LO-normal1"/>
+        <w:rPr>
+          <w:rFonts w:ascii="Times New Roman" w:eastAsia="Times New Roman" w:hAnsi="Times New Roman" w:cs="Times New Roman"/>
+          <w:b/>
+        </w:rPr>
+      </w:pPr>
+      <w:r>
+        <w:rPr>
+          <w:rFonts w:ascii="Times New Roman" w:eastAsia="Times New Roman" w:hAnsi="Times New Roman" w:cs="Times New Roman"/>
+        </w:rPr>
+        <w:t>{d.sand_and_gravel.average_top_soil_depth}</w:t>
+      </w:r>
+    </w:p>
+    <w:p>
+      <w:pPr>
+        <w:pStyle w:val="LO-normal1"/>
+        <w:rPr>
+          <w:rFonts w:ascii="Times New Roman" w:eastAsia="Times New Roman" w:hAnsi="Times New Roman" w:cs="Times New Roman"/>
+          <w:b/>
+          <w:color w:val="00FF00"/>
+        </w:rPr>
+      </w:pPr>
+      <w:r>
+        <w:rPr>
+          <w:rFonts w:ascii="Times New Roman" w:eastAsia="Times New Roman" w:hAnsi="Times New Roman" w:cs="Times New Roman"/>
+          <w:b/>
+        </w:rPr>
+        <w:t>Measures to stabilize soil overburden stockpiles and control noxious weeds</w:t>
+      </w:r>
+      <w:r>
+        <w:rPr>
+          <w:rFonts w:ascii="Times New Roman" w:eastAsia="Times New Roman" w:hAnsi="Times New Roman" w:cs="Times New Roman"/>
+          <w:b/>
+          <w:color w:val="00FF00"/>
+        </w:rPr>
+        <w:t xml:space="preserve">{d.edited_fields.sand_and_gravel.stability_measures_description:ifEQ(true):showBegin} </w:t>
+      </w:r>
+      <w:r>
+        <w:rPr>
+          <w:rFonts w:ascii="Times New Roman" w:eastAsia="Times New Roman" w:hAnsi="Times New Roman" w:cs="Times New Roman"/>
+          <w:b/>
+          <w:color w:val="234075"/>
+        </w:rPr>
+        <w:t>[EDITED]</w:t>
+      </w:r>
+      <w:r>
+        <w:rPr>
+          <w:rFonts w:ascii="Times New Roman" w:eastAsia="Times New Roman" w:hAnsi="Times New Roman" w:cs="Times New Roman"/>
+          <w:b/>
+          <w:color w:val="00FF00"/>
+        </w:rPr>
+        <w:t>{d.edited_fields.sand_and_gravel.stability_measures_description:showEnd}</w:t>
+      </w:r>
+    </w:p>
+    <w:p>
+      <w:pPr>
+        <w:pStyle w:val="LO-normal1"/>
+        <w:rPr>
+          <w:rFonts w:ascii="Times New Roman" w:eastAsia="Times New Roman" w:hAnsi="Times New Roman" w:cs="Times New Roman"/>
+          <w:b/>
+        </w:rPr>
+      </w:pPr>
+      <w:r>
+        <w:rPr>
+          <w:rFonts w:ascii="Times New Roman" w:eastAsia="Times New Roman" w:hAnsi="Times New Roman" w:cs="Times New Roman"/>
+        </w:rPr>
+        <w:t>{d.sand_and_gravel.stability_measures_description}</w:t>
       </w:r>
     </w:p>
     <w:p>
@@ -10986,192 +11181,8 @@
           <w:rFonts w:ascii="Times New Roman" w:eastAsia="Times New Roman" w:hAnsi="Times New Roman" w:cs="Times New Roman"/>
         </w:rPr>
       </w:pPr>
-      <w:bookmarkStart w:id="40" w:name="_6eormxsy3fbi"/>
+      <w:bookmarkStart w:id="40" w:name="_70pj7c22moc6"/>
       <w:bookmarkEnd w:id="40"/>
-      <w:r>
-        <w:rPr>
-          <w:rFonts w:ascii="Times New Roman" w:eastAsia="Times New Roman" w:hAnsi="Times New Roman" w:cs="Times New Roman"/>
-        </w:rPr>
-        <w:t>Soil Conservation</w:t>
-      </w:r>
-    </w:p>
-    <w:p>
-      <w:pPr>
-        <w:pStyle w:val="LO-normal1"/>
-        <w:rPr>
-          <w:rFonts w:ascii="Times New Roman" w:eastAsia="Times New Roman" w:hAnsi="Times New Roman" w:cs="Times New Roman"/>
-          <w:b/>
-          <w:color w:val="00FF00"/>
-        </w:rPr>
-      </w:pPr>
-      <w:r>
-        <w:rPr>
-          <w:rFonts w:ascii="Times New Roman" w:eastAsia="Times New Roman" w:hAnsi="Times New Roman" w:cs="Times New Roman"/>
-          <w:b/>
-        </w:rPr>
-        <w:t>Average Depth Overburden</w:t>
-      </w:r>
-      <w:r>
-        <w:rPr>
-          <w:rFonts w:ascii="Times New Roman" w:eastAsia="Times New Roman" w:hAnsi="Times New Roman" w:cs="Times New Roman"/>
-          <w:b/>
-          <w:color w:val="00FF00"/>
-        </w:rPr>
-        <w:t xml:space="preserve">{d.edited_fields.sand_and_gravel.average_overburden_depth:ifEQ(true):showBegin} </w:t>
-      </w:r>
-      <w:r>
-        <w:rPr>
-          <w:rFonts w:ascii="Times New Roman" w:eastAsia="Times New Roman" w:hAnsi="Times New Roman" w:cs="Times New Roman"/>
-          <w:b/>
-          <w:color w:val="234075"/>
-        </w:rPr>
-        <w:t>[EDITED]</w:t>
-      </w:r>
-      <w:r>
-        <w:rPr>
-          <w:rFonts w:ascii="Times New Roman" w:eastAsia="Times New Roman" w:hAnsi="Times New Roman" w:cs="Times New Roman"/>
-          <w:b/>
-          <w:color w:val="00FF00"/>
-        </w:rPr>
-        <w:t xml:space="preserve"> {d.edited_fields.sand_and_gravel.average_overburden_depth:showEnd} </w:t>
-      </w:r>
-    </w:p>
-    <w:p>
-      <w:pPr>
-        <w:pStyle w:val="LO-normal1"/>
-        <w:rPr>
-          <w:rFonts w:ascii="Times New Roman" w:eastAsia="Times New Roman" w:hAnsi="Times New Roman" w:cs="Times New Roman"/>
-          <w:b/>
-        </w:rPr>
-      </w:pPr>
-      <w:r>
-        <w:rPr>
-          <w:rFonts w:ascii="Times New Roman" w:eastAsia="Times New Roman" w:hAnsi="Times New Roman" w:cs="Times New Roman"/>
-        </w:rPr>
-        <w:t>{d.sand_and_gravel.average_overburden_depth}</w:t>
-      </w:r>
-    </w:p>
-    <w:p>
-      <w:pPr>
-        <w:pStyle w:val="LO-normal1"/>
-        <w:rPr>
-          <w:rFonts w:ascii="Times New Roman" w:eastAsia="Times New Roman" w:hAnsi="Times New Roman" w:cs="Times New Roman"/>
-          <w:b/>
-          <w:color w:val="00FF00"/>
-        </w:rPr>
-      </w:pPr>
-      <w:r>
-        <w:rPr>
-          <w:rFonts w:ascii="Times New Roman" w:eastAsia="Times New Roman" w:hAnsi="Times New Roman" w:cs="Times New Roman"/>
-          <w:b/>
-        </w:rPr>
-        <w:t>Average Depth of topsoil</w:t>
-      </w:r>
-      <w:r>
-        <w:rPr>
-          <w:rFonts w:ascii="Times New Roman" w:eastAsia="Times New Roman" w:hAnsi="Times New Roman" w:cs="Times New Roman"/>
-          <w:b/>
-          <w:color w:val="00FF00"/>
-        </w:rPr>
-        <w:t xml:space="preserve">{d.edited_fields.sand_and_gravel.average_top_soil_depth:ifEQ(true):showBegin} </w:t>
-      </w:r>
-      <w:r>
-        <w:rPr>
-          <w:rFonts w:ascii="Times New Roman" w:eastAsia="Times New Roman" w:hAnsi="Times New Roman" w:cs="Times New Roman"/>
-          <w:b/>
-          <w:color w:val="234075"/>
-        </w:rPr>
-        <w:t>[EDITED]</w:t>
-      </w:r>
-      <w:r>
-        <w:rPr>
-          <w:rFonts w:ascii="Times New Roman" w:eastAsia="Times New Roman" w:hAnsi="Times New Roman" w:cs="Times New Roman"/>
-          <w:b/>
-          <w:color w:val="00FF00"/>
-        </w:rPr>
-        <w:t xml:space="preserve">{d.edited_fields.sand_and_gravel.average_top_soil_depth:showEnd} </w:t>
-      </w:r>
-    </w:p>
-    <w:p>
-      <w:pPr>
-        <w:pStyle w:val="LO-normal1"/>
-        <w:rPr>
-          <w:rFonts w:ascii="Times New Roman" w:eastAsia="Times New Roman" w:hAnsi="Times New Roman" w:cs="Times New Roman"/>
-          <w:b/>
-        </w:rPr>
-      </w:pPr>
-      <w:r>
-        <w:rPr>
-          <w:rFonts w:ascii="Times New Roman" w:eastAsia="Times New Roman" w:hAnsi="Times New Roman" w:cs="Times New Roman"/>
-        </w:rPr>
-        <w:t>{d.sand_and_gravel.average_top_soil_depth}</w:t>
-      </w:r>
-    </w:p>
-    <w:p>
-      <w:pPr>
-        <w:pStyle w:val="LO-normal1"/>
-        <w:rPr>
-          <w:rFonts w:ascii="Times New Roman" w:eastAsia="Times New Roman" w:hAnsi="Times New Roman" w:cs="Times New Roman"/>
-          <w:b/>
-          <w:color w:val="00FF00"/>
-        </w:rPr>
-      </w:pPr>
-      <w:r>
-        <w:rPr>
-          <w:rFonts w:ascii="Times New Roman" w:eastAsia="Times New Roman" w:hAnsi="Times New Roman" w:cs="Times New Roman"/>
-          <w:b/>
-        </w:rPr>
-        <w:t>Measures to stabilize soil overburden stockpiles and control noxious weeds</w:t>
-      </w:r>
-      <w:r>
-        <w:rPr>
-          <w:rFonts w:ascii="Times New Roman" w:eastAsia="Times New Roman" w:hAnsi="Times New Roman" w:cs="Times New Roman"/>
-          <w:b/>
-          <w:color w:val="00FF00"/>
-        </w:rPr>
-        <w:t xml:space="preserve">{d.edited_fields.sand_and_gravel.stability_measures_description:ifEQ(true):showBegin} </w:t>
-      </w:r>
-      <w:r>
-        <w:rPr>
-          <w:rFonts w:ascii="Times New Roman" w:eastAsia="Times New Roman" w:hAnsi="Times New Roman" w:cs="Times New Roman"/>
-          <w:b/>
-          <w:color w:val="234075"/>
-        </w:rPr>
-        <w:t>[EDITED]</w:t>
-      </w:r>
-      <w:r>
-        <w:rPr>
-          <w:rFonts w:ascii="Times New Roman" w:eastAsia="Times New Roman" w:hAnsi="Times New Roman" w:cs="Times New Roman"/>
-          <w:b/>
-          <w:color w:val="00FF00"/>
-        </w:rPr>
-        <w:t>{d.edited_fields.sand_and_gravel.stability_measures_description:showEnd}</w:t>
-      </w:r>
-    </w:p>
-    <w:p>
-      <w:pPr>
-        <w:pStyle w:val="LO-normal1"/>
-        <w:rPr>
-          <w:rFonts w:ascii="Times New Roman" w:eastAsia="Times New Roman" w:hAnsi="Times New Roman" w:cs="Times New Roman"/>
-          <w:b/>
-        </w:rPr>
-      </w:pPr>
-      <w:r>
-        <w:rPr>
-          <w:rFonts w:ascii="Times New Roman" w:eastAsia="Times New Roman" w:hAnsi="Times New Roman" w:cs="Times New Roman"/>
-        </w:rPr>
-        <w:t>{d.sand_and_gravel.stability_measures_description}</w:t>
-      </w:r>
-    </w:p>
-    <w:p>
-      <w:pPr>
-        <w:pStyle w:val="Heading3"/>
-        <w:rPr>
-          <w:rFonts w:ascii="Times New Roman" w:eastAsia="Times New Roman" w:hAnsi="Times New Roman" w:cs="Times New Roman"/>
-        </w:rPr>
-      </w:pPr>
-      <w:bookmarkStart w:id="41" w:name="_70pj7c22moc6"/>
-      <w:bookmarkEnd w:id="41"/>
       <w:r>
         <w:rPr>
           <w:rFonts w:ascii="Times New Roman" w:eastAsia="Times New Roman" w:hAnsi="Times New Roman" w:cs="Times New Roman"/>
@@ -11997,8 +12008,8 @@
           <w:rFonts w:ascii="Times New Roman" w:eastAsia="Times New Roman" w:hAnsi="Times New Roman" w:cs="Times New Roman"/>
         </w:rPr>
       </w:pPr>
-      <w:bookmarkStart w:id="42" w:name="_94lfvf7d2aqn"/>
-      <w:bookmarkEnd w:id="42"/>
+      <w:bookmarkStart w:id="41" w:name="_94lfvf7d2aqn"/>
+      <w:bookmarkEnd w:id="41"/>
       <w:r>
         <w:rPr>
           <w:rFonts w:ascii="Times New Roman" w:eastAsia="Times New Roman" w:hAnsi="Times New Roman" w:cs="Times New Roman"/>
@@ -12353,8 +12364,8 @@
           <w:rFonts w:ascii="Times New Roman" w:eastAsia="Times New Roman" w:hAnsi="Times New Roman" w:cs="Times New Roman"/>
         </w:rPr>
       </w:pPr>
-      <w:bookmarkStart w:id="43" w:name="_bwnf20z73656"/>
-      <w:bookmarkEnd w:id="43"/>
+      <w:bookmarkStart w:id="42" w:name="_bwnf20z73656"/>
+      <w:bookmarkEnd w:id="42"/>
       <w:r>
         <w:rPr>
           <w:rFonts w:ascii="Times New Roman" w:eastAsia="Times New Roman" w:hAnsi="Times New Roman" w:cs="Times New Roman"/>
@@ -12529,8 +12540,8 @@
           <w:rFonts w:ascii="Times New Roman" w:eastAsia="Times New Roman" w:hAnsi="Times New Roman" w:cs="Times New Roman"/>
         </w:rPr>
       </w:pPr>
-      <w:bookmarkStart w:id="44" w:name="_r4xdhg3zycg4"/>
-      <w:bookmarkEnd w:id="44"/>
+      <w:bookmarkStart w:id="43" w:name="_r4xdhg3zycg4"/>
+      <w:bookmarkEnd w:id="43"/>
       <w:r>
         <w:rPr>
           <w:rFonts w:ascii="Times New Roman" w:eastAsia="Times New Roman" w:hAnsi="Times New Roman" w:cs="Times New Roman"/>
@@ -13309,8 +13320,8 @@
           <w:rFonts w:ascii="Times New Roman" w:eastAsia="Times New Roman" w:hAnsi="Times New Roman" w:cs="Times New Roman"/>
         </w:rPr>
       </w:pPr>
-      <w:bookmarkStart w:id="45" w:name="_x9d9tnaucie5"/>
-      <w:bookmarkEnd w:id="45"/>
+      <w:bookmarkStart w:id="44" w:name="_x9d9tnaucie5"/>
+      <w:bookmarkEnd w:id="44"/>
       <w:r>
         <w:rPr>
           <w:rFonts w:ascii="Times New Roman" w:eastAsia="Times New Roman" w:hAnsi="Times New Roman" w:cs="Times New Roman"/>
@@ -13664,8 +13675,8 @@
           <w:rFonts w:ascii="Times New Roman" w:eastAsia="Times New Roman" w:hAnsi="Times New Roman" w:cs="Times New Roman"/>
         </w:rPr>
       </w:pPr>
-      <w:bookmarkStart w:id="46" w:name="_3xlur9q5r581"/>
-      <w:bookmarkEnd w:id="46"/>
+      <w:bookmarkStart w:id="45" w:name="_3xlur9q5r581"/>
+      <w:bookmarkEnd w:id="45"/>
       <w:r>
         <w:rPr>
           <w:rFonts w:ascii="Times New Roman" w:eastAsia="Times New Roman" w:hAnsi="Times New Roman" w:cs="Times New Roman"/>
@@ -13879,8 +13890,8 @@
           <w:rFonts w:ascii="Times New Roman" w:eastAsia="Times New Roman" w:hAnsi="Times New Roman" w:cs="Times New Roman"/>
         </w:rPr>
       </w:pPr>
-      <w:bookmarkStart w:id="47" w:name="_9s57twfcsq1f"/>
-      <w:bookmarkEnd w:id="47"/>
+      <w:bookmarkStart w:id="46" w:name="_9s57twfcsq1f"/>
+      <w:bookmarkEnd w:id="46"/>
       <w:r>
         <w:rPr>
           <w:rFonts w:ascii="Times New Roman" w:eastAsia="Times New Roman" w:hAnsi="Times New Roman" w:cs="Times New Roman"/>
@@ -14328,160 +14339,160 @@
           <w:rFonts w:ascii="Times New Roman" w:eastAsia="Times New Roman" w:hAnsi="Times New Roman" w:cs="Times New Roman"/>
         </w:rPr>
       </w:pPr>
-      <w:bookmarkStart w:id="48" w:name="_fnpoikvbmqnn"/>
+      <w:bookmarkStart w:id="47" w:name="_fnpoikvbmqnn"/>
+      <w:bookmarkEnd w:id="47"/>
+      <w:r>
+        <w:rPr>
+          <w:rFonts w:ascii="Times New Roman" w:eastAsia="Times New Roman" w:hAnsi="Times New Roman" w:cs="Times New Roman"/>
+        </w:rPr>
+        <w:t>Reclamation Program</w:t>
+      </w:r>
+    </w:p>
+    <w:p>
+      <w:pPr>
+        <w:pStyle w:val="LO-normal1"/>
+        <w:rPr>
+          <w:rFonts w:ascii="Times New Roman" w:eastAsia="Times New Roman" w:hAnsi="Times New Roman" w:cs="Times New Roman"/>
+        </w:rPr>
+      </w:pPr>
+      <w:r>
+        <w:rPr>
+          <w:rFonts w:ascii="Times New Roman" w:eastAsia="Times New Roman" w:hAnsi="Times New Roman" w:cs="Times New Roman"/>
+          <w:b/>
+        </w:rPr>
+        <w:t>Proposed reclamation and timing for this specific activity</w:t>
+      </w:r>
+      <w:r>
+        <w:rPr>
+          <w:rFonts w:ascii="Times New Roman" w:eastAsia="Times New Roman" w:hAnsi="Times New Roman" w:cs="Times New Roman"/>
+          <w:b/>
+          <w:color w:val="00FF00"/>
+        </w:rPr>
+        <w:t xml:space="preserve">{d.edited_fields.water_supply.reclamation_description:ifEQ(true):showBegin} </w:t>
+      </w:r>
+      <w:r>
+        <w:rPr>
+          <w:rFonts w:ascii="Times New Roman" w:eastAsia="Times New Roman" w:hAnsi="Times New Roman" w:cs="Times New Roman"/>
+          <w:b/>
+          <w:color w:val="234075"/>
+        </w:rPr>
+        <w:t xml:space="preserve">[EDITED] </w:t>
+      </w:r>
+      <w:r>
+        <w:rPr>
+          <w:rFonts w:ascii="Times New Roman" w:eastAsia="Times New Roman" w:hAnsi="Times New Roman" w:cs="Times New Roman"/>
+          <w:b/>
+          <w:color w:val="00FF00"/>
+        </w:rPr>
+        <w:t>{d.edited_fields.water_supply.reclamation_description:showEnd}</w:t>
+      </w:r>
+    </w:p>
+    <w:p>
+      <w:pPr>
+        <w:pStyle w:val="LO-normal1"/>
+        <w:rPr>
+          <w:rFonts w:ascii="Times New Roman" w:eastAsia="Times New Roman" w:hAnsi="Times New Roman" w:cs="Times New Roman"/>
+        </w:rPr>
+      </w:pPr>
+      <w:r>
+        <w:rPr>
+          <w:rFonts w:ascii="Times New Roman" w:eastAsia="Times New Roman" w:hAnsi="Times New Roman" w:cs="Times New Roman"/>
+        </w:rPr>
+        <w:t xml:space="preserve">{d.water_supply.reclamation_description} </w:t>
+      </w:r>
+    </w:p>
+    <w:p>
+      <w:pPr>
+        <w:pStyle w:val="LO-normal1"/>
+        <w:rPr>
+          <w:rFonts w:ascii="Times New Roman" w:eastAsia="Times New Roman" w:hAnsi="Times New Roman" w:cs="Times New Roman"/>
+          <w:b/>
+          <w:color w:val="234075"/>
+        </w:rPr>
+      </w:pPr>
+      <w:r>
+        <w:rPr>
+          <w:rFonts w:ascii="Times New Roman" w:eastAsia="Times New Roman" w:hAnsi="Times New Roman" w:cs="Times New Roman"/>
+          <w:b/>
+        </w:rPr>
+        <w:t>Estimated Cost of reclamation activities described above</w:t>
+      </w:r>
+      <w:r>
+        <w:rPr>
+          <w:rFonts w:ascii="Times New Roman" w:eastAsia="Times New Roman" w:hAnsi="Times New Roman" w:cs="Times New Roman"/>
+          <w:b/>
+          <w:color w:val="00FF00"/>
+        </w:rPr>
+        <w:t>{d.edited_fields.water_supply.reclamation_cost:ifEQ(true):showBegin}</w:t>
+      </w:r>
+      <w:r>
+        <w:rPr>
+          <w:rFonts w:ascii="Times New Roman" w:eastAsia="Times New Roman" w:hAnsi="Times New Roman" w:cs="Times New Roman"/>
+          <w:b/>
+        </w:rPr>
+        <w:t xml:space="preserve"> </w:t>
+      </w:r>
+      <w:r>
+        <w:rPr>
+          <w:rFonts w:ascii="Times New Roman" w:eastAsia="Times New Roman" w:hAnsi="Times New Roman" w:cs="Times New Roman"/>
+          <w:b/>
+          <w:color w:val="234075"/>
+        </w:rPr>
+        <w:t>[EDITED]</w:t>
+      </w:r>
+    </w:p>
+    <w:p>
+      <w:pPr>
+        <w:pStyle w:val="LO-normal1"/>
+        <w:rPr>
+          <w:rFonts w:ascii="Times New Roman" w:eastAsia="Times New Roman" w:hAnsi="Times New Roman" w:cs="Times New Roman"/>
+          <w:b/>
+          <w:color w:val="234075"/>
+        </w:rPr>
+      </w:pPr>
+      <w:r>
+        <w:rPr>
+          <w:rFonts w:ascii="Times New Roman" w:eastAsia="Times New Roman" w:hAnsi="Times New Roman" w:cs="Times New Roman"/>
+          <w:b/>
+          <w:color w:val="00FF00"/>
+        </w:rPr>
+        <w:t>{d.edited_fields.water_supply.reclamation_cost:showEnd}</w:t>
+      </w:r>
+    </w:p>
+    <w:p>
+      <w:pPr>
+        <w:pStyle w:val="LO-normal1"/>
+        <w:rPr>
+          <w:rFonts w:ascii="Times New Roman" w:eastAsia="Times New Roman" w:hAnsi="Times New Roman" w:cs="Times New Roman"/>
+        </w:rPr>
+      </w:pPr>
+      <w:r>
+        <w:rPr>
+          <w:rFonts w:ascii="Times New Roman" w:eastAsia="Times New Roman" w:hAnsi="Times New Roman" w:cs="Times New Roman"/>
+        </w:rPr>
+        <w:t>{d.water_supply.reclamation_cost}</w:t>
+      </w:r>
+    </w:p>
+    <w:p>
+      <w:pPr>
+        <w:pStyle w:val="LO-normal1"/>
+        <w:rPr>
+          <w:rFonts w:ascii="Times New Roman" w:eastAsia="Times New Roman" w:hAnsi="Times New Roman" w:cs="Times New Roman"/>
+        </w:rPr>
+      </w:pPr>
+      <w:r>
+        <w:br w:type="page"/>
+      </w:r>
+    </w:p>
+    <w:p>
+      <w:pPr>
+        <w:pStyle w:val="Heading2"/>
+        <w:rPr>
+          <w:rFonts w:ascii="Times New Roman" w:eastAsia="Times New Roman" w:hAnsi="Times New Roman" w:cs="Times New Roman"/>
+        </w:rPr>
+      </w:pPr>
+      <w:bookmarkStart w:id="48" w:name="_elit8l18g16p"/>
       <w:bookmarkEnd w:id="48"/>
-      <w:r>
-        <w:rPr>
-          <w:rFonts w:ascii="Times New Roman" w:eastAsia="Times New Roman" w:hAnsi="Times New Roman" w:cs="Times New Roman"/>
-        </w:rPr>
-        <w:t>Reclamation Program</w:t>
-      </w:r>
-    </w:p>
-    <w:p>
-      <w:pPr>
-        <w:pStyle w:val="LO-normal1"/>
-        <w:rPr>
-          <w:rFonts w:ascii="Times New Roman" w:eastAsia="Times New Roman" w:hAnsi="Times New Roman" w:cs="Times New Roman"/>
-        </w:rPr>
-      </w:pPr>
-      <w:r>
-        <w:rPr>
-          <w:rFonts w:ascii="Times New Roman" w:eastAsia="Times New Roman" w:hAnsi="Times New Roman" w:cs="Times New Roman"/>
-          <w:b/>
-        </w:rPr>
-        <w:t>Proposed reclamation and timing for this specific activity</w:t>
-      </w:r>
-      <w:r>
-        <w:rPr>
-          <w:rFonts w:ascii="Times New Roman" w:eastAsia="Times New Roman" w:hAnsi="Times New Roman" w:cs="Times New Roman"/>
-          <w:b/>
-          <w:color w:val="00FF00"/>
-        </w:rPr>
-        <w:t xml:space="preserve">{d.edited_fields.water_supply.reclamation_description:ifEQ(true):showBegin} </w:t>
-      </w:r>
-      <w:r>
-        <w:rPr>
-          <w:rFonts w:ascii="Times New Roman" w:eastAsia="Times New Roman" w:hAnsi="Times New Roman" w:cs="Times New Roman"/>
-          <w:b/>
-          <w:color w:val="234075"/>
-        </w:rPr>
-        <w:t xml:space="preserve">[EDITED] </w:t>
-      </w:r>
-      <w:r>
-        <w:rPr>
-          <w:rFonts w:ascii="Times New Roman" w:eastAsia="Times New Roman" w:hAnsi="Times New Roman" w:cs="Times New Roman"/>
-          <w:b/>
-          <w:color w:val="00FF00"/>
-        </w:rPr>
-        <w:t>{d.edited_fields.water_supply.reclamation_description:showEnd}</w:t>
-      </w:r>
-    </w:p>
-    <w:p>
-      <w:pPr>
-        <w:pStyle w:val="LO-normal1"/>
-        <w:rPr>
-          <w:rFonts w:ascii="Times New Roman" w:eastAsia="Times New Roman" w:hAnsi="Times New Roman" w:cs="Times New Roman"/>
-        </w:rPr>
-      </w:pPr>
-      <w:r>
-        <w:rPr>
-          <w:rFonts w:ascii="Times New Roman" w:eastAsia="Times New Roman" w:hAnsi="Times New Roman" w:cs="Times New Roman"/>
-        </w:rPr>
-        <w:t xml:space="preserve">{d.water_supply.reclamation_description} </w:t>
-      </w:r>
-    </w:p>
-    <w:p>
-      <w:pPr>
-        <w:pStyle w:val="LO-normal1"/>
-        <w:rPr>
-          <w:rFonts w:ascii="Times New Roman" w:eastAsia="Times New Roman" w:hAnsi="Times New Roman" w:cs="Times New Roman"/>
-          <w:b/>
-          <w:color w:val="234075"/>
-        </w:rPr>
-      </w:pPr>
-      <w:r>
-        <w:rPr>
-          <w:rFonts w:ascii="Times New Roman" w:eastAsia="Times New Roman" w:hAnsi="Times New Roman" w:cs="Times New Roman"/>
-          <w:b/>
-        </w:rPr>
-        <w:t>Estimated Cost of reclamation activities described above</w:t>
-      </w:r>
-      <w:r>
-        <w:rPr>
-          <w:rFonts w:ascii="Times New Roman" w:eastAsia="Times New Roman" w:hAnsi="Times New Roman" w:cs="Times New Roman"/>
-          <w:b/>
-          <w:color w:val="00FF00"/>
-        </w:rPr>
-        <w:t>{d.edited_fields.water_supply.reclamation_cost:ifEQ(true):showBegin}</w:t>
-      </w:r>
-      <w:r>
-        <w:rPr>
-          <w:rFonts w:ascii="Times New Roman" w:eastAsia="Times New Roman" w:hAnsi="Times New Roman" w:cs="Times New Roman"/>
-          <w:b/>
-        </w:rPr>
-        <w:t xml:space="preserve"> </w:t>
-      </w:r>
-      <w:r>
-        <w:rPr>
-          <w:rFonts w:ascii="Times New Roman" w:eastAsia="Times New Roman" w:hAnsi="Times New Roman" w:cs="Times New Roman"/>
-          <w:b/>
-          <w:color w:val="234075"/>
-        </w:rPr>
-        <w:t>[EDITED]</w:t>
-      </w:r>
-    </w:p>
-    <w:p>
-      <w:pPr>
-        <w:pStyle w:val="LO-normal1"/>
-        <w:rPr>
-          <w:rFonts w:ascii="Times New Roman" w:eastAsia="Times New Roman" w:hAnsi="Times New Roman" w:cs="Times New Roman"/>
-          <w:b/>
-          <w:color w:val="234075"/>
-        </w:rPr>
-      </w:pPr>
-      <w:r>
-        <w:rPr>
-          <w:rFonts w:ascii="Times New Roman" w:eastAsia="Times New Roman" w:hAnsi="Times New Roman" w:cs="Times New Roman"/>
-          <w:b/>
-          <w:color w:val="00FF00"/>
-        </w:rPr>
-        <w:t>{d.edited_fields.water_supply.reclamation_cost:showEnd}</w:t>
-      </w:r>
-    </w:p>
-    <w:p>
-      <w:pPr>
-        <w:pStyle w:val="LO-normal1"/>
-        <w:rPr>
-          <w:rFonts w:ascii="Times New Roman" w:eastAsia="Times New Roman" w:hAnsi="Times New Roman" w:cs="Times New Roman"/>
-        </w:rPr>
-      </w:pPr>
-      <w:r>
-        <w:rPr>
-          <w:rFonts w:ascii="Times New Roman" w:eastAsia="Times New Roman" w:hAnsi="Times New Roman" w:cs="Times New Roman"/>
-        </w:rPr>
-        <w:t>{d.water_supply.reclamation_cost}</w:t>
-      </w:r>
-    </w:p>
-    <w:p>
-      <w:pPr>
-        <w:pStyle w:val="LO-normal1"/>
-        <w:rPr>
-          <w:rFonts w:ascii="Times New Roman" w:eastAsia="Times New Roman" w:hAnsi="Times New Roman" w:cs="Times New Roman"/>
-        </w:rPr>
-      </w:pPr>
-      <w:r>
-        <w:br w:type="page"/>
-      </w:r>
-    </w:p>
-    <w:p>
-      <w:pPr>
-        <w:pStyle w:val="Heading2"/>
-        <w:rPr>
-          <w:rFonts w:ascii="Times New Roman" w:eastAsia="Times New Roman" w:hAnsi="Times New Roman" w:cs="Times New Roman"/>
-        </w:rPr>
-      </w:pPr>
-      <w:bookmarkStart w:id="49" w:name="_elit8l18g16p"/>
-      <w:bookmarkEnd w:id="49"/>
       <w:r>
         <w:rPr>
           <w:rFonts w:ascii="Times New Roman" w:eastAsia="Times New Roman" w:hAnsi="Times New Roman" w:cs="Times New Roman"/>
@@ -14857,8 +14868,8 @@
           <w:u w:val="single"/>
         </w:rPr>
       </w:pPr>
-      <w:bookmarkStart w:id="50" w:name="_4bodpbbi5ql0"/>
-      <w:bookmarkEnd w:id="50"/>
+      <w:bookmarkStart w:id="49" w:name="_4bodpbbi5ql0"/>
+      <w:bookmarkEnd w:id="49"/>
       <w:r>
         <w:rPr>
           <w:rFonts w:ascii="Times New Roman" w:eastAsia="Times New Roman" w:hAnsi="Times New Roman" w:cs="Times New Roman"/>
@@ -15319,7 +15330,7 @@
 </file>
 
 <file path=word/endnotes.xml><?xml version="1.0" encoding="utf-8"?>
-<w:endnotes xmlns:wpc="http://schemas.microsoft.com/office/word/2010/wordprocessingCanvas" xmlns:cx="http://schemas.microsoft.com/office/drawing/2014/chartex" xmlns:cx1="http://schemas.microsoft.com/office/drawing/2015/9/8/chartex" xmlns:cx2="http://schemas.microsoft.com/office/drawing/2015/10/21/chartex" xmlns:cx3="http://schemas.microsoft.com/office/drawing/2016/5/9/chartex" xmlns:cx4="http://schemas.microsoft.com/office/drawing/2016/5/10/chartex" xmlns:cx5="http://schemas.microsoft.com/office/drawing/2016/5/11/chartex" xmlns:cx6="http://schemas.microsoft.com/office/drawing/2016/5/12/chartex" xmlns:cx7="http://schemas.microsoft.com/office/drawing/2016/5/13/chartex" xmlns:cx8="http://schemas.microsoft.com/office/drawing/2016/5/14/chartex" xmlns:mc="http://schemas.openxmlformats.org/markup-compatibility/2006" xmlns:aink="http://schemas.microsoft.com/office/drawing/2016/ink" xmlns:am3d="http://schemas.microsoft.com/office/drawing/2017/model3d" xmlns:o="urn:schemas-microsoft-com:office:office" xmlns:r="http://schemas.openxmlformats.org/officeDocument/2006/relationships" xmlns:m="http://schemas.openxmlformats.org/officeDocument/2006/math" xmlns:v="urn:schemas-microsoft-com:vml" xmlns:wp14="http://schemas.microsoft.com/office/word/2010/wordprocessingDrawing" xmlns:wp="http://schemas.openxmlformats.org/drawingml/2006/wordprocessingDrawing" xmlns:w10="urn:schemas-microsoft-com:office:word" xmlns:w="http://schemas.openxmlformats.org/wordprocessingml/2006/main" xmlns:w14="http://schemas.microsoft.com/office/word/2010/wordml" xmlns:w15="http://schemas.microsoft.com/office/word/2012/wordml" xmlns:w16cid="http://schemas.microsoft.com/office/word/2016/wordml/cid" xmlns:w16se="http://schemas.microsoft.com/office/word/2015/wordml/symex" xmlns:wpg="http://schemas.microsoft.com/office/word/2010/wordprocessingGroup" xmlns:wpi="http://schemas.microsoft.com/office/word/2010/wordprocessingInk" xmlns:wne="http://schemas.microsoft.com/office/word/2006/wordml" xmlns:wps="http://schemas.microsoft.com/office/word/2010/wordprocessingShape" mc:Ignorable="w14 w15 w16se w16cid wp14">
+<w:endnotes xmlns:wpc="http://schemas.microsoft.com/office/word/2010/wordprocessingCanvas" xmlns:cx="http://schemas.microsoft.com/office/drawing/2014/chartex" xmlns:cx1="http://schemas.microsoft.com/office/drawing/2015/9/8/chartex" xmlns:cx2="http://schemas.microsoft.com/office/drawing/2015/10/21/chartex" xmlns:cx3="http://schemas.microsoft.com/office/drawing/2016/5/9/chartex" xmlns:cx4="http://schemas.microsoft.com/office/drawing/2016/5/10/chartex" xmlns:cx5="http://schemas.microsoft.com/office/drawing/2016/5/11/chartex" xmlns:cx6="http://schemas.microsoft.com/office/drawing/2016/5/12/chartex" xmlns:cx7="http://schemas.microsoft.com/office/drawing/2016/5/13/chartex" xmlns:cx8="http://schemas.microsoft.com/office/drawing/2016/5/14/chartex" xmlns:mc="http://schemas.openxmlformats.org/markup-compatibility/2006" xmlns:aink="http://schemas.microsoft.com/office/drawing/2016/ink" xmlns:am3d="http://schemas.microsoft.com/office/drawing/2017/model3d" xmlns:o="urn:schemas-microsoft-com:office:office" xmlns:r="http://schemas.openxmlformats.org/officeDocument/2006/relationships" xmlns:m="http://schemas.openxmlformats.org/officeDocument/2006/math" xmlns:v="urn:schemas-microsoft-com:vml" xmlns:wp14="http://schemas.microsoft.com/office/word/2010/wordprocessingDrawing" xmlns:wp="http://schemas.openxmlformats.org/drawingml/2006/wordprocessingDrawing" xmlns:w10="urn:schemas-microsoft-com:office:word" xmlns:w="http://schemas.openxmlformats.org/wordprocessingml/2006/main" xmlns:w14="http://schemas.microsoft.com/office/word/2010/wordml" xmlns:w15="http://schemas.microsoft.com/office/word/2012/wordml" xmlns:w16cex="http://schemas.microsoft.com/office/word/2018/wordml/cex" xmlns:w16cid="http://schemas.microsoft.com/office/word/2016/wordml/cid" xmlns:w16="http://schemas.microsoft.com/office/word/2018/wordml" xmlns:w16se="http://schemas.microsoft.com/office/word/2015/wordml/symex" xmlns:wpg="http://schemas.microsoft.com/office/word/2010/wordprocessingGroup" xmlns:wpi="http://schemas.microsoft.com/office/word/2010/wordprocessingInk" xmlns:wne="http://schemas.microsoft.com/office/word/2006/wordml" xmlns:wps="http://schemas.microsoft.com/office/word/2010/wordprocessingShape" mc:Ignorable="w14 w15 w16se w16cid w16 w16cex wp14">
   <w:endnote w:type="separator" w:id="-1">
     <w:p>
       <w:pPr>
@@ -15344,7 +15355,7 @@
 </file>
 
 <file path=word/footer1.xml><?xml version="1.0" encoding="utf-8"?>
-<w:ftr xmlns:wpc="http://schemas.microsoft.com/office/word/2010/wordprocessingCanvas" xmlns:cx="http://schemas.microsoft.com/office/drawing/2014/chartex" xmlns:cx1="http://schemas.microsoft.com/office/drawing/2015/9/8/chartex" xmlns:cx2="http://schemas.microsoft.com/office/drawing/2015/10/21/chartex" xmlns:cx3="http://schemas.microsoft.com/office/drawing/2016/5/9/chartex" xmlns:cx4="http://schemas.microsoft.com/office/drawing/2016/5/10/chartex" xmlns:cx5="http://schemas.microsoft.com/office/drawing/2016/5/11/chartex" xmlns:cx6="http://schemas.microsoft.com/office/drawing/2016/5/12/chartex" xmlns:cx7="http://schemas.microsoft.com/office/drawing/2016/5/13/chartex" xmlns:cx8="http://schemas.microsoft.com/office/drawing/2016/5/14/chartex" xmlns:mc="http://schemas.openxmlformats.org/markup-compatibility/2006" xmlns:aink="http://schemas.microsoft.com/office/drawing/2016/ink" xmlns:am3d="http://schemas.microsoft.com/office/drawing/2017/model3d" xmlns:o="urn:schemas-microsoft-com:office:office" xmlns:r="http://schemas.openxmlformats.org/officeDocument/2006/relationships" xmlns:m="http://schemas.openxmlformats.org/officeDocument/2006/math" xmlns:v="urn:schemas-microsoft-com:vml" xmlns:wp14="http://schemas.microsoft.com/office/word/2010/wordprocessingDrawing" xmlns:wp="http://schemas.openxmlformats.org/drawingml/2006/wordprocessingDrawing" xmlns:w10="urn:schemas-microsoft-com:office:word" xmlns:w="http://schemas.openxmlformats.org/wordprocessingml/2006/main" xmlns:w14="http://schemas.microsoft.com/office/word/2010/wordml" xmlns:w15="http://schemas.microsoft.com/office/word/2012/wordml" xmlns:w16cid="http://schemas.microsoft.com/office/word/2016/wordml/cid" xmlns:w16se="http://schemas.microsoft.com/office/word/2015/wordml/symex" xmlns:wpg="http://schemas.microsoft.com/office/word/2010/wordprocessingGroup" xmlns:wpi="http://schemas.microsoft.com/office/word/2010/wordprocessingInk" xmlns:wne="http://schemas.microsoft.com/office/word/2006/wordml" xmlns:wps="http://schemas.microsoft.com/office/word/2010/wordprocessingShape" mc:Ignorable="w14 w15 w16se w16cid wp14">
+<w:ftr xmlns:wpc="http://schemas.microsoft.com/office/word/2010/wordprocessingCanvas" xmlns:cx="http://schemas.microsoft.com/office/drawing/2014/chartex" xmlns:cx1="http://schemas.microsoft.com/office/drawing/2015/9/8/chartex" xmlns:cx2="http://schemas.microsoft.com/office/drawing/2015/10/21/chartex" xmlns:cx3="http://schemas.microsoft.com/office/drawing/2016/5/9/chartex" xmlns:cx4="http://schemas.microsoft.com/office/drawing/2016/5/10/chartex" xmlns:cx5="http://schemas.microsoft.com/office/drawing/2016/5/11/chartex" xmlns:cx6="http://schemas.microsoft.com/office/drawing/2016/5/12/chartex" xmlns:cx7="http://schemas.microsoft.com/office/drawing/2016/5/13/chartex" xmlns:cx8="http://schemas.microsoft.com/office/drawing/2016/5/14/chartex" xmlns:mc="http://schemas.openxmlformats.org/markup-compatibility/2006" xmlns:aink="http://schemas.microsoft.com/office/drawing/2016/ink" xmlns:am3d="http://schemas.microsoft.com/office/drawing/2017/model3d" xmlns:o="urn:schemas-microsoft-com:office:office" xmlns:r="http://schemas.openxmlformats.org/officeDocument/2006/relationships" xmlns:m="http://schemas.openxmlformats.org/officeDocument/2006/math" xmlns:v="urn:schemas-microsoft-com:vml" xmlns:wp14="http://schemas.microsoft.com/office/word/2010/wordprocessingDrawing" xmlns:wp="http://schemas.openxmlformats.org/drawingml/2006/wordprocessingDrawing" xmlns:w10="urn:schemas-microsoft-com:office:word" xmlns:w="http://schemas.openxmlformats.org/wordprocessingml/2006/main" xmlns:w14="http://schemas.microsoft.com/office/word/2010/wordml" xmlns:w15="http://schemas.microsoft.com/office/word/2012/wordml" xmlns:w16cex="http://schemas.microsoft.com/office/word/2018/wordml/cex" xmlns:w16cid="http://schemas.microsoft.com/office/word/2016/wordml/cid" xmlns:w16="http://schemas.microsoft.com/office/word/2018/wordml" xmlns:w16se="http://schemas.microsoft.com/office/word/2015/wordml/symex" xmlns:wpg="http://schemas.microsoft.com/office/word/2010/wordprocessingGroup" xmlns:wpi="http://schemas.microsoft.com/office/word/2010/wordprocessingInk" xmlns:wne="http://schemas.microsoft.com/office/word/2006/wordml" xmlns:wps="http://schemas.microsoft.com/office/word/2010/wordprocessingShape" mc:Ignorable="w14 w15 w16se w16cid w16 w16cex wp14">
   <w:p>
     <w:pPr>
       <w:pStyle w:val="LO-normal1"/>
@@ -15450,7 +15461,7 @@
 </file>
 
 <file path=word/footnotes.xml><?xml version="1.0" encoding="utf-8"?>
-<w:footnotes xmlns:wpc="http://schemas.microsoft.com/office/word/2010/wordprocessingCanvas" xmlns:cx="http://schemas.microsoft.com/office/drawing/2014/chartex" xmlns:cx1="http://schemas.microsoft.com/office/drawing/2015/9/8/chartex" xmlns:cx2="http://schemas.microsoft.com/office/drawing/2015/10/21/chartex" xmlns:cx3="http://schemas.microsoft.com/office/drawing/2016/5/9/chartex" xmlns:cx4="http://schemas.microsoft.com/office/drawing/2016/5/10/chartex" xmlns:cx5="http://schemas.microsoft.com/office/drawing/2016/5/11/chartex" xmlns:cx6="http://schemas.microsoft.com/office/drawing/2016/5/12/chartex" xmlns:cx7="http://schemas.microsoft.com/office/drawing/2016/5/13/chartex" xmlns:cx8="http://schemas.microsoft.com/office/drawing/2016/5/14/chartex" xmlns:mc="http://schemas.openxmlformats.org/markup-compatibility/2006" xmlns:aink="http://schemas.microsoft.com/office/drawing/2016/ink" xmlns:am3d="http://schemas.microsoft.com/office/drawing/2017/model3d" xmlns:o="urn:schemas-microsoft-com:office:office" xmlns:r="http://schemas.openxmlformats.org/officeDocument/2006/relationships" xmlns:m="http://schemas.openxmlformats.org/officeDocument/2006/math" xmlns:v="urn:schemas-microsoft-com:vml" xmlns:wp14="http://schemas.microsoft.com/office/word/2010/wordprocessingDrawing" xmlns:wp="http://schemas.openxmlformats.org/drawingml/2006/wordprocessingDrawing" xmlns:w10="urn:schemas-microsoft-com:office:word" xmlns:w="http://schemas.openxmlformats.org/wordprocessingml/2006/main" xmlns:w14="http://schemas.microsoft.com/office/word/2010/wordml" xmlns:w15="http://schemas.microsoft.com/office/word/2012/wordml" xmlns:w16cid="http://schemas.microsoft.com/office/word/2016/wordml/cid" xmlns:w16se="http://schemas.microsoft.com/office/word/2015/wordml/symex" xmlns:wpg="http://schemas.microsoft.com/office/word/2010/wordprocessingGroup" xmlns:wpi="http://schemas.microsoft.com/office/word/2010/wordprocessingInk" xmlns:wne="http://schemas.microsoft.com/office/word/2006/wordml" xmlns:wps="http://schemas.microsoft.com/office/word/2010/wordprocessingShape" mc:Ignorable="w14 w15 w16se w16cid wp14">
+<w:footnotes xmlns:wpc="http://schemas.microsoft.com/office/word/2010/wordprocessingCanvas" xmlns:cx="http://schemas.microsoft.com/office/drawing/2014/chartex" xmlns:cx1="http://schemas.microsoft.com/office/drawing/2015/9/8/chartex" xmlns:cx2="http://schemas.microsoft.com/office/drawing/2015/10/21/chartex" xmlns:cx3="http://schemas.microsoft.com/office/drawing/2016/5/9/chartex" xmlns:cx4="http://schemas.microsoft.com/office/drawing/2016/5/10/chartex" xmlns:cx5="http://schemas.microsoft.com/office/drawing/2016/5/11/chartex" xmlns:cx6="http://schemas.microsoft.com/office/drawing/2016/5/12/chartex" xmlns:cx7="http://schemas.microsoft.com/office/drawing/2016/5/13/chartex" xmlns:cx8="http://schemas.microsoft.com/office/drawing/2016/5/14/chartex" xmlns:mc="http://schemas.openxmlformats.org/markup-compatibility/2006" xmlns:aink="http://schemas.microsoft.com/office/drawing/2016/ink" xmlns:am3d="http://schemas.microsoft.com/office/drawing/2017/model3d" xmlns:o="urn:schemas-microsoft-com:office:office" xmlns:r="http://schemas.openxmlformats.org/officeDocument/2006/relationships" xmlns:m="http://schemas.openxmlformats.org/officeDocument/2006/math" xmlns:v="urn:schemas-microsoft-com:vml" xmlns:wp14="http://schemas.microsoft.com/office/word/2010/wordprocessingDrawing" xmlns:wp="http://schemas.openxmlformats.org/drawingml/2006/wordprocessingDrawing" xmlns:w10="urn:schemas-microsoft-com:office:word" xmlns:w="http://schemas.openxmlformats.org/wordprocessingml/2006/main" xmlns:w14="http://schemas.microsoft.com/office/word/2010/wordml" xmlns:w15="http://schemas.microsoft.com/office/word/2012/wordml" xmlns:w16cex="http://schemas.microsoft.com/office/word/2018/wordml/cex" xmlns:w16cid="http://schemas.microsoft.com/office/word/2016/wordml/cid" xmlns:w16="http://schemas.microsoft.com/office/word/2018/wordml" xmlns:w16se="http://schemas.microsoft.com/office/word/2015/wordml/symex" xmlns:wpg="http://schemas.microsoft.com/office/word/2010/wordprocessingGroup" xmlns:wpi="http://schemas.microsoft.com/office/word/2010/wordprocessingInk" xmlns:wne="http://schemas.microsoft.com/office/word/2006/wordml" xmlns:wps="http://schemas.microsoft.com/office/word/2010/wordprocessingShape" mc:Ignorable="w14 w15 w16se w16cid w16 w16cex wp14">
   <w:footnote w:type="separator" w:id="-1">
     <w:p>
       <w:pPr>
@@ -15475,7 +15486,7 @@
 </file>
 
 <file path=word/header1.xml><?xml version="1.0" encoding="utf-8"?>
-<w:hdr xmlns:wpc="http://schemas.microsoft.com/office/word/2010/wordprocessingCanvas" xmlns:cx="http://schemas.microsoft.com/office/drawing/2014/chartex" xmlns:cx1="http://schemas.microsoft.com/office/drawing/2015/9/8/chartex" xmlns:cx2="http://schemas.microsoft.com/office/drawing/2015/10/21/chartex" xmlns:cx3="http://schemas.microsoft.com/office/drawing/2016/5/9/chartex" xmlns:cx4="http://schemas.microsoft.com/office/drawing/2016/5/10/chartex" xmlns:cx5="http://schemas.microsoft.com/office/drawing/2016/5/11/chartex" xmlns:cx6="http://schemas.microsoft.com/office/drawing/2016/5/12/chartex" xmlns:cx7="http://schemas.microsoft.com/office/drawing/2016/5/13/chartex" xmlns:cx8="http://schemas.microsoft.com/office/drawing/2016/5/14/chartex" xmlns:mc="http://schemas.openxmlformats.org/markup-compatibility/2006" xmlns:aink="http://schemas.microsoft.com/office/drawing/2016/ink" xmlns:am3d="http://schemas.microsoft.com/office/drawing/2017/model3d" xmlns:o="urn:schemas-microsoft-com:office:office" xmlns:r="http://schemas.openxmlformats.org/officeDocument/2006/relationships" xmlns:m="http://schemas.openxmlformats.org/officeDocument/2006/math" xmlns:v="urn:schemas-microsoft-com:vml" xmlns:wp14="http://schemas.microsoft.com/office/word/2010/wordprocessingDrawing" xmlns:wp="http://schemas.openxmlformats.org/drawingml/2006/wordprocessingDrawing" xmlns:w10="urn:schemas-microsoft-com:office:word" xmlns:w="http://schemas.openxmlformats.org/wordprocessingml/2006/main" xmlns:w14="http://schemas.microsoft.com/office/word/2010/wordml" xmlns:w15="http://schemas.microsoft.com/office/word/2012/wordml" xmlns:w16cid="http://schemas.microsoft.com/office/word/2016/wordml/cid" xmlns:w16se="http://schemas.microsoft.com/office/word/2015/wordml/symex" xmlns:wpg="http://schemas.microsoft.com/office/word/2010/wordprocessingGroup" xmlns:wpi="http://schemas.microsoft.com/office/word/2010/wordprocessingInk" xmlns:wne="http://schemas.microsoft.com/office/word/2006/wordml" xmlns:wps="http://schemas.microsoft.com/office/word/2010/wordprocessingShape" mc:Ignorable="w14 w15 w16se w16cid wp14">
+<w:hdr xmlns:wpc="http://schemas.microsoft.com/office/word/2010/wordprocessingCanvas" xmlns:cx="http://schemas.microsoft.com/office/drawing/2014/chartex" xmlns:cx1="http://schemas.microsoft.com/office/drawing/2015/9/8/chartex" xmlns:cx2="http://schemas.microsoft.com/office/drawing/2015/10/21/chartex" xmlns:cx3="http://schemas.microsoft.com/office/drawing/2016/5/9/chartex" xmlns:cx4="http://schemas.microsoft.com/office/drawing/2016/5/10/chartex" xmlns:cx5="http://schemas.microsoft.com/office/drawing/2016/5/11/chartex" xmlns:cx6="http://schemas.microsoft.com/office/drawing/2016/5/12/chartex" xmlns:cx7="http://schemas.microsoft.com/office/drawing/2016/5/13/chartex" xmlns:cx8="http://schemas.microsoft.com/office/drawing/2016/5/14/chartex" xmlns:mc="http://schemas.openxmlformats.org/markup-compatibility/2006" xmlns:aink="http://schemas.microsoft.com/office/drawing/2016/ink" xmlns:am3d="http://schemas.microsoft.com/office/drawing/2017/model3d" xmlns:o="urn:schemas-microsoft-com:office:office" xmlns:r="http://schemas.openxmlformats.org/officeDocument/2006/relationships" xmlns:m="http://schemas.openxmlformats.org/officeDocument/2006/math" xmlns:v="urn:schemas-microsoft-com:vml" xmlns:wp14="http://schemas.microsoft.com/office/word/2010/wordprocessingDrawing" xmlns:wp="http://schemas.openxmlformats.org/drawingml/2006/wordprocessingDrawing" xmlns:w10="urn:schemas-microsoft-com:office:word" xmlns:w="http://schemas.openxmlformats.org/wordprocessingml/2006/main" xmlns:w14="http://schemas.microsoft.com/office/word/2010/wordml" xmlns:w15="http://schemas.microsoft.com/office/word/2012/wordml" xmlns:w16cex="http://schemas.microsoft.com/office/word/2018/wordml/cex" xmlns:w16cid="http://schemas.microsoft.com/office/word/2016/wordml/cid" xmlns:w16="http://schemas.microsoft.com/office/word/2018/wordml" xmlns:w16se="http://schemas.microsoft.com/office/word/2015/wordml/symex" xmlns:wpg="http://schemas.microsoft.com/office/word/2010/wordprocessingGroup" xmlns:wpi="http://schemas.microsoft.com/office/word/2010/wordprocessingInk" xmlns:wne="http://schemas.microsoft.com/office/word/2006/wordml" xmlns:wps="http://schemas.microsoft.com/office/word/2010/wordprocessingShape" mc:Ignorable="w14 w15 w16se w16cid w16 w16cex wp14">
   <w:p>
     <w:pPr>
       <w:pStyle w:val="LO-normal1"/>
@@ -15485,7 +15496,7 @@
         <w:noProof/>
       </w:rPr>
       <w:drawing>
-        <wp:inline distT="0" distB="0" distL="0" distR="0">
+        <wp:inline distT="0" distB="0" distL="0" distR="0" wp14:anchorId="210E1896" wp14:editId="34D1E79E">
           <wp:extent cx="2743200" cy="1083310"/>
           <wp:effectExtent l="0" t="0" r="0" b="0"/>
           <wp:docPr id="1" name="image1.png"/>
@@ -15527,7 +15538,7 @@
 </file>
 
 <file path=word/styles.xml><?xml version="1.0" encoding="utf-8"?>
-<w:styles xmlns:mc="http://schemas.openxmlformats.org/markup-compatibility/2006" xmlns:r="http://schemas.openxmlformats.org/officeDocument/2006/relationships" xmlns:w="http://schemas.openxmlformats.org/wordprocessingml/2006/main" xmlns:w14="http://schemas.microsoft.com/office/word/2010/wordml" xmlns:w15="http://schemas.microsoft.com/office/word/2012/wordml" xmlns:w16cid="http://schemas.microsoft.com/office/word/2016/wordml/cid" xmlns:w16se="http://schemas.microsoft.com/office/word/2015/wordml/symex" mc:Ignorable="w14 w15 w16se w16cid">
+<w:styles xmlns:mc="http://schemas.openxmlformats.org/markup-compatibility/2006" xmlns:r="http://schemas.openxmlformats.org/officeDocument/2006/relationships" xmlns:w="http://schemas.openxmlformats.org/wordprocessingml/2006/main" xmlns:w14="http://schemas.microsoft.com/office/word/2010/wordml" xmlns:w15="http://schemas.microsoft.com/office/word/2012/wordml" xmlns:w16cex="http://schemas.microsoft.com/office/word/2018/wordml/cex" xmlns:w16cid="http://schemas.microsoft.com/office/word/2016/wordml/cid" xmlns:w16="http://schemas.microsoft.com/office/word/2018/wordml" xmlns:w16se="http://schemas.microsoft.com/office/word/2015/wordml/symex" mc:Ignorable="w14 w15 w16se w16cid w16 w16cex">
   <w:docDefaults>
     <w:rPrDefault>
       <w:rPr>

</xml_diff>

<commit_message>
MDS-3206, MDS-3239: updated UI and template
</commit_message>
<xml_diff>
--- a/services/core-api/app/templates/now/Technical Review.docx
+++ b/services/core-api/app/templates/now/Technical Review.docx
@@ -259,101 +259,6 @@
           <w:rFonts w:eastAsia="Times New Roman" w:cs="Times New Roman" w:ascii="Times New Roman" w:hAnsi="Times New Roman"/>
           <w:b/>
         </w:rPr>
-        <w:t>Permit Status</w:t>
-      </w:r>
-    </w:p>
-    <w:p>
-      <w:pPr>
-        <w:pStyle w:val="LOnormal1"/>
-        <w:rPr>
-          <w:rFonts w:ascii="Times New Roman" w:hAnsi="Times New Roman" w:eastAsia="Times New Roman" w:cs="Times New Roman"/>
-          <w:b/>
-          <w:b/>
-        </w:rPr>
-      </w:pPr>
-      <w:r>
-        <w:rPr>
-          <w:rFonts w:eastAsia="Times New Roman" w:cs="Times New Roman" w:ascii="Times New Roman" w:hAnsi="Times New Roman"/>
-        </w:rPr>
-        <w:t>This field is not being sent by NROS or vFCBC. Open the original PDF to see the data.</w:t>
-      </w:r>
-    </w:p>
-    <w:p>
-      <w:pPr>
-        <w:pStyle w:val="LOnormal1"/>
-        <w:rPr>
-          <w:rFonts w:ascii="Times New Roman" w:hAnsi="Times New Roman" w:eastAsia="Times New Roman" w:cs="Times New Roman"/>
-          <w:b/>
-          <w:b/>
-        </w:rPr>
-      </w:pPr>
-      <w:r>
-        <w:rPr>
-          <w:rFonts w:eastAsia="Times New Roman" w:cs="Times New Roman" w:ascii="Times New Roman" w:hAnsi="Times New Roman"/>
-          <w:b/>
-        </w:rPr>
-        <w:t>Individual or Company/Organization?</w:t>
-      </w:r>
-    </w:p>
-    <w:p>
-      <w:pPr>
-        <w:pStyle w:val="LOnormal1"/>
-        <w:rPr>
-          <w:rFonts w:ascii="Times New Roman" w:hAnsi="Times New Roman" w:eastAsia="Times New Roman" w:cs="Times New Roman"/>
-        </w:rPr>
-      </w:pPr>
-      <w:r>
-        <w:rPr>
-          <w:rFonts w:eastAsia="Times New Roman" w:cs="Times New Roman" w:ascii="Times New Roman" w:hAnsi="Times New Roman"/>
-        </w:rPr>
-        <w:t>This field is not being sent by NROS or vFCBC. Open the original PDF to see the data.</w:t>
-      </w:r>
-    </w:p>
-    <w:p>
-      <w:pPr>
-        <w:pStyle w:val="LOnormal1"/>
-        <w:rPr>
-          <w:rFonts w:ascii="Times New Roman" w:hAnsi="Times New Roman" w:eastAsia="Times New Roman" w:cs="Times New Roman"/>
-          <w:b/>
-          <w:b/>
-        </w:rPr>
-      </w:pPr>
-      <w:r>
-        <w:rPr>
-          <w:rFonts w:eastAsia="Times New Roman" w:cs="Times New Roman" w:ascii="Times New Roman" w:hAnsi="Times New Roman"/>
-          <w:b/>
-        </w:rPr>
-        <w:t>Relationship to Individual or Company/Organization?</w:t>
-      </w:r>
-    </w:p>
-    <w:p>
-      <w:pPr>
-        <w:pStyle w:val="LOnormal1"/>
-        <w:rPr>
-          <w:rFonts w:ascii="Times New Roman" w:hAnsi="Times New Roman" w:eastAsia="Times New Roman" w:cs="Times New Roman"/>
-        </w:rPr>
-      </w:pPr>
-      <w:r>
-        <w:rPr>
-          <w:rFonts w:eastAsia="Times New Roman" w:cs="Times New Roman" w:ascii="Times New Roman" w:hAnsi="Times New Roman"/>
-        </w:rPr>
-        <w:t>This field is not being sent by NROS or vFCBC. Open the original PDF to see the data.</w:t>
-      </w:r>
-    </w:p>
-    <w:p>
-      <w:pPr>
-        <w:pStyle w:val="LOnormal1"/>
-        <w:rPr>
-          <w:rFonts w:ascii="Times New Roman" w:hAnsi="Times New Roman" w:eastAsia="Times New Roman" w:cs="Times New Roman"/>
-          <w:b/>
-          <w:b/>
-        </w:rPr>
-      </w:pPr>
-      <w:r>
-        <w:rPr>
-          <w:rFonts w:eastAsia="Times New Roman" w:cs="Times New Roman" w:ascii="Times New Roman" w:hAnsi="Times New Roman"/>
-          <w:b/>
-        </w:rPr>
         <w:t>Region</w:t>
       </w:r>
       <w:r>
@@ -1083,7 +988,26 @@
           <w:rFonts w:eastAsia="Times New Roman" w:cs="Times New Roman" w:ascii="Times New Roman" w:hAnsi="Times New Roman"/>
           <w:b/>
         </w:rPr>
-        <w:t>Proposed End Date</w:t>
+        <w:t xml:space="preserve">Proposed </w:t>
+      </w:r>
+      <w:r>
+        <w:rPr>
+          <w:rFonts w:eastAsia="Times New Roman" w:cs="Times New Roman" w:ascii="Times New Roman" w:hAnsi="Times New Roman"/>
+          <w:b/>
+          <w:color w:val="auto"/>
+          <w:kern w:val="0"/>
+          <w:sz w:val="22"/>
+          <w:szCs w:val="22"/>
+          <w:lang w:val="en" w:eastAsia="zh-CN" w:bidi="hi-IN"/>
+        </w:rPr>
+        <w:t>Authorization End</w:t>
+      </w:r>
+      <w:r>
+        <w:rPr>
+          <w:rFonts w:eastAsia="Times New Roman" w:cs="Times New Roman" w:ascii="Times New Roman" w:hAnsi="Times New Roman"/>
+          <w:b/>
+        </w:rPr>
+        <w:t xml:space="preserve"> Date</w:t>
       </w:r>
       <w:r>
         <w:rPr>
@@ -1133,7 +1057,7 @@
           <w:rFonts w:ascii="Times New Roman" w:hAnsi="Times New Roman" w:eastAsia="Times New Roman" w:cs="Times New Roman"/>
           <w:b/>
           <w:b/>
-          <w:color w:val="3C3636"/>
+          <w:color w:val="00FF00"/>
           <w:highlight w:val="white"/>
         </w:rPr>
       </w:pPr>
@@ -1141,7 +1065,7 @@
         <w:rPr>
           <w:rFonts w:eastAsia="Times New Roman" w:cs="Times New Roman" w:ascii="Times New Roman" w:hAnsi="Times New Roman"/>
           <w:b/>
-          <w:color w:val="3C3636"/>
+          <w:color w:val="000000"/>
           <w:highlight w:val="white"/>
         </w:rPr>
         <w:t>Proposed Term of Application</w:t>
@@ -1151,15 +1075,13 @@
       <w:pPr>
         <w:pStyle w:val="LOnormal1"/>
         <w:rPr>
-          <w:rFonts w:ascii="Times New Roman" w:hAnsi="Times New Roman" w:eastAsia="Times New Roman" w:cs="Times New Roman"/>
-          <w:color w:val="3C3636"/>
-          <w:highlight w:val="white"/>
-        </w:rPr>
-      </w:pPr>
-      <w:r>
-        <w:rPr>
-          <w:rFonts w:eastAsia="Times New Roman" w:cs="Times New Roman" w:ascii="Times New Roman" w:hAnsi="Times New Roman"/>
-          <w:color w:val="3C3636"/>
+          <w:color w:val="000000"/>
+        </w:rPr>
+      </w:pPr>
+      <w:r>
+        <w:rPr>
+          <w:rFonts w:eastAsia="Times New Roman" w:cs="Times New Roman" w:ascii="Times New Roman" w:hAnsi="Times New Roman"/>
+          <w:color w:val="000000"/>
           <w:highlight w:val="white"/>
         </w:rPr>
         <w:t>{d.term_of_application}</w:t>
@@ -1880,6 +1802,30 @@
         </w:rPr>
         <w:t>Directions to Site</w:t>
       </w:r>
+      <w:r>
+        <w:rPr>
+          <w:rFonts w:eastAsia="Times New Roman" w:cs="Times New Roman" w:ascii="Times New Roman" w:hAnsi="Times New Roman"/>
+          <w:b/>
+          <w:color w:val="00FF00"/>
+        </w:rPr>
+        <w:t xml:space="preserve">{d.edited_fields.directions_to_site:ifEQ(true):showBegin} </w:t>
+      </w:r>
+      <w:r>
+        <w:rPr>
+          <w:rFonts w:eastAsia="Times New Roman" w:cs="Times New Roman" w:ascii="Times New Roman" w:hAnsi="Times New Roman"/>
+          <w:b/>
+          <w:color w:val="234075"/>
+        </w:rPr>
+        <w:t xml:space="preserve">[EDITED] </w:t>
+      </w:r>
+      <w:r>
+        <w:rPr>
+          <w:rFonts w:eastAsia="Times New Roman" w:cs="Times New Roman" w:ascii="Times New Roman" w:hAnsi="Times New Roman"/>
+          <w:b/>
+          <w:color w:val="00FF00"/>
+        </w:rPr>
+        <w:t>{d.edited_fields.directions_to_site:showEnd}</w:t>
+      </w:r>
     </w:p>
     <w:p>
       <w:pPr>
@@ -1911,6 +1857,30 @@
         </w:rPr>
         <w:t>Do you have the required access authorizations in place?</w:t>
       </w:r>
+      <w:r>
+        <w:rPr>
+          <w:rFonts w:eastAsia="Times New Roman" w:cs="Times New Roman" w:ascii="Times New Roman" w:hAnsi="Times New Roman"/>
+          <w:b/>
+          <w:color w:val="00FF00"/>
+        </w:rPr>
+        <w:t xml:space="preserve">{d.edited_fields.has_req_access_authorizations:ifEQ(true):showBegin} </w:t>
+      </w:r>
+      <w:r>
+        <w:rPr>
+          <w:rFonts w:eastAsia="Times New Roman" w:cs="Times New Roman" w:ascii="Times New Roman" w:hAnsi="Times New Roman"/>
+          <w:b/>
+          <w:color w:val="234075"/>
+        </w:rPr>
+        <w:t xml:space="preserve">[EDITED] </w:t>
+      </w:r>
+      <w:r>
+        <w:rPr>
+          <w:rFonts w:eastAsia="Times New Roman" w:cs="Times New Roman" w:ascii="Times New Roman" w:hAnsi="Times New Roman"/>
+          <w:b/>
+          <w:color w:val="00FF00"/>
+        </w:rPr>
+        <w:t>{d.edited_fields.has_req_access_authorizations:showEnd}</w:t>
+      </w:r>
     </w:p>
     <w:p>
       <w:pPr>
@@ -1940,6 +1910,30 @@
         </w:rPr>
         <w:t>Do you need to build a road, create stream crossings or other surface disturbance that will not be on your tenure?</w:t>
       </w:r>
+      <w:r>
+        <w:rPr>
+          <w:rFonts w:eastAsia="Times New Roman" w:cs="Times New Roman" w:ascii="Times New Roman" w:hAnsi="Times New Roman"/>
+          <w:b/>
+          <w:color w:val="00FF00"/>
+        </w:rPr>
+        <w:t xml:space="preserve">{d.edited_fields.has_surface_disturbance_outside_tenure:ifEQ(true):showBegin} </w:t>
+      </w:r>
+      <w:r>
+        <w:rPr>
+          <w:rFonts w:eastAsia="Times New Roman" w:cs="Times New Roman" w:ascii="Times New Roman" w:hAnsi="Times New Roman"/>
+          <w:b/>
+          <w:color w:val="234075"/>
+        </w:rPr>
+        <w:t xml:space="preserve">[EDITED] </w:t>
+      </w:r>
+      <w:r>
+        <w:rPr>
+          <w:rFonts w:eastAsia="Times New Roman" w:cs="Times New Roman" w:ascii="Times New Roman" w:hAnsi="Times New Roman"/>
+          <w:b/>
+          <w:color w:val="00FF00"/>
+        </w:rPr>
+        <w:t>{d.edited_fields.has_surface_disturbance_outside_tenure:showEnd}</w:t>
+      </w:r>
     </w:p>
     <w:p>
       <w:pPr>
@@ -1971,6 +1965,30 @@
         </w:rPr>
         <w:t>Please provide the type and authorization numbers for each access authorization application or exemption to use the road(s)</w:t>
       </w:r>
+      <w:r>
+        <w:rPr>
+          <w:rFonts w:eastAsia="Times New Roman" w:cs="Times New Roman" w:ascii="Times New Roman" w:hAnsi="Times New Roman"/>
+          <w:b/>
+          <w:color w:val="00FF00"/>
+        </w:rPr>
+        <w:t xml:space="preserve">{d.edited_fields.req_access_authorization_numbers:ifEQ(true):showBegin} </w:t>
+      </w:r>
+      <w:r>
+        <w:rPr>
+          <w:rFonts w:eastAsia="Times New Roman" w:cs="Times New Roman" w:ascii="Times New Roman" w:hAnsi="Times New Roman"/>
+          <w:b/>
+          <w:color w:val="234075"/>
+        </w:rPr>
+        <w:t xml:space="preserve">[EDITED] </w:t>
+      </w:r>
+      <w:r>
+        <w:rPr>
+          <w:rFonts w:eastAsia="Times New Roman" w:cs="Times New Roman" w:ascii="Times New Roman" w:hAnsi="Times New Roman"/>
+          <w:b/>
+          <w:color w:val="00FF00"/>
+        </w:rPr>
+        <w:t>{d.edited_fields.req_access_authorization_numbers:showEnd}</w:t>
+      </w:r>
     </w:p>
     <w:p>
       <w:pPr>
@@ -2002,6 +2020,30 @@
         </w:rPr>
         <w:t>Access presently gated</w:t>
       </w:r>
+      <w:r>
+        <w:rPr>
+          <w:rFonts w:eastAsia="Times New Roman" w:cs="Times New Roman" w:ascii="Times New Roman" w:hAnsi="Times New Roman"/>
+          <w:b/>
+          <w:color w:val="00FF00"/>
+        </w:rPr>
+        <w:t xml:space="preserve">{d.edited_fields.is_access_gated:ifEQ(true):showBegin} </w:t>
+      </w:r>
+      <w:r>
+        <w:rPr>
+          <w:rFonts w:eastAsia="Times New Roman" w:cs="Times New Roman" w:ascii="Times New Roman" w:hAnsi="Times New Roman"/>
+          <w:b/>
+          <w:color w:val="234075"/>
+        </w:rPr>
+        <w:t xml:space="preserve">[EDITED] </w:t>
+      </w:r>
+      <w:r>
+        <w:rPr>
+          <w:rFonts w:eastAsia="Times New Roman" w:cs="Times New Roman" w:ascii="Times New Roman" w:hAnsi="Times New Roman"/>
+          <w:b/>
+          <w:color w:val="00FF00"/>
+        </w:rPr>
+        <w:t>{d.edited_fields.is_access_gated:showEnd}</w:t>
+      </w:r>
     </w:p>
     <w:p>
       <w:pPr>
@@ -2032,6 +2074,30 @@
           <w:b/>
         </w:rPr>
         <w:t>Key provided to the inspector</w:t>
+      </w:r>
+      <w:r>
+        <w:rPr>
+          <w:rFonts w:eastAsia="Times New Roman" w:cs="Times New Roman" w:ascii="Times New Roman" w:hAnsi="Times New Roman"/>
+          <w:b/>
+          <w:color w:val="00FF00"/>
+        </w:rPr>
+        <w:t xml:space="preserve">{d.edited_fields.state_of_land.present_land_condition_description:ifEQ(true):showBegin} </w:t>
+      </w:r>
+      <w:r>
+        <w:rPr>
+          <w:rFonts w:eastAsia="Times New Roman" w:cs="Times New Roman" w:ascii="Times New Roman" w:hAnsi="Times New Roman"/>
+          <w:b/>
+          <w:color w:val="234075"/>
+        </w:rPr>
+        <w:t xml:space="preserve">[EDITED] </w:t>
+      </w:r>
+      <w:r>
+        <w:rPr>
+          <w:rFonts w:eastAsia="Times New Roman" w:cs="Times New Roman" w:ascii="Times New Roman" w:hAnsi="Times New Roman"/>
+          <w:b/>
+          <w:color w:val="00FF00"/>
+        </w:rPr>
+        <w:t>{d.edited_fields.has_key_for_inspector:showEnd}</w:t>
       </w:r>
     </w:p>
     <w:p>
@@ -3711,8 +3777,8 @@
       <w:tblGrid>
         <w:gridCol w:w="2701"/>
         <w:gridCol w:w="2700"/>
-        <w:gridCol w:w="2700"/>
-        <w:gridCol w:w="2698"/>
+        <w:gridCol w:w="2701"/>
+        <w:gridCol w:w="2697"/>
       </w:tblGrid>
       <w:tr>
         <w:trPr/>
@@ -3782,7 +3848,7 @@
         </w:tc>
         <w:tc>
           <w:tcPr>
-            <w:tcW w:w="2700" w:type="dxa"/>
+            <w:tcW w:w="2701" w:type="dxa"/>
             <w:tcBorders>
               <w:top w:val="single" w:sz="8" w:space="0" w:color="000000"/>
               <w:left w:val="single" w:sz="8" w:space="0" w:color="000000"/>
@@ -3814,7 +3880,7 @@
         </w:tc>
         <w:tc>
           <w:tcPr>
-            <w:tcW w:w="2698" w:type="dxa"/>
+            <w:tcW w:w="2697" w:type="dxa"/>
             <w:tcBorders>
               <w:top w:val="single" w:sz="8" w:space="0" w:color="000000"/>
               <w:left w:val="single" w:sz="8" w:space="0" w:color="000000"/>
@@ -3920,7 +3986,7 @@
         </w:tc>
         <w:tc>
           <w:tcPr>
-            <w:tcW w:w="2700" w:type="dxa"/>
+            <w:tcW w:w="2701" w:type="dxa"/>
             <w:tcBorders>
               <w:top w:val="single" w:sz="8" w:space="0" w:color="000000"/>
               <w:left w:val="single" w:sz="8" w:space="0" w:color="000000"/>
@@ -3948,7 +4014,7 @@
         </w:tc>
         <w:tc>
           <w:tcPr>
-            <w:tcW w:w="2698" w:type="dxa"/>
+            <w:tcW w:w="2697" w:type="dxa"/>
             <w:tcBorders>
               <w:top w:val="single" w:sz="8" w:space="0" w:color="000000"/>
               <w:left w:val="single" w:sz="8" w:space="0" w:color="000000"/>
@@ -4035,7 +4101,7 @@
         </w:tc>
         <w:tc>
           <w:tcPr>
-            <w:tcW w:w="2700" w:type="dxa"/>
+            <w:tcW w:w="2701" w:type="dxa"/>
             <w:tcBorders>
               <w:top w:val="single" w:sz="8" w:space="0" w:color="000000"/>
               <w:left w:val="single" w:sz="8" w:space="0" w:color="000000"/>
@@ -4063,7 +4129,7 @@
         </w:tc>
         <w:tc>
           <w:tcPr>
-            <w:tcW w:w="2698" w:type="dxa"/>
+            <w:tcW w:w="2697" w:type="dxa"/>
             <w:tcBorders>
               <w:top w:val="single" w:sz="8" w:space="0" w:color="000000"/>
               <w:left w:val="single" w:sz="8" w:space="0" w:color="000000"/>
@@ -6300,8 +6366,8 @@
       <w:tblGrid>
         <w:gridCol w:w="2701"/>
         <w:gridCol w:w="2700"/>
-        <w:gridCol w:w="2700"/>
-        <w:gridCol w:w="2698"/>
+        <w:gridCol w:w="2701"/>
+        <w:gridCol w:w="2697"/>
       </w:tblGrid>
       <w:tr>
         <w:trPr/>
@@ -6371,7 +6437,7 @@
         </w:tc>
         <w:tc>
           <w:tcPr>
-            <w:tcW w:w="2700" w:type="dxa"/>
+            <w:tcW w:w="2701" w:type="dxa"/>
             <w:tcBorders>
               <w:top w:val="single" w:sz="8" w:space="0" w:color="000000"/>
               <w:left w:val="single" w:sz="8" w:space="0" w:color="000000"/>
@@ -6403,7 +6469,7 @@
         </w:tc>
         <w:tc>
           <w:tcPr>
-            <w:tcW w:w="2698" w:type="dxa"/>
+            <w:tcW w:w="2697" w:type="dxa"/>
             <w:tcBorders>
               <w:top w:val="single" w:sz="8" w:space="0" w:color="000000"/>
               <w:left w:val="single" w:sz="8" w:space="0" w:color="000000"/>
@@ -6509,7 +6575,7 @@
         </w:tc>
         <w:tc>
           <w:tcPr>
-            <w:tcW w:w="2700" w:type="dxa"/>
+            <w:tcW w:w="2701" w:type="dxa"/>
             <w:tcBorders>
               <w:top w:val="single" w:sz="8" w:space="0" w:color="000000"/>
               <w:left w:val="single" w:sz="8" w:space="0" w:color="000000"/>
@@ -6537,7 +6603,7 @@
         </w:tc>
         <w:tc>
           <w:tcPr>
-            <w:tcW w:w="2698" w:type="dxa"/>
+            <w:tcW w:w="2697" w:type="dxa"/>
             <w:tcBorders>
               <w:top w:val="single" w:sz="8" w:space="0" w:color="000000"/>
               <w:left w:val="single" w:sz="8" w:space="0" w:color="000000"/>
@@ -6624,7 +6690,7 @@
         </w:tc>
         <w:tc>
           <w:tcPr>
-            <w:tcW w:w="2700" w:type="dxa"/>
+            <w:tcW w:w="2701" w:type="dxa"/>
             <w:tcBorders>
               <w:top w:val="single" w:sz="8" w:space="0" w:color="000000"/>
               <w:left w:val="single" w:sz="8" w:space="0" w:color="000000"/>
@@ -6652,7 +6718,7 @@
         </w:tc>
         <w:tc>
           <w:tcPr>
-            <w:tcW w:w="2698" w:type="dxa"/>
+            <w:tcW w:w="2697" w:type="dxa"/>
             <w:tcBorders>
               <w:top w:val="single" w:sz="8" w:space="0" w:color="000000"/>
               <w:left w:val="single" w:sz="8" w:space="0" w:color="000000"/>
@@ -6977,8 +7043,8 @@
       <w:tblGrid>
         <w:gridCol w:w="2701"/>
         <w:gridCol w:w="2700"/>
-        <w:gridCol w:w="2700"/>
-        <w:gridCol w:w="2698"/>
+        <w:gridCol w:w="2701"/>
+        <w:gridCol w:w="2697"/>
       </w:tblGrid>
       <w:tr>
         <w:trPr/>
@@ -7048,7 +7114,7 @@
         </w:tc>
         <w:tc>
           <w:tcPr>
-            <w:tcW w:w="2700" w:type="dxa"/>
+            <w:tcW w:w="2701" w:type="dxa"/>
             <w:tcBorders>
               <w:top w:val="single" w:sz="8" w:space="0" w:color="000000"/>
               <w:left w:val="single" w:sz="8" w:space="0" w:color="000000"/>
@@ -7080,7 +7146,7 @@
         </w:tc>
         <w:tc>
           <w:tcPr>
-            <w:tcW w:w="2698" w:type="dxa"/>
+            <w:tcW w:w="2697" w:type="dxa"/>
             <w:tcBorders>
               <w:top w:val="single" w:sz="8" w:space="0" w:color="000000"/>
               <w:left w:val="single" w:sz="8" w:space="0" w:color="000000"/>
@@ -7186,7 +7252,7 @@
         </w:tc>
         <w:tc>
           <w:tcPr>
-            <w:tcW w:w="2700" w:type="dxa"/>
+            <w:tcW w:w="2701" w:type="dxa"/>
             <w:tcBorders>
               <w:top w:val="single" w:sz="8" w:space="0" w:color="000000"/>
               <w:left w:val="single" w:sz="8" w:space="0" w:color="000000"/>
@@ -7214,7 +7280,7 @@
         </w:tc>
         <w:tc>
           <w:tcPr>
-            <w:tcW w:w="2698" w:type="dxa"/>
+            <w:tcW w:w="2697" w:type="dxa"/>
             <w:tcBorders>
               <w:top w:val="single" w:sz="8" w:space="0" w:color="000000"/>
               <w:left w:val="single" w:sz="8" w:space="0" w:color="000000"/>
@@ -7301,7 +7367,7 @@
         </w:tc>
         <w:tc>
           <w:tcPr>
-            <w:tcW w:w="2700" w:type="dxa"/>
+            <w:tcW w:w="2701" w:type="dxa"/>
             <w:tcBorders>
               <w:top w:val="single" w:sz="8" w:space="0" w:color="000000"/>
               <w:left w:val="single" w:sz="8" w:space="0" w:color="000000"/>
@@ -7329,7 +7395,7 @@
         </w:tc>
         <w:tc>
           <w:tcPr>
-            <w:tcW w:w="2698" w:type="dxa"/>
+            <w:tcW w:w="2697" w:type="dxa"/>
             <w:tcBorders>
               <w:top w:val="single" w:sz="8" w:space="0" w:color="000000"/>
               <w:left w:val="single" w:sz="8" w:space="0" w:color="000000"/>
@@ -7993,12 +8059,12 @@
       <w:tblGrid>
         <w:gridCol w:w="1351"/>
         <w:gridCol w:w="1351"/>
+        <w:gridCol w:w="1351"/>
         <w:gridCol w:w="1350"/>
         <w:gridCol w:w="1350"/>
         <w:gridCol w:w="1350"/>
         <w:gridCol w:w="1350"/>
-        <w:gridCol w:w="1350"/>
-        <w:gridCol w:w="1346"/>
+        <w:gridCol w:w="1345"/>
       </w:tblGrid>
       <w:tr>
         <w:trPr/>
@@ -8068,6 +8134,38 @@
         </w:tc>
         <w:tc>
           <w:tcPr>
+            <w:tcW w:w="1351" w:type="dxa"/>
+            <w:tcBorders>
+              <w:top w:val="single" w:sz="8" w:space="0" w:color="000000"/>
+              <w:left w:val="single" w:sz="8" w:space="0" w:color="000000"/>
+              <w:bottom w:val="single" w:sz="8" w:space="0" w:color="000000"/>
+              <w:right w:val="single" w:sz="8" w:space="0" w:color="000000"/>
+            </w:tcBorders>
+            <w:shd w:color="auto" w:fill="auto" w:val="clear"/>
+          </w:tcPr>
+          <w:p>
+            <w:pPr>
+              <w:pStyle w:val="LOnormal1"/>
+              <w:widowControl w:val="false"/>
+              <w:spacing w:lineRule="auto" w:line="240"/>
+              <w:jc w:val="center"/>
+              <w:rPr>
+                <w:rFonts w:ascii="Times New Roman" w:hAnsi="Times New Roman" w:eastAsia="Times New Roman" w:cs="Times New Roman"/>
+                <w:b/>
+                <w:b/>
+              </w:rPr>
+            </w:pPr>
+            <w:r>
+              <w:rPr>
+                <w:rFonts w:eastAsia="Times New Roman" w:cs="Times New Roman" w:ascii="Times New Roman" w:hAnsi="Times New Roman"/>
+                <w:b/>
+              </w:rPr>
+              <w:t>Length (km)</w:t>
+            </w:r>
+          </w:p>
+        </w:tc>
+        <w:tc>
+          <w:tcPr>
             <w:tcW w:w="1350" w:type="dxa"/>
             <w:tcBorders>
               <w:top w:val="single" w:sz="8" w:space="0" w:color="000000"/>
@@ -8094,7 +8192,7 @@
                 <w:rFonts w:eastAsia="Times New Roman" w:cs="Times New Roman" w:ascii="Times New Roman" w:hAnsi="Times New Roman"/>
                 <w:b/>
               </w:rPr>
-              <w:t>Length (km)</w:t>
+              <w:t>Depth (m)</w:t>
             </w:r>
           </w:p>
         </w:tc>
@@ -8126,7 +8224,7 @@
                 <w:rFonts w:eastAsia="Times New Roman" w:cs="Times New Roman" w:ascii="Times New Roman" w:hAnsi="Times New Roman"/>
                 <w:b/>
               </w:rPr>
-              <w:t>Depth (m)</w:t>
+              <w:t>Disturbed Area (ha)</w:t>
             </w:r>
           </w:p>
         </w:tc>
@@ -8158,7 +8256,22 @@
                 <w:rFonts w:eastAsia="Times New Roman" w:cs="Times New Roman" w:ascii="Times New Roman" w:hAnsi="Times New Roman"/>
                 <w:b/>
               </w:rPr>
-              <w:t>Disturbed Area (ha)</w:t>
+              <w:t>Merchantable Timber Volume (m</w:t>
+            </w:r>
+            <w:r>
+              <w:rPr>
+                <w:rFonts w:eastAsia="Times New Roman" w:cs="Times New Roman" w:ascii="Times New Roman" w:hAnsi="Times New Roman"/>
+                <w:b/>
+                <w:vertAlign w:val="superscript"/>
+              </w:rPr>
+              <w:t>3</w:t>
+            </w:r>
+            <w:r>
+              <w:rPr>
+                <w:rFonts w:eastAsia="Times New Roman" w:cs="Times New Roman" w:ascii="Times New Roman" w:hAnsi="Times New Roman"/>
+                <w:b/>
+              </w:rPr>
+              <w:t>)</w:t>
             </w:r>
           </w:p>
         </w:tc>
@@ -8190,60 +8303,13 @@
                 <w:rFonts w:eastAsia="Times New Roman" w:cs="Times New Roman" w:ascii="Times New Roman" w:hAnsi="Times New Roman"/>
                 <w:b/>
               </w:rPr>
-              <w:t>Merchantable Timber Volume (m</w:t>
-            </w:r>
-            <w:r>
-              <w:rPr>
-                <w:rFonts w:eastAsia="Times New Roman" w:cs="Times New Roman" w:ascii="Times New Roman" w:hAnsi="Times New Roman"/>
-                <w:b/>
-                <w:vertAlign w:val="superscript"/>
-              </w:rPr>
-              <w:t>3</w:t>
-            </w:r>
-            <w:r>
-              <w:rPr>
-                <w:rFonts w:eastAsia="Times New Roman" w:cs="Times New Roman" w:ascii="Times New Roman" w:hAnsi="Times New Roman"/>
-                <w:b/>
-              </w:rPr>
-              <w:t>)</w:t>
-            </w:r>
-          </w:p>
-        </w:tc>
-        <w:tc>
-          <w:tcPr>
-            <w:tcW w:w="1350" w:type="dxa"/>
-            <w:tcBorders>
-              <w:top w:val="single" w:sz="8" w:space="0" w:color="000000"/>
-              <w:left w:val="single" w:sz="8" w:space="0" w:color="000000"/>
-              <w:bottom w:val="single" w:sz="8" w:space="0" w:color="000000"/>
-              <w:right w:val="single" w:sz="8" w:space="0" w:color="000000"/>
-            </w:tcBorders>
-            <w:shd w:color="auto" w:fill="auto" w:val="clear"/>
-          </w:tcPr>
-          <w:p>
-            <w:pPr>
-              <w:pStyle w:val="LOnormal1"/>
-              <w:widowControl w:val="false"/>
-              <w:spacing w:lineRule="auto" w:line="240"/>
-              <w:jc w:val="center"/>
-              <w:rPr>
-                <w:rFonts w:ascii="Times New Roman" w:hAnsi="Times New Roman" w:eastAsia="Times New Roman" w:cs="Times New Roman"/>
-                <w:b/>
-                <w:b/>
-              </w:rPr>
-            </w:pPr>
-            <w:r>
-              <w:rPr>
-                <w:rFonts w:eastAsia="Times New Roman" w:cs="Times New Roman" w:ascii="Times New Roman" w:hAnsi="Times New Roman"/>
-                <w:b/>
-              </w:rPr>
               <w:t>Water Source</w:t>
             </w:r>
           </w:p>
         </w:tc>
         <w:tc>
           <w:tcPr>
-            <w:tcW w:w="1346" w:type="dxa"/>
+            <w:tcW w:w="1345" w:type="dxa"/>
             <w:tcBorders>
               <w:top w:val="single" w:sz="8" w:space="0" w:color="000000"/>
               <w:left w:val="single" w:sz="8" w:space="0" w:color="000000"/>
@@ -8332,6 +8398,33 @@
         </w:tc>
         <w:tc>
           <w:tcPr>
+            <w:tcW w:w="1351" w:type="dxa"/>
+            <w:tcBorders>
+              <w:top w:val="single" w:sz="8" w:space="0" w:color="000000"/>
+              <w:left w:val="single" w:sz="8" w:space="0" w:color="000000"/>
+              <w:bottom w:val="single" w:sz="8" w:space="0" w:color="000000"/>
+              <w:right w:val="single" w:sz="8" w:space="0" w:color="000000"/>
+            </w:tcBorders>
+            <w:shd w:color="auto" w:fill="auto" w:val="clear"/>
+          </w:tcPr>
+          <w:p>
+            <w:pPr>
+              <w:pStyle w:val="LOnormal1"/>
+              <w:widowControl w:val="false"/>
+              <w:rPr>
+                <w:rFonts w:ascii="Times New Roman" w:hAnsi="Times New Roman" w:eastAsia="Times New Roman" w:cs="Times New Roman"/>
+              </w:rPr>
+            </w:pPr>
+            <w:r>
+              <w:rPr>
+                <w:rFonts w:eastAsia="Times New Roman" w:cs="Times New Roman" w:ascii="Times New Roman" w:hAnsi="Times New Roman"/>
+              </w:rPr>
+              <w:t>{d.settling_pond.details[i].length}</w:t>
+            </w:r>
+          </w:p>
+        </w:tc>
+        <w:tc>
+          <w:tcPr>
             <w:tcW w:w="1350" w:type="dxa"/>
             <w:tcBorders>
               <w:top w:val="single" w:sz="8" w:space="0" w:color="000000"/>
@@ -8353,7 +8446,7 @@
               <w:rPr>
                 <w:rFonts w:eastAsia="Times New Roman" w:cs="Times New Roman" w:ascii="Times New Roman" w:hAnsi="Times New Roman"/>
               </w:rPr>
-              <w:t>{d.settling_pond.details[i].length}</w:t>
+              <w:t>{d.settling_pond.details[i].depth}</w:t>
             </w:r>
           </w:p>
         </w:tc>
@@ -8380,7 +8473,7 @@
               <w:rPr>
                 <w:rFonts w:eastAsia="Times New Roman" w:cs="Times New Roman" w:ascii="Times New Roman" w:hAnsi="Times New Roman"/>
               </w:rPr>
-              <w:t>{d.settling_pond.details[i].depth}</w:t>
+              <w:t>{d.settling_pond.details[i].disturbed_area}</w:t>
             </w:r>
           </w:p>
         </w:tc>
@@ -8407,7 +8500,7 @@
               <w:rPr>
                 <w:rFonts w:eastAsia="Times New Roman" w:cs="Times New Roman" w:ascii="Times New Roman" w:hAnsi="Times New Roman"/>
               </w:rPr>
-              <w:t>{d.settling_pond.details[i].disturbed_area}</w:t>
+              <w:t>{d.settling_pond.details[i].timber_volume}</w:t>
             </w:r>
           </w:p>
         </w:tc>
@@ -8434,40 +8527,13 @@
               <w:rPr>
                 <w:rFonts w:eastAsia="Times New Roman" w:cs="Times New Roman" w:ascii="Times New Roman" w:hAnsi="Times New Roman"/>
               </w:rPr>
-              <w:t>{d.settling_pond.details[i].timber_volume}</w:t>
-            </w:r>
-          </w:p>
-        </w:tc>
-        <w:tc>
-          <w:tcPr>
-            <w:tcW w:w="1350" w:type="dxa"/>
-            <w:tcBorders>
-              <w:top w:val="single" w:sz="8" w:space="0" w:color="000000"/>
-              <w:left w:val="single" w:sz="8" w:space="0" w:color="000000"/>
-              <w:bottom w:val="single" w:sz="8" w:space="0" w:color="000000"/>
-              <w:right w:val="single" w:sz="8" w:space="0" w:color="000000"/>
-            </w:tcBorders>
-            <w:shd w:color="auto" w:fill="auto" w:val="clear"/>
-          </w:tcPr>
-          <w:p>
-            <w:pPr>
-              <w:pStyle w:val="LOnormal1"/>
-              <w:widowControl w:val="false"/>
-              <w:rPr>
-                <w:rFonts w:ascii="Times New Roman" w:hAnsi="Times New Roman" w:eastAsia="Times New Roman" w:cs="Times New Roman"/>
-              </w:rPr>
-            </w:pPr>
-            <w:r>
-              <w:rPr>
-                <w:rFonts w:eastAsia="Times New Roman" w:cs="Times New Roman" w:ascii="Times New Roman" w:hAnsi="Times New Roman"/>
-              </w:rPr>
               <w:t>{d.settling_pond.details[i].water_source_description}</w:t>
             </w:r>
           </w:p>
         </w:tc>
         <w:tc>
           <w:tcPr>
-            <w:tcW w:w="1346" w:type="dxa"/>
+            <w:tcW w:w="1345" w:type="dxa"/>
             <w:tcBorders>
               <w:top w:val="single" w:sz="8" w:space="0" w:color="000000"/>
               <w:left w:val="single" w:sz="8" w:space="0" w:color="000000"/>
@@ -8553,6 +8619,34 @@
         </w:tc>
         <w:tc>
           <w:tcPr>
+            <w:tcW w:w="1351" w:type="dxa"/>
+            <w:tcBorders>
+              <w:top w:val="single" w:sz="8" w:space="0" w:color="000000"/>
+              <w:left w:val="single" w:sz="8" w:space="0" w:color="000000"/>
+              <w:bottom w:val="single" w:sz="8" w:space="0" w:color="000000"/>
+              <w:right w:val="single" w:sz="8" w:space="0" w:color="000000"/>
+            </w:tcBorders>
+            <w:shd w:color="auto" w:fill="auto" w:val="clear"/>
+          </w:tcPr>
+          <w:p>
+            <w:pPr>
+              <w:pStyle w:val="LOnormal1"/>
+              <w:widowControl w:val="false"/>
+              <w:spacing w:lineRule="auto" w:line="240"/>
+              <w:rPr>
+                <w:rFonts w:ascii="Times New Roman" w:hAnsi="Times New Roman" w:eastAsia="Times New Roman" w:cs="Times New Roman"/>
+              </w:rPr>
+            </w:pPr>
+            <w:r>
+              <w:rPr>
+                <w:rFonts w:eastAsia="Times New Roman" w:cs="Times New Roman" w:ascii="Times New Roman" w:hAnsi="Times New Roman"/>
+              </w:rPr>
+              <w:t>{d.settling_pond.details[i+1].length}</w:t>
+            </w:r>
+          </w:p>
+        </w:tc>
+        <w:tc>
+          <w:tcPr>
             <w:tcW w:w="1350" w:type="dxa"/>
             <w:tcBorders>
               <w:top w:val="single" w:sz="8" w:space="0" w:color="000000"/>
@@ -8575,7 +8669,7 @@
               <w:rPr>
                 <w:rFonts w:eastAsia="Times New Roman" w:cs="Times New Roman" w:ascii="Times New Roman" w:hAnsi="Times New Roman"/>
               </w:rPr>
-              <w:t>{d.settling_pond.details[i+1].length}</w:t>
+              <w:t>{d.settling_pond.details[i+1].depth}</w:t>
             </w:r>
           </w:p>
         </w:tc>
@@ -8603,7 +8697,7 @@
               <w:rPr>
                 <w:rFonts w:eastAsia="Times New Roman" w:cs="Times New Roman" w:ascii="Times New Roman" w:hAnsi="Times New Roman"/>
               </w:rPr>
-              <w:t>{d.settling_pond.details[i+1].depth}</w:t>
+              <w:t>{d.settling_pond.details[i+1].disturbed_area}</w:t>
             </w:r>
           </w:p>
         </w:tc>
@@ -8631,7 +8725,7 @@
               <w:rPr>
                 <w:rFonts w:eastAsia="Times New Roman" w:cs="Times New Roman" w:ascii="Times New Roman" w:hAnsi="Times New Roman"/>
               </w:rPr>
-              <w:t>{d.settling_pond.details[i+1].disturbed_area}</w:t>
+              <w:t>{d.settling_pond.details[i+1].timber_volume}</w:t>
             </w:r>
           </w:p>
         </w:tc>
@@ -8659,41 +8753,13 @@
               <w:rPr>
                 <w:rFonts w:eastAsia="Times New Roman" w:cs="Times New Roman" w:ascii="Times New Roman" w:hAnsi="Times New Roman"/>
               </w:rPr>
-              <w:t>{d.settling_pond.details[i+1].timber_volume}</w:t>
-            </w:r>
-          </w:p>
-        </w:tc>
-        <w:tc>
-          <w:tcPr>
-            <w:tcW w:w="1350" w:type="dxa"/>
-            <w:tcBorders>
-              <w:top w:val="single" w:sz="8" w:space="0" w:color="000000"/>
-              <w:left w:val="single" w:sz="8" w:space="0" w:color="000000"/>
-              <w:bottom w:val="single" w:sz="8" w:space="0" w:color="000000"/>
-              <w:right w:val="single" w:sz="8" w:space="0" w:color="000000"/>
-            </w:tcBorders>
-            <w:shd w:color="auto" w:fill="auto" w:val="clear"/>
-          </w:tcPr>
-          <w:p>
-            <w:pPr>
-              <w:pStyle w:val="LOnormal1"/>
-              <w:widowControl w:val="false"/>
-              <w:spacing w:lineRule="auto" w:line="240"/>
-              <w:rPr>
-                <w:rFonts w:ascii="Times New Roman" w:hAnsi="Times New Roman" w:eastAsia="Times New Roman" w:cs="Times New Roman"/>
-              </w:rPr>
-            </w:pPr>
-            <w:r>
-              <w:rPr>
-                <w:rFonts w:eastAsia="Times New Roman" w:cs="Times New Roman" w:ascii="Times New Roman" w:hAnsi="Times New Roman"/>
-              </w:rPr>
               <w:t>{d.settling_pond.details[i+1].water_source_description}</w:t>
             </w:r>
           </w:p>
         </w:tc>
         <w:tc>
           <w:tcPr>
-            <w:tcW w:w="1346" w:type="dxa"/>
+            <w:tcW w:w="1345" w:type="dxa"/>
             <w:tcBorders>
               <w:top w:val="single" w:sz="8" w:space="0" w:color="000000"/>
               <w:left w:val="single" w:sz="8" w:space="0" w:color="000000"/>
@@ -8798,6 +8864,30 @@
           <w:b/>
         </w:rPr>
         <w:t>Disposal of fines from cleanout (i.e. use as a subsoil material)</w:t>
+      </w:r>
+      <w:r>
+        <w:rPr>
+          <w:rFonts w:eastAsia="Times New Roman" w:cs="Times New Roman" w:ascii="Times New Roman" w:hAnsi="Times New Roman"/>
+          <w:b/>
+          <w:color w:val="00FF00"/>
+        </w:rPr>
+        <w:t xml:space="preserve">{d.edited_fields.settling_pond.disposal_from_clean_out:ifEQ(true):showBegin} </w:t>
+      </w:r>
+      <w:r>
+        <w:rPr>
+          <w:rFonts w:eastAsia="Times New Roman" w:cs="Times New Roman" w:ascii="Times New Roman" w:hAnsi="Times New Roman"/>
+          <w:b/>
+          <w:color w:val="234075"/>
+        </w:rPr>
+        <w:t>[EDITED]</w:t>
+      </w:r>
+      <w:r>
+        <w:rPr>
+          <w:rFonts w:eastAsia="Times New Roman" w:cs="Times New Roman" w:ascii="Times New Roman" w:hAnsi="Times New Roman"/>
+          <w:b/>
+          <w:color w:val="00FF00"/>
+        </w:rPr>
+        <w:t xml:space="preserve"> {d.edited_fields.settling_pond.disposal_from_clean_out:showEnd} </w:t>
       </w:r>
     </w:p>
     <w:p>
@@ -9168,8 +9258,8 @@
       <w:tblGrid>
         <w:gridCol w:w="2701"/>
         <w:gridCol w:w="2700"/>
-        <w:gridCol w:w="2700"/>
-        <w:gridCol w:w="2698"/>
+        <w:gridCol w:w="2701"/>
+        <w:gridCol w:w="2697"/>
       </w:tblGrid>
       <w:tr>
         <w:trPr/>
@@ -9239,7 +9329,7 @@
         </w:tc>
         <w:tc>
           <w:tcPr>
-            <w:tcW w:w="2700" w:type="dxa"/>
+            <w:tcW w:w="2701" w:type="dxa"/>
             <w:tcBorders>
               <w:top w:val="single" w:sz="8" w:space="0" w:color="000000"/>
               <w:left w:val="single" w:sz="8" w:space="0" w:color="000000"/>
@@ -9271,7 +9361,7 @@
         </w:tc>
         <w:tc>
           <w:tcPr>
-            <w:tcW w:w="2698" w:type="dxa"/>
+            <w:tcW w:w="2697" w:type="dxa"/>
             <w:tcBorders>
               <w:top w:val="single" w:sz="8" w:space="0" w:color="000000"/>
               <w:left w:val="single" w:sz="8" w:space="0" w:color="000000"/>
@@ -9375,7 +9465,7 @@
         </w:tc>
         <w:tc>
           <w:tcPr>
-            <w:tcW w:w="2700" w:type="dxa"/>
+            <w:tcW w:w="2701" w:type="dxa"/>
             <w:tcBorders>
               <w:top w:val="single" w:sz="8" w:space="0" w:color="000000"/>
               <w:left w:val="single" w:sz="8" w:space="0" w:color="000000"/>
@@ -9402,7 +9492,7 @@
         </w:tc>
         <w:tc>
           <w:tcPr>
-            <w:tcW w:w="2698" w:type="dxa"/>
+            <w:tcW w:w="2697" w:type="dxa"/>
             <w:tcBorders>
               <w:top w:val="single" w:sz="8" w:space="0" w:color="000000"/>
               <w:left w:val="single" w:sz="8" w:space="0" w:color="000000"/>
@@ -9486,7 +9576,7 @@
         </w:tc>
         <w:tc>
           <w:tcPr>
-            <w:tcW w:w="2700" w:type="dxa"/>
+            <w:tcW w:w="2701" w:type="dxa"/>
             <w:tcBorders>
               <w:top w:val="single" w:sz="8" w:space="0" w:color="000000"/>
               <w:left w:val="single" w:sz="8" w:space="0" w:color="000000"/>
@@ -9513,7 +9603,7 @@
         </w:tc>
         <w:tc>
           <w:tcPr>
-            <w:tcW w:w="2698" w:type="dxa"/>
+            <w:tcW w:w="2697" w:type="dxa"/>
             <w:tcBorders>
               <w:top w:val="single" w:sz="8" w:space="0" w:color="000000"/>
               <w:left w:val="single" w:sz="8" w:space="0" w:color="000000"/>
@@ -9678,6 +9768,30 @@
         </w:rPr>
         <w:t>Bedrock excavation</w:t>
       </w:r>
+      <w:r>
+        <w:rPr>
+          <w:rFonts w:eastAsia="Times New Roman" w:cs="Times New Roman" w:ascii="Times New Roman" w:hAnsi="Times New Roman"/>
+          <w:b/>
+          <w:color w:val="00FF00"/>
+        </w:rPr>
+        <w:t xml:space="preserve">{d.edited_fields.surface_bulk_sample.has_bedrock_excavation:ifEQ(true):showBegin} </w:t>
+      </w:r>
+      <w:r>
+        <w:rPr>
+          <w:rFonts w:eastAsia="Times New Roman" w:cs="Times New Roman" w:ascii="Times New Roman" w:hAnsi="Times New Roman"/>
+          <w:b/>
+          <w:color w:val="234075"/>
+        </w:rPr>
+        <w:t>[EDITED]</w:t>
+      </w:r>
+      <w:r>
+        <w:rPr>
+          <w:rFonts w:eastAsia="Times New Roman" w:cs="Times New Roman" w:ascii="Times New Roman" w:hAnsi="Times New Roman"/>
+          <w:b/>
+          <w:color w:val="00FF00"/>
+        </w:rPr>
+        <w:t xml:space="preserve"> {d.edited_fields.surface_bulk_sample.has_bedrock_excavation:showEnd}</w:t>
+      </w:r>
     </w:p>
     <w:p>
       <w:pPr>
@@ -9712,6 +9826,30 @@
           <w:b/>
         </w:rPr>
         <w:t>If the material has potential for spontaneous combustion, give details of separate handling</w:t>
+      </w:r>
+      <w:r>
+        <w:rPr>
+          <w:rFonts w:eastAsia="Times New Roman" w:cs="Times New Roman" w:ascii="Times New Roman" w:hAnsi="Times New Roman"/>
+          <w:b/>
+          <w:color w:val="00FF00"/>
+        </w:rPr>
+        <w:t xml:space="preserve">{d.edited_fields.surface_bulk_sample.spontaneous_combustion_handling:ifEQ(true):showBegin} </w:t>
+      </w:r>
+      <w:r>
+        <w:rPr>
+          <w:rFonts w:eastAsia="Times New Roman" w:cs="Times New Roman" w:ascii="Times New Roman" w:hAnsi="Times New Roman"/>
+          <w:b/>
+          <w:color w:val="234075"/>
+        </w:rPr>
+        <w:t>[EDITED]</w:t>
+      </w:r>
+      <w:r>
+        <w:rPr>
+          <w:rFonts w:eastAsia="Times New Roman" w:cs="Times New Roman" w:ascii="Times New Roman" w:hAnsi="Times New Roman"/>
+          <w:b/>
+          <w:color w:val="00FF00"/>
+        </w:rPr>
+        <w:t xml:space="preserve"> {d.edited_fields.surface_bulk_sample.spontaneous_combustion_handling:showEnd}</w:t>
       </w:r>
     </w:p>
     <w:p>
@@ -10300,8 +10438,8 @@
         <w:tblLook w:firstRow="0" w:noVBand="1" w:lastRow="0" w:firstColumn="0" w:lastColumn="0" w:noHBand="1" w:val="0600"/>
       </w:tblPr>
       <w:tblGrid>
-        <w:gridCol w:w="1334"/>
-        <w:gridCol w:w="1035"/>
+        <w:gridCol w:w="1333"/>
+        <w:gridCol w:w="1036"/>
         <w:gridCol w:w="1110"/>
         <w:gridCol w:w="960"/>
         <w:gridCol w:w="1112"/>
@@ -10316,7 +10454,7 @@
         </w:trPr>
         <w:tc>
           <w:tcPr>
-            <w:tcW w:w="1334" w:type="dxa"/>
+            <w:tcW w:w="1333" w:type="dxa"/>
             <w:tcBorders>
               <w:top w:val="single" w:sz="8" w:space="0" w:color="000000"/>
               <w:left w:val="single" w:sz="8" w:space="0" w:color="000000"/>
@@ -10348,7 +10486,7 @@
         </w:tc>
         <w:tc>
           <w:tcPr>
-            <w:tcW w:w="1035" w:type="dxa"/>
+            <w:tcW w:w="1036" w:type="dxa"/>
             <w:tcBorders>
               <w:top w:val="single" w:sz="8" w:space="0" w:color="000000"/>
               <w:left w:val="single" w:sz="8" w:space="0" w:color="000000"/>
@@ -10622,7 +10760,7 @@
         <w:trPr/>
         <w:tc>
           <w:tcPr>
-            <w:tcW w:w="1334" w:type="dxa"/>
+            <w:tcW w:w="1333" w:type="dxa"/>
             <w:tcBorders>
               <w:top w:val="single" w:sz="8" w:space="0" w:color="000000"/>
               <w:left w:val="single" w:sz="8" w:space="0" w:color="000000"/>
@@ -10650,7 +10788,7 @@
         </w:tc>
         <w:tc>
           <w:tcPr>
-            <w:tcW w:w="1035" w:type="dxa"/>
+            <w:tcW w:w="1036" w:type="dxa"/>
             <w:tcBorders>
               <w:top w:val="single" w:sz="8" w:space="0" w:color="000000"/>
               <w:left w:val="single" w:sz="8" w:space="0" w:color="000000"/>
@@ -10877,7 +11015,7 @@
         <w:trPr/>
         <w:tc>
           <w:tcPr>
-            <w:tcW w:w="1334" w:type="dxa"/>
+            <w:tcW w:w="1333" w:type="dxa"/>
             <w:tcBorders>
               <w:top w:val="single" w:sz="8" w:space="0" w:color="000000"/>
               <w:left w:val="single" w:sz="8" w:space="0" w:color="000000"/>
@@ -10905,7 +11043,7 @@
         </w:tc>
         <w:tc>
           <w:tcPr>
-            <w:tcW w:w="1035" w:type="dxa"/>
+            <w:tcW w:w="1036" w:type="dxa"/>
             <w:tcBorders>
               <w:top w:val="single" w:sz="8" w:space="0" w:color="000000"/>
               <w:left w:val="single" w:sz="8" w:space="0" w:color="000000"/>
@@ -13784,6 +13922,30 @@
         </w:rPr>
         <w:t>Proposed Production</w:t>
       </w:r>
+      <w:r>
+        <w:rPr>
+          <w:rFonts w:eastAsia="Times New Roman" w:cs="Times New Roman" w:ascii="Times New Roman" w:hAnsi="Times New Roman"/>
+          <w:b/>
+          <w:color w:val="00FF00"/>
+        </w:rPr>
+        <w:t xml:space="preserve">{d.edited_fields.placer_operation.proposed_production:ifEQ(true):showBegin} </w:t>
+      </w:r>
+      <w:r>
+        <w:rPr>
+          <w:rFonts w:eastAsia="Times New Roman" w:cs="Times New Roman" w:ascii="Times New Roman" w:hAnsi="Times New Roman"/>
+          <w:b/>
+          <w:color w:val="234075"/>
+        </w:rPr>
+        <w:t>[EDITED]</w:t>
+      </w:r>
+      <w:r>
+        <w:rPr>
+          <w:rFonts w:eastAsia="Times New Roman" w:cs="Times New Roman" w:ascii="Times New Roman" w:hAnsi="Times New Roman"/>
+          <w:b/>
+          <w:color w:val="00FF00"/>
+        </w:rPr>
+        <w:t xml:space="preserve"> {d.edited_fields.placer_operation.proposed_production:showEnd}</w:t>
+      </w:r>
     </w:p>
     <w:p>
       <w:pPr>
@@ -14420,8 +14582,8 @@
       <w:tblGrid>
         <w:gridCol w:w="2701"/>
         <w:gridCol w:w="2700"/>
-        <w:gridCol w:w="2700"/>
-        <w:gridCol w:w="2698"/>
+        <w:gridCol w:w="2701"/>
+        <w:gridCol w:w="2697"/>
       </w:tblGrid>
       <w:tr>
         <w:trPr/>
@@ -14491,7 +14653,7 @@
         </w:tc>
         <w:tc>
           <w:tcPr>
-            <w:tcW w:w="2700" w:type="dxa"/>
+            <w:tcW w:w="2701" w:type="dxa"/>
             <w:tcBorders>
               <w:top w:val="single" w:sz="8" w:space="0" w:color="000000"/>
               <w:left w:val="single" w:sz="8" w:space="0" w:color="000000"/>
@@ -14523,7 +14685,7 @@
         </w:tc>
         <w:tc>
           <w:tcPr>
-            <w:tcW w:w="2698" w:type="dxa"/>
+            <w:tcW w:w="2697" w:type="dxa"/>
             <w:tcBorders>
               <w:top w:val="single" w:sz="8" w:space="0" w:color="000000"/>
               <w:left w:val="single" w:sz="8" w:space="0" w:color="000000"/>
@@ -14614,7 +14776,7 @@
         </w:tc>
         <w:tc>
           <w:tcPr>
-            <w:tcW w:w="2700" w:type="dxa"/>
+            <w:tcW w:w="2701" w:type="dxa"/>
             <w:tcBorders>
               <w:top w:val="single" w:sz="8" w:space="0" w:color="000000"/>
               <w:left w:val="single" w:sz="8" w:space="0" w:color="000000"/>
@@ -14642,7 +14804,7 @@
         </w:tc>
         <w:tc>
           <w:tcPr>
-            <w:tcW w:w="2698" w:type="dxa"/>
+            <w:tcW w:w="2697" w:type="dxa"/>
             <w:tcBorders>
               <w:top w:val="single" w:sz="8" w:space="0" w:color="000000"/>
               <w:left w:val="single" w:sz="8" w:space="0" w:color="000000"/>
@@ -14729,7 +14891,7 @@
         </w:tc>
         <w:tc>
           <w:tcPr>
-            <w:tcW w:w="2700" w:type="dxa"/>
+            <w:tcW w:w="2701" w:type="dxa"/>
             <w:tcBorders>
               <w:top w:val="single" w:sz="8" w:space="0" w:color="000000"/>
               <w:left w:val="single" w:sz="8" w:space="0" w:color="000000"/>
@@ -14757,7 +14919,7 @@
         </w:tc>
         <w:tc>
           <w:tcPr>
-            <w:tcW w:w="2698" w:type="dxa"/>
+            <w:tcW w:w="2697" w:type="dxa"/>
             <w:tcBorders>
               <w:top w:val="single" w:sz="8" w:space="0" w:color="000000"/>
               <w:left w:val="single" w:sz="8" w:space="0" w:color="000000"/>
@@ -15432,8 +15594,8 @@
       <w:tblGrid>
         <w:gridCol w:w="2701"/>
         <w:gridCol w:w="2700"/>
-        <w:gridCol w:w="2700"/>
-        <w:gridCol w:w="2698"/>
+        <w:gridCol w:w="2701"/>
+        <w:gridCol w:w="2697"/>
       </w:tblGrid>
       <w:tr>
         <w:trPr/>
@@ -15503,7 +15665,7 @@
         </w:tc>
         <w:tc>
           <w:tcPr>
-            <w:tcW w:w="2700" w:type="dxa"/>
+            <w:tcW w:w="2701" w:type="dxa"/>
             <w:tcBorders>
               <w:top w:val="single" w:sz="8" w:space="0" w:color="000000"/>
               <w:left w:val="single" w:sz="8" w:space="0" w:color="000000"/>
@@ -15535,7 +15697,7 @@
         </w:tc>
         <w:tc>
           <w:tcPr>
-            <w:tcW w:w="2698" w:type="dxa"/>
+            <w:tcW w:w="2697" w:type="dxa"/>
             <w:tcBorders>
               <w:top w:val="single" w:sz="8" w:space="0" w:color="000000"/>
               <w:left w:val="single" w:sz="8" w:space="0" w:color="000000"/>
@@ -15626,7 +15788,7 @@
         </w:tc>
         <w:tc>
           <w:tcPr>
-            <w:tcW w:w="2700" w:type="dxa"/>
+            <w:tcW w:w="2701" w:type="dxa"/>
             <w:tcBorders>
               <w:top w:val="single" w:sz="8" w:space="0" w:color="000000"/>
               <w:left w:val="single" w:sz="8" w:space="0" w:color="000000"/>
@@ -15654,7 +15816,7 @@
         </w:tc>
         <w:tc>
           <w:tcPr>
-            <w:tcW w:w="2698" w:type="dxa"/>
+            <w:tcW w:w="2697" w:type="dxa"/>
             <w:tcBorders>
               <w:top w:val="single" w:sz="8" w:space="0" w:color="000000"/>
               <w:left w:val="single" w:sz="8" w:space="0" w:color="000000"/>
@@ -15741,7 +15903,7 @@
         </w:tc>
         <w:tc>
           <w:tcPr>
-            <w:tcW w:w="2700" w:type="dxa"/>
+            <w:tcW w:w="2701" w:type="dxa"/>
             <w:tcBorders>
               <w:top w:val="single" w:sz="8" w:space="0" w:color="000000"/>
               <w:left w:val="single" w:sz="8" w:space="0" w:color="000000"/>
@@ -15769,7 +15931,7 @@
         </w:tc>
         <w:tc>
           <w:tcPr>
-            <w:tcW w:w="2698" w:type="dxa"/>
+            <w:tcW w:w="2697" w:type="dxa"/>
             <w:tcBorders>
               <w:top w:val="single" w:sz="8" w:space="0" w:color="000000"/>
               <w:left w:val="single" w:sz="8" w:space="0" w:color="000000"/>
@@ -15946,7 +16108,7 @@
     </w:r>
     <w:r>
       <w:rPr/>
-      <w:t>21</w:t>
+      <w:t>14</w:t>
     </w:r>
     <w:r>
       <w:rPr/>
@@ -15967,7 +16129,7 @@
       <w:rPr/>
       <w:drawing>
         <wp:inline distT="0" distB="0" distL="0" distR="0">
-          <wp:extent cx="2743200" cy="1083310"/>
+          <wp:extent cx="2743200" cy="996950"/>
           <wp:effectExtent l="0" t="0" r="0" b="0"/>
           <wp:docPr id="1" name="image1.png" descr=""/>
           <wp:cNvGraphicFramePr>
@@ -15991,7 +16153,7 @@
                 <pic:spPr bwMode="auto">
                   <a:xfrm>
                     <a:off x="0" y="0"/>
-                    <a:ext cx="2743200" cy="1083310"/>
+                    <a:ext cx="2743200" cy="996950"/>
                   </a:xfrm>
                   <a:prstGeom prst="rect">
                     <a:avLst/>
@@ -16002,6 +16164,15 @@
           </a:graphic>
         </wp:inline>
       </w:drawing>
+    </w:r>
+  </w:p>
+  <w:p>
+    <w:pPr>
+      <w:pStyle w:val="LOnormal1"/>
+      <w:rPr/>
+    </w:pPr>
+    <w:r>
+      <w:rPr/>
     </w:r>
   </w:p>
 </w:hdr>

</xml_diff>

<commit_message>
MDS-3239: removed duplicate of handling_instructions
</commit_message>
<xml_diff>
--- a/services/core-api/app/templates/now/Technical Review.docx
+++ b/services/core-api/app/templates/now/Technical Review.docx
@@ -3777,8 +3777,8 @@
       <w:tblGrid>
         <w:gridCol w:w="2701"/>
         <w:gridCol w:w="2700"/>
-        <w:gridCol w:w="2701"/>
-        <w:gridCol w:w="2697"/>
+        <w:gridCol w:w="2702"/>
+        <w:gridCol w:w="2696"/>
       </w:tblGrid>
       <w:tr>
         <w:trPr/>
@@ -3848,7 +3848,7 @@
         </w:tc>
         <w:tc>
           <w:tcPr>
-            <w:tcW w:w="2701" w:type="dxa"/>
+            <w:tcW w:w="2702" w:type="dxa"/>
             <w:tcBorders>
               <w:top w:val="single" w:sz="8" w:space="0" w:color="000000"/>
               <w:left w:val="single" w:sz="8" w:space="0" w:color="000000"/>
@@ -3880,7 +3880,7 @@
         </w:tc>
         <w:tc>
           <w:tcPr>
-            <w:tcW w:w="2697" w:type="dxa"/>
+            <w:tcW w:w="2696" w:type="dxa"/>
             <w:tcBorders>
               <w:top w:val="single" w:sz="8" w:space="0" w:color="000000"/>
               <w:left w:val="single" w:sz="8" w:space="0" w:color="000000"/>
@@ -3986,7 +3986,7 @@
         </w:tc>
         <w:tc>
           <w:tcPr>
-            <w:tcW w:w="2701" w:type="dxa"/>
+            <w:tcW w:w="2702" w:type="dxa"/>
             <w:tcBorders>
               <w:top w:val="single" w:sz="8" w:space="0" w:color="000000"/>
               <w:left w:val="single" w:sz="8" w:space="0" w:color="000000"/>
@@ -4014,7 +4014,7 @@
         </w:tc>
         <w:tc>
           <w:tcPr>
-            <w:tcW w:w="2697" w:type="dxa"/>
+            <w:tcW w:w="2696" w:type="dxa"/>
             <w:tcBorders>
               <w:top w:val="single" w:sz="8" w:space="0" w:color="000000"/>
               <w:left w:val="single" w:sz="8" w:space="0" w:color="000000"/>
@@ -4101,7 +4101,7 @@
         </w:tc>
         <w:tc>
           <w:tcPr>
-            <w:tcW w:w="2701" w:type="dxa"/>
+            <w:tcW w:w="2702" w:type="dxa"/>
             <w:tcBorders>
               <w:top w:val="single" w:sz="8" w:space="0" w:color="000000"/>
               <w:left w:val="single" w:sz="8" w:space="0" w:color="000000"/>
@@ -4129,7 +4129,7 @@
         </w:tc>
         <w:tc>
           <w:tcPr>
-            <w:tcW w:w="2697" w:type="dxa"/>
+            <w:tcW w:w="2696" w:type="dxa"/>
             <w:tcBorders>
               <w:top w:val="single" w:sz="8" w:space="0" w:color="000000"/>
               <w:left w:val="single" w:sz="8" w:space="0" w:color="000000"/>
@@ -6366,8 +6366,8 @@
       <w:tblGrid>
         <w:gridCol w:w="2701"/>
         <w:gridCol w:w="2700"/>
-        <w:gridCol w:w="2701"/>
-        <w:gridCol w:w="2697"/>
+        <w:gridCol w:w="2702"/>
+        <w:gridCol w:w="2696"/>
       </w:tblGrid>
       <w:tr>
         <w:trPr/>
@@ -6437,7 +6437,7 @@
         </w:tc>
         <w:tc>
           <w:tcPr>
-            <w:tcW w:w="2701" w:type="dxa"/>
+            <w:tcW w:w="2702" w:type="dxa"/>
             <w:tcBorders>
               <w:top w:val="single" w:sz="8" w:space="0" w:color="000000"/>
               <w:left w:val="single" w:sz="8" w:space="0" w:color="000000"/>
@@ -6469,7 +6469,7 @@
         </w:tc>
         <w:tc>
           <w:tcPr>
-            <w:tcW w:w="2697" w:type="dxa"/>
+            <w:tcW w:w="2696" w:type="dxa"/>
             <w:tcBorders>
               <w:top w:val="single" w:sz="8" w:space="0" w:color="000000"/>
               <w:left w:val="single" w:sz="8" w:space="0" w:color="000000"/>
@@ -6575,7 +6575,7 @@
         </w:tc>
         <w:tc>
           <w:tcPr>
-            <w:tcW w:w="2701" w:type="dxa"/>
+            <w:tcW w:w="2702" w:type="dxa"/>
             <w:tcBorders>
               <w:top w:val="single" w:sz="8" w:space="0" w:color="000000"/>
               <w:left w:val="single" w:sz="8" w:space="0" w:color="000000"/>
@@ -6603,7 +6603,7 @@
         </w:tc>
         <w:tc>
           <w:tcPr>
-            <w:tcW w:w="2697" w:type="dxa"/>
+            <w:tcW w:w="2696" w:type="dxa"/>
             <w:tcBorders>
               <w:top w:val="single" w:sz="8" w:space="0" w:color="000000"/>
               <w:left w:val="single" w:sz="8" w:space="0" w:color="000000"/>
@@ -6690,7 +6690,7 @@
         </w:tc>
         <w:tc>
           <w:tcPr>
-            <w:tcW w:w="2701" w:type="dxa"/>
+            <w:tcW w:w="2702" w:type="dxa"/>
             <w:tcBorders>
               <w:top w:val="single" w:sz="8" w:space="0" w:color="000000"/>
               <w:left w:val="single" w:sz="8" w:space="0" w:color="000000"/>
@@ -6718,7 +6718,7 @@
         </w:tc>
         <w:tc>
           <w:tcPr>
-            <w:tcW w:w="2697" w:type="dxa"/>
+            <w:tcW w:w="2696" w:type="dxa"/>
             <w:tcBorders>
               <w:top w:val="single" w:sz="8" w:space="0" w:color="000000"/>
               <w:left w:val="single" w:sz="8" w:space="0" w:color="000000"/>
@@ -7043,8 +7043,8 @@
       <w:tblGrid>
         <w:gridCol w:w="2701"/>
         <w:gridCol w:w="2700"/>
-        <w:gridCol w:w="2701"/>
-        <w:gridCol w:w="2697"/>
+        <w:gridCol w:w="2702"/>
+        <w:gridCol w:w="2696"/>
       </w:tblGrid>
       <w:tr>
         <w:trPr/>
@@ -7114,7 +7114,7 @@
         </w:tc>
         <w:tc>
           <w:tcPr>
-            <w:tcW w:w="2701" w:type="dxa"/>
+            <w:tcW w:w="2702" w:type="dxa"/>
             <w:tcBorders>
               <w:top w:val="single" w:sz="8" w:space="0" w:color="000000"/>
               <w:left w:val="single" w:sz="8" w:space="0" w:color="000000"/>
@@ -7146,7 +7146,7 @@
         </w:tc>
         <w:tc>
           <w:tcPr>
-            <w:tcW w:w="2697" w:type="dxa"/>
+            <w:tcW w:w="2696" w:type="dxa"/>
             <w:tcBorders>
               <w:top w:val="single" w:sz="8" w:space="0" w:color="000000"/>
               <w:left w:val="single" w:sz="8" w:space="0" w:color="000000"/>
@@ -7252,7 +7252,7 @@
         </w:tc>
         <w:tc>
           <w:tcPr>
-            <w:tcW w:w="2701" w:type="dxa"/>
+            <w:tcW w:w="2702" w:type="dxa"/>
             <w:tcBorders>
               <w:top w:val="single" w:sz="8" w:space="0" w:color="000000"/>
               <w:left w:val="single" w:sz="8" w:space="0" w:color="000000"/>
@@ -7280,7 +7280,7 @@
         </w:tc>
         <w:tc>
           <w:tcPr>
-            <w:tcW w:w="2697" w:type="dxa"/>
+            <w:tcW w:w="2696" w:type="dxa"/>
             <w:tcBorders>
               <w:top w:val="single" w:sz="8" w:space="0" w:color="000000"/>
               <w:left w:val="single" w:sz="8" w:space="0" w:color="000000"/>
@@ -7367,7 +7367,7 @@
         </w:tc>
         <w:tc>
           <w:tcPr>
-            <w:tcW w:w="2701" w:type="dxa"/>
+            <w:tcW w:w="2702" w:type="dxa"/>
             <w:tcBorders>
               <w:top w:val="single" w:sz="8" w:space="0" w:color="000000"/>
               <w:left w:val="single" w:sz="8" w:space="0" w:color="000000"/>
@@ -7395,7 +7395,7 @@
         </w:tc>
         <w:tc>
           <w:tcPr>
-            <w:tcW w:w="2697" w:type="dxa"/>
+            <w:tcW w:w="2696" w:type="dxa"/>
             <w:tcBorders>
               <w:top w:val="single" w:sz="8" w:space="0" w:color="000000"/>
               <w:left w:val="single" w:sz="8" w:space="0" w:color="000000"/>
@@ -8060,11 +8060,11 @@
         <w:gridCol w:w="1351"/>
         <w:gridCol w:w="1351"/>
         <w:gridCol w:w="1351"/>
+        <w:gridCol w:w="1351"/>
         <w:gridCol w:w="1350"/>
         <w:gridCol w:w="1350"/>
         <w:gridCol w:w="1350"/>
-        <w:gridCol w:w="1350"/>
-        <w:gridCol w:w="1345"/>
+        <w:gridCol w:w="1344"/>
       </w:tblGrid>
       <w:tr>
         <w:trPr/>
@@ -8166,6 +8166,38 @@
         </w:tc>
         <w:tc>
           <w:tcPr>
+            <w:tcW w:w="1351" w:type="dxa"/>
+            <w:tcBorders>
+              <w:top w:val="single" w:sz="8" w:space="0" w:color="000000"/>
+              <w:left w:val="single" w:sz="8" w:space="0" w:color="000000"/>
+              <w:bottom w:val="single" w:sz="8" w:space="0" w:color="000000"/>
+              <w:right w:val="single" w:sz="8" w:space="0" w:color="000000"/>
+            </w:tcBorders>
+            <w:shd w:color="auto" w:fill="auto" w:val="clear"/>
+          </w:tcPr>
+          <w:p>
+            <w:pPr>
+              <w:pStyle w:val="LOnormal1"/>
+              <w:widowControl w:val="false"/>
+              <w:spacing w:lineRule="auto" w:line="240"/>
+              <w:jc w:val="center"/>
+              <w:rPr>
+                <w:rFonts w:ascii="Times New Roman" w:hAnsi="Times New Roman" w:eastAsia="Times New Roman" w:cs="Times New Roman"/>
+                <w:b/>
+                <w:b/>
+              </w:rPr>
+            </w:pPr>
+            <w:r>
+              <w:rPr>
+                <w:rFonts w:eastAsia="Times New Roman" w:cs="Times New Roman" w:ascii="Times New Roman" w:hAnsi="Times New Roman"/>
+                <w:b/>
+              </w:rPr>
+              <w:t>Depth (m)</w:t>
+            </w:r>
+          </w:p>
+        </w:tc>
+        <w:tc>
+          <w:tcPr>
             <w:tcW w:w="1350" w:type="dxa"/>
             <w:tcBorders>
               <w:top w:val="single" w:sz="8" w:space="0" w:color="000000"/>
@@ -8192,7 +8224,7 @@
                 <w:rFonts w:eastAsia="Times New Roman" w:cs="Times New Roman" w:ascii="Times New Roman" w:hAnsi="Times New Roman"/>
                 <w:b/>
               </w:rPr>
-              <w:t>Depth (m)</w:t>
+              <w:t>Disturbed Area (ha)</w:t>
             </w:r>
           </w:p>
         </w:tc>
@@ -8224,7 +8256,22 @@
                 <w:rFonts w:eastAsia="Times New Roman" w:cs="Times New Roman" w:ascii="Times New Roman" w:hAnsi="Times New Roman"/>
                 <w:b/>
               </w:rPr>
-              <w:t>Disturbed Area (ha)</w:t>
+              <w:t>Merchantable Timber Volume (m</w:t>
+            </w:r>
+            <w:r>
+              <w:rPr>
+                <w:rFonts w:eastAsia="Times New Roman" w:cs="Times New Roman" w:ascii="Times New Roman" w:hAnsi="Times New Roman"/>
+                <w:b/>
+                <w:vertAlign w:val="superscript"/>
+              </w:rPr>
+              <w:t>3</w:t>
+            </w:r>
+            <w:r>
+              <w:rPr>
+                <w:rFonts w:eastAsia="Times New Roman" w:cs="Times New Roman" w:ascii="Times New Roman" w:hAnsi="Times New Roman"/>
+                <w:b/>
+              </w:rPr>
+              <w:t>)</w:t>
             </w:r>
           </w:p>
         </w:tc>
@@ -8256,60 +8303,13 @@
                 <w:rFonts w:eastAsia="Times New Roman" w:cs="Times New Roman" w:ascii="Times New Roman" w:hAnsi="Times New Roman"/>
                 <w:b/>
               </w:rPr>
-              <w:t>Merchantable Timber Volume (m</w:t>
-            </w:r>
-            <w:r>
-              <w:rPr>
-                <w:rFonts w:eastAsia="Times New Roman" w:cs="Times New Roman" w:ascii="Times New Roman" w:hAnsi="Times New Roman"/>
-                <w:b/>
-                <w:vertAlign w:val="superscript"/>
-              </w:rPr>
-              <w:t>3</w:t>
-            </w:r>
-            <w:r>
-              <w:rPr>
-                <w:rFonts w:eastAsia="Times New Roman" w:cs="Times New Roman" w:ascii="Times New Roman" w:hAnsi="Times New Roman"/>
-                <w:b/>
-              </w:rPr>
-              <w:t>)</w:t>
-            </w:r>
-          </w:p>
-        </w:tc>
-        <w:tc>
-          <w:tcPr>
-            <w:tcW w:w="1350" w:type="dxa"/>
-            <w:tcBorders>
-              <w:top w:val="single" w:sz="8" w:space="0" w:color="000000"/>
-              <w:left w:val="single" w:sz="8" w:space="0" w:color="000000"/>
-              <w:bottom w:val="single" w:sz="8" w:space="0" w:color="000000"/>
-              <w:right w:val="single" w:sz="8" w:space="0" w:color="000000"/>
-            </w:tcBorders>
-            <w:shd w:color="auto" w:fill="auto" w:val="clear"/>
-          </w:tcPr>
-          <w:p>
-            <w:pPr>
-              <w:pStyle w:val="LOnormal1"/>
-              <w:widowControl w:val="false"/>
-              <w:spacing w:lineRule="auto" w:line="240"/>
-              <w:jc w:val="center"/>
-              <w:rPr>
-                <w:rFonts w:ascii="Times New Roman" w:hAnsi="Times New Roman" w:eastAsia="Times New Roman" w:cs="Times New Roman"/>
-                <w:b/>
-                <w:b/>
-              </w:rPr>
-            </w:pPr>
-            <w:r>
-              <w:rPr>
-                <w:rFonts w:eastAsia="Times New Roman" w:cs="Times New Roman" w:ascii="Times New Roman" w:hAnsi="Times New Roman"/>
-                <w:b/>
-              </w:rPr>
               <w:t>Water Source</w:t>
             </w:r>
           </w:p>
         </w:tc>
         <w:tc>
           <w:tcPr>
-            <w:tcW w:w="1345" w:type="dxa"/>
+            <w:tcW w:w="1344" w:type="dxa"/>
             <w:tcBorders>
               <w:top w:val="single" w:sz="8" w:space="0" w:color="000000"/>
               <w:left w:val="single" w:sz="8" w:space="0" w:color="000000"/>
@@ -8425,6 +8425,33 @@
         </w:tc>
         <w:tc>
           <w:tcPr>
+            <w:tcW w:w="1351" w:type="dxa"/>
+            <w:tcBorders>
+              <w:top w:val="single" w:sz="8" w:space="0" w:color="000000"/>
+              <w:left w:val="single" w:sz="8" w:space="0" w:color="000000"/>
+              <w:bottom w:val="single" w:sz="8" w:space="0" w:color="000000"/>
+              <w:right w:val="single" w:sz="8" w:space="0" w:color="000000"/>
+            </w:tcBorders>
+            <w:shd w:color="auto" w:fill="auto" w:val="clear"/>
+          </w:tcPr>
+          <w:p>
+            <w:pPr>
+              <w:pStyle w:val="LOnormal1"/>
+              <w:widowControl w:val="false"/>
+              <w:rPr>
+                <w:rFonts w:ascii="Times New Roman" w:hAnsi="Times New Roman" w:eastAsia="Times New Roman" w:cs="Times New Roman"/>
+              </w:rPr>
+            </w:pPr>
+            <w:r>
+              <w:rPr>
+                <w:rFonts w:eastAsia="Times New Roman" w:cs="Times New Roman" w:ascii="Times New Roman" w:hAnsi="Times New Roman"/>
+              </w:rPr>
+              <w:t>{d.settling_pond.details[i].depth}</w:t>
+            </w:r>
+          </w:p>
+        </w:tc>
+        <w:tc>
+          <w:tcPr>
             <w:tcW w:w="1350" w:type="dxa"/>
             <w:tcBorders>
               <w:top w:val="single" w:sz="8" w:space="0" w:color="000000"/>
@@ -8446,7 +8473,7 @@
               <w:rPr>
                 <w:rFonts w:eastAsia="Times New Roman" w:cs="Times New Roman" w:ascii="Times New Roman" w:hAnsi="Times New Roman"/>
               </w:rPr>
-              <w:t>{d.settling_pond.details[i].depth}</w:t>
+              <w:t>{d.settling_pond.details[i].disturbed_area}</w:t>
             </w:r>
           </w:p>
         </w:tc>
@@ -8473,7 +8500,7 @@
               <w:rPr>
                 <w:rFonts w:eastAsia="Times New Roman" w:cs="Times New Roman" w:ascii="Times New Roman" w:hAnsi="Times New Roman"/>
               </w:rPr>
-              <w:t>{d.settling_pond.details[i].disturbed_area}</w:t>
+              <w:t>{d.settling_pond.details[i].timber_volume}</w:t>
             </w:r>
           </w:p>
         </w:tc>
@@ -8500,40 +8527,13 @@
               <w:rPr>
                 <w:rFonts w:eastAsia="Times New Roman" w:cs="Times New Roman" w:ascii="Times New Roman" w:hAnsi="Times New Roman"/>
               </w:rPr>
-              <w:t>{d.settling_pond.details[i].timber_volume}</w:t>
-            </w:r>
-          </w:p>
-        </w:tc>
-        <w:tc>
-          <w:tcPr>
-            <w:tcW w:w="1350" w:type="dxa"/>
-            <w:tcBorders>
-              <w:top w:val="single" w:sz="8" w:space="0" w:color="000000"/>
-              <w:left w:val="single" w:sz="8" w:space="0" w:color="000000"/>
-              <w:bottom w:val="single" w:sz="8" w:space="0" w:color="000000"/>
-              <w:right w:val="single" w:sz="8" w:space="0" w:color="000000"/>
-            </w:tcBorders>
-            <w:shd w:color="auto" w:fill="auto" w:val="clear"/>
-          </w:tcPr>
-          <w:p>
-            <w:pPr>
-              <w:pStyle w:val="LOnormal1"/>
-              <w:widowControl w:val="false"/>
-              <w:rPr>
-                <w:rFonts w:ascii="Times New Roman" w:hAnsi="Times New Roman" w:eastAsia="Times New Roman" w:cs="Times New Roman"/>
-              </w:rPr>
-            </w:pPr>
-            <w:r>
-              <w:rPr>
-                <w:rFonts w:eastAsia="Times New Roman" w:cs="Times New Roman" w:ascii="Times New Roman" w:hAnsi="Times New Roman"/>
-              </w:rPr>
               <w:t>{d.settling_pond.details[i].water_source_description}</w:t>
             </w:r>
           </w:p>
         </w:tc>
         <w:tc>
           <w:tcPr>
-            <w:tcW w:w="1345" w:type="dxa"/>
+            <w:tcW w:w="1344" w:type="dxa"/>
             <w:tcBorders>
               <w:top w:val="single" w:sz="8" w:space="0" w:color="000000"/>
               <w:left w:val="single" w:sz="8" w:space="0" w:color="000000"/>
@@ -8647,6 +8647,34 @@
         </w:tc>
         <w:tc>
           <w:tcPr>
+            <w:tcW w:w="1351" w:type="dxa"/>
+            <w:tcBorders>
+              <w:top w:val="single" w:sz="8" w:space="0" w:color="000000"/>
+              <w:left w:val="single" w:sz="8" w:space="0" w:color="000000"/>
+              <w:bottom w:val="single" w:sz="8" w:space="0" w:color="000000"/>
+              <w:right w:val="single" w:sz="8" w:space="0" w:color="000000"/>
+            </w:tcBorders>
+            <w:shd w:color="auto" w:fill="auto" w:val="clear"/>
+          </w:tcPr>
+          <w:p>
+            <w:pPr>
+              <w:pStyle w:val="LOnormal1"/>
+              <w:widowControl w:val="false"/>
+              <w:spacing w:lineRule="auto" w:line="240"/>
+              <w:rPr>
+                <w:rFonts w:ascii="Times New Roman" w:hAnsi="Times New Roman" w:eastAsia="Times New Roman" w:cs="Times New Roman"/>
+              </w:rPr>
+            </w:pPr>
+            <w:r>
+              <w:rPr>
+                <w:rFonts w:eastAsia="Times New Roman" w:cs="Times New Roman" w:ascii="Times New Roman" w:hAnsi="Times New Roman"/>
+              </w:rPr>
+              <w:t>{d.settling_pond.details[i+1].depth}</w:t>
+            </w:r>
+          </w:p>
+        </w:tc>
+        <w:tc>
+          <w:tcPr>
             <w:tcW w:w="1350" w:type="dxa"/>
             <w:tcBorders>
               <w:top w:val="single" w:sz="8" w:space="0" w:color="000000"/>
@@ -8669,7 +8697,7 @@
               <w:rPr>
                 <w:rFonts w:eastAsia="Times New Roman" w:cs="Times New Roman" w:ascii="Times New Roman" w:hAnsi="Times New Roman"/>
               </w:rPr>
-              <w:t>{d.settling_pond.details[i+1].depth}</w:t>
+              <w:t>{d.settling_pond.details[i+1].disturbed_area}</w:t>
             </w:r>
           </w:p>
         </w:tc>
@@ -8697,7 +8725,7 @@
               <w:rPr>
                 <w:rFonts w:eastAsia="Times New Roman" w:cs="Times New Roman" w:ascii="Times New Roman" w:hAnsi="Times New Roman"/>
               </w:rPr>
-              <w:t>{d.settling_pond.details[i+1].disturbed_area}</w:t>
+              <w:t>{d.settling_pond.details[i+1].timber_volume}</w:t>
             </w:r>
           </w:p>
         </w:tc>
@@ -8725,41 +8753,13 @@
               <w:rPr>
                 <w:rFonts w:eastAsia="Times New Roman" w:cs="Times New Roman" w:ascii="Times New Roman" w:hAnsi="Times New Roman"/>
               </w:rPr>
-              <w:t>{d.settling_pond.details[i+1].timber_volume}</w:t>
-            </w:r>
-          </w:p>
-        </w:tc>
-        <w:tc>
-          <w:tcPr>
-            <w:tcW w:w="1350" w:type="dxa"/>
-            <w:tcBorders>
-              <w:top w:val="single" w:sz="8" w:space="0" w:color="000000"/>
-              <w:left w:val="single" w:sz="8" w:space="0" w:color="000000"/>
-              <w:bottom w:val="single" w:sz="8" w:space="0" w:color="000000"/>
-              <w:right w:val="single" w:sz="8" w:space="0" w:color="000000"/>
-            </w:tcBorders>
-            <w:shd w:color="auto" w:fill="auto" w:val="clear"/>
-          </w:tcPr>
-          <w:p>
-            <w:pPr>
-              <w:pStyle w:val="LOnormal1"/>
-              <w:widowControl w:val="false"/>
-              <w:spacing w:lineRule="auto" w:line="240"/>
-              <w:rPr>
-                <w:rFonts w:ascii="Times New Roman" w:hAnsi="Times New Roman" w:eastAsia="Times New Roman" w:cs="Times New Roman"/>
-              </w:rPr>
-            </w:pPr>
-            <w:r>
-              <w:rPr>
-                <w:rFonts w:eastAsia="Times New Roman" w:cs="Times New Roman" w:ascii="Times New Roman" w:hAnsi="Times New Roman"/>
-              </w:rPr>
               <w:t>{d.settling_pond.details[i+1].water_source_description}</w:t>
             </w:r>
           </w:p>
         </w:tc>
         <w:tc>
           <w:tcPr>
-            <w:tcW w:w="1345" w:type="dxa"/>
+            <w:tcW w:w="1344" w:type="dxa"/>
             <w:tcBorders>
               <w:top w:val="single" w:sz="8" w:space="0" w:color="000000"/>
               <w:left w:val="single" w:sz="8" w:space="0" w:color="000000"/>
@@ -9258,8 +9258,8 @@
       <w:tblGrid>
         <w:gridCol w:w="2701"/>
         <w:gridCol w:w="2700"/>
-        <w:gridCol w:w="2701"/>
-        <w:gridCol w:w="2697"/>
+        <w:gridCol w:w="2702"/>
+        <w:gridCol w:w="2696"/>
       </w:tblGrid>
       <w:tr>
         <w:trPr/>
@@ -9329,7 +9329,7 @@
         </w:tc>
         <w:tc>
           <w:tcPr>
-            <w:tcW w:w="2701" w:type="dxa"/>
+            <w:tcW w:w="2702" w:type="dxa"/>
             <w:tcBorders>
               <w:top w:val="single" w:sz="8" w:space="0" w:color="000000"/>
               <w:left w:val="single" w:sz="8" w:space="0" w:color="000000"/>
@@ -9361,7 +9361,7 @@
         </w:tc>
         <w:tc>
           <w:tcPr>
-            <w:tcW w:w="2697" w:type="dxa"/>
+            <w:tcW w:w="2696" w:type="dxa"/>
             <w:tcBorders>
               <w:top w:val="single" w:sz="8" w:space="0" w:color="000000"/>
               <w:left w:val="single" w:sz="8" w:space="0" w:color="000000"/>
@@ -9465,7 +9465,7 @@
         </w:tc>
         <w:tc>
           <w:tcPr>
-            <w:tcW w:w="2701" w:type="dxa"/>
+            <w:tcW w:w="2702" w:type="dxa"/>
             <w:tcBorders>
               <w:top w:val="single" w:sz="8" w:space="0" w:color="000000"/>
               <w:left w:val="single" w:sz="8" w:space="0" w:color="000000"/>
@@ -9492,7 +9492,7 @@
         </w:tc>
         <w:tc>
           <w:tcPr>
-            <w:tcW w:w="2697" w:type="dxa"/>
+            <w:tcW w:w="2696" w:type="dxa"/>
             <w:tcBorders>
               <w:top w:val="single" w:sz="8" w:space="0" w:color="000000"/>
               <w:left w:val="single" w:sz="8" w:space="0" w:color="000000"/>
@@ -9576,7 +9576,7 @@
         </w:tc>
         <w:tc>
           <w:tcPr>
-            <w:tcW w:w="2701" w:type="dxa"/>
+            <w:tcW w:w="2702" w:type="dxa"/>
             <w:tcBorders>
               <w:top w:val="single" w:sz="8" w:space="0" w:color="000000"/>
               <w:left w:val="single" w:sz="8" w:space="0" w:color="000000"/>
@@ -9603,7 +9603,7 @@
         </w:tc>
         <w:tc>
           <w:tcPr>
-            <w:tcW w:w="2697" w:type="dxa"/>
+            <w:tcW w:w="2696" w:type="dxa"/>
             <w:tcBorders>
               <w:top w:val="single" w:sz="8" w:space="0" w:color="000000"/>
               <w:left w:val="single" w:sz="8" w:space="0" w:color="000000"/>
@@ -9833,7 +9833,7 @@
           <w:b/>
           <w:color w:val="00FF00"/>
         </w:rPr>
-        <w:t xml:space="preserve">{d.edited_fields.surface_bulk_sample.spontaneous_combustion_handling:ifEQ(true):showBegin} </w:t>
+        <w:t xml:space="preserve">{d.edited_fields.surface_bulk_sample.handling_instructions:ifEQ(true):showBegin} </w:t>
       </w:r>
       <w:r>
         <w:rPr>
@@ -9849,21 +9849,21 @@
           <w:b/>
           <w:color w:val="00FF00"/>
         </w:rPr>
-        <w:t xml:space="preserve"> {d.edited_fields.surface_bulk_sample.spontaneous_combustion_handling:showEnd}</w:t>
-      </w:r>
-    </w:p>
-    <w:p>
-      <w:pPr>
-        <w:pStyle w:val="LOnormal1"/>
-        <w:rPr>
-          <w:rFonts w:ascii="Times New Roman" w:hAnsi="Times New Roman" w:eastAsia="Times New Roman" w:cs="Times New Roman"/>
-        </w:rPr>
-      </w:pPr>
-      <w:r>
-        <w:rPr>
-          <w:rFonts w:eastAsia="Times New Roman" w:cs="Times New Roman" w:ascii="Times New Roman" w:hAnsi="Times New Roman"/>
-        </w:rPr>
-        <w:t>{d.surface_bulk_sample.spontaneous_combustion_handling}</w:t>
+        <w:t xml:space="preserve"> {d.edited_fields.surface_bulk_sample.handling_instructions:showEnd}</w:t>
+      </w:r>
+    </w:p>
+    <w:p>
+      <w:pPr>
+        <w:pStyle w:val="LOnormal1"/>
+        <w:rPr>
+          <w:rFonts w:ascii="Times New Roman" w:hAnsi="Times New Roman" w:eastAsia="Times New Roman" w:cs="Times New Roman"/>
+        </w:rPr>
+      </w:pPr>
+      <w:r>
+        <w:rPr>
+          <w:rFonts w:eastAsia="Times New Roman" w:cs="Times New Roman" w:ascii="Times New Roman" w:hAnsi="Times New Roman"/>
+        </w:rPr>
+        <w:t>{d.surface_bulk_sample.handling_instructions}</w:t>
       </w:r>
     </w:p>
     <w:p>
@@ -10438,8 +10438,8 @@
         <w:tblLook w:firstRow="0" w:noVBand="1" w:lastRow="0" w:firstColumn="0" w:lastColumn="0" w:noHBand="1" w:val="0600"/>
       </w:tblPr>
       <w:tblGrid>
-        <w:gridCol w:w="1333"/>
-        <w:gridCol w:w="1036"/>
+        <w:gridCol w:w="1332"/>
+        <w:gridCol w:w="1037"/>
         <w:gridCol w:w="1110"/>
         <w:gridCol w:w="960"/>
         <w:gridCol w:w="1112"/>
@@ -10454,7 +10454,7 @@
         </w:trPr>
         <w:tc>
           <w:tcPr>
-            <w:tcW w:w="1333" w:type="dxa"/>
+            <w:tcW w:w="1332" w:type="dxa"/>
             <w:tcBorders>
               <w:top w:val="single" w:sz="8" w:space="0" w:color="000000"/>
               <w:left w:val="single" w:sz="8" w:space="0" w:color="000000"/>
@@ -10486,7 +10486,7 @@
         </w:tc>
         <w:tc>
           <w:tcPr>
-            <w:tcW w:w="1036" w:type="dxa"/>
+            <w:tcW w:w="1037" w:type="dxa"/>
             <w:tcBorders>
               <w:top w:val="single" w:sz="8" w:space="0" w:color="000000"/>
               <w:left w:val="single" w:sz="8" w:space="0" w:color="000000"/>
@@ -10760,7 +10760,7 @@
         <w:trPr/>
         <w:tc>
           <w:tcPr>
-            <w:tcW w:w="1333" w:type="dxa"/>
+            <w:tcW w:w="1332" w:type="dxa"/>
             <w:tcBorders>
               <w:top w:val="single" w:sz="8" w:space="0" w:color="000000"/>
               <w:left w:val="single" w:sz="8" w:space="0" w:color="000000"/>
@@ -10788,7 +10788,7 @@
         </w:tc>
         <w:tc>
           <w:tcPr>
-            <w:tcW w:w="1036" w:type="dxa"/>
+            <w:tcW w:w="1037" w:type="dxa"/>
             <w:tcBorders>
               <w:top w:val="single" w:sz="8" w:space="0" w:color="000000"/>
               <w:left w:val="single" w:sz="8" w:space="0" w:color="000000"/>
@@ -11015,7 +11015,7 @@
         <w:trPr/>
         <w:tc>
           <w:tcPr>
-            <w:tcW w:w="1333" w:type="dxa"/>
+            <w:tcW w:w="1332" w:type="dxa"/>
             <w:tcBorders>
               <w:top w:val="single" w:sz="8" w:space="0" w:color="000000"/>
               <w:left w:val="single" w:sz="8" w:space="0" w:color="000000"/>
@@ -11043,7 +11043,7 @@
         </w:tc>
         <w:tc>
           <w:tcPr>
-            <w:tcW w:w="1036" w:type="dxa"/>
+            <w:tcW w:w="1037" w:type="dxa"/>
             <w:tcBorders>
               <w:top w:val="single" w:sz="8" w:space="0" w:color="000000"/>
               <w:left w:val="single" w:sz="8" w:space="0" w:color="000000"/>
@@ -14582,8 +14582,8 @@
       <w:tblGrid>
         <w:gridCol w:w="2701"/>
         <w:gridCol w:w="2700"/>
-        <w:gridCol w:w="2701"/>
-        <w:gridCol w:w="2697"/>
+        <w:gridCol w:w="2702"/>
+        <w:gridCol w:w="2696"/>
       </w:tblGrid>
       <w:tr>
         <w:trPr/>
@@ -14653,7 +14653,7 @@
         </w:tc>
         <w:tc>
           <w:tcPr>
-            <w:tcW w:w="2701" w:type="dxa"/>
+            <w:tcW w:w="2702" w:type="dxa"/>
             <w:tcBorders>
               <w:top w:val="single" w:sz="8" w:space="0" w:color="000000"/>
               <w:left w:val="single" w:sz="8" w:space="0" w:color="000000"/>
@@ -14685,7 +14685,7 @@
         </w:tc>
         <w:tc>
           <w:tcPr>
-            <w:tcW w:w="2697" w:type="dxa"/>
+            <w:tcW w:w="2696" w:type="dxa"/>
             <w:tcBorders>
               <w:top w:val="single" w:sz="8" w:space="0" w:color="000000"/>
               <w:left w:val="single" w:sz="8" w:space="0" w:color="000000"/>
@@ -14776,7 +14776,7 @@
         </w:tc>
         <w:tc>
           <w:tcPr>
-            <w:tcW w:w="2701" w:type="dxa"/>
+            <w:tcW w:w="2702" w:type="dxa"/>
             <w:tcBorders>
               <w:top w:val="single" w:sz="8" w:space="0" w:color="000000"/>
               <w:left w:val="single" w:sz="8" w:space="0" w:color="000000"/>
@@ -14804,7 +14804,7 @@
         </w:tc>
         <w:tc>
           <w:tcPr>
-            <w:tcW w:w="2697" w:type="dxa"/>
+            <w:tcW w:w="2696" w:type="dxa"/>
             <w:tcBorders>
               <w:top w:val="single" w:sz="8" w:space="0" w:color="000000"/>
               <w:left w:val="single" w:sz="8" w:space="0" w:color="000000"/>
@@ -14891,7 +14891,7 @@
         </w:tc>
         <w:tc>
           <w:tcPr>
-            <w:tcW w:w="2701" w:type="dxa"/>
+            <w:tcW w:w="2702" w:type="dxa"/>
             <w:tcBorders>
               <w:top w:val="single" w:sz="8" w:space="0" w:color="000000"/>
               <w:left w:val="single" w:sz="8" w:space="0" w:color="000000"/>
@@ -14919,7 +14919,7 @@
         </w:tc>
         <w:tc>
           <w:tcPr>
-            <w:tcW w:w="2697" w:type="dxa"/>
+            <w:tcW w:w="2696" w:type="dxa"/>
             <w:tcBorders>
               <w:top w:val="single" w:sz="8" w:space="0" w:color="000000"/>
               <w:left w:val="single" w:sz="8" w:space="0" w:color="000000"/>
@@ -15594,8 +15594,8 @@
       <w:tblGrid>
         <w:gridCol w:w="2701"/>
         <w:gridCol w:w="2700"/>
-        <w:gridCol w:w="2701"/>
-        <w:gridCol w:w="2697"/>
+        <w:gridCol w:w="2702"/>
+        <w:gridCol w:w="2696"/>
       </w:tblGrid>
       <w:tr>
         <w:trPr/>
@@ -15665,7 +15665,7 @@
         </w:tc>
         <w:tc>
           <w:tcPr>
-            <w:tcW w:w="2701" w:type="dxa"/>
+            <w:tcW w:w="2702" w:type="dxa"/>
             <w:tcBorders>
               <w:top w:val="single" w:sz="8" w:space="0" w:color="000000"/>
               <w:left w:val="single" w:sz="8" w:space="0" w:color="000000"/>
@@ -15697,7 +15697,7 @@
         </w:tc>
         <w:tc>
           <w:tcPr>
-            <w:tcW w:w="2697" w:type="dxa"/>
+            <w:tcW w:w="2696" w:type="dxa"/>
             <w:tcBorders>
               <w:top w:val="single" w:sz="8" w:space="0" w:color="000000"/>
               <w:left w:val="single" w:sz="8" w:space="0" w:color="000000"/>
@@ -15788,7 +15788,7 @@
         </w:tc>
         <w:tc>
           <w:tcPr>
-            <w:tcW w:w="2701" w:type="dxa"/>
+            <w:tcW w:w="2702" w:type="dxa"/>
             <w:tcBorders>
               <w:top w:val="single" w:sz="8" w:space="0" w:color="000000"/>
               <w:left w:val="single" w:sz="8" w:space="0" w:color="000000"/>
@@ -15816,7 +15816,7 @@
         </w:tc>
         <w:tc>
           <w:tcPr>
-            <w:tcW w:w="2697" w:type="dxa"/>
+            <w:tcW w:w="2696" w:type="dxa"/>
             <w:tcBorders>
               <w:top w:val="single" w:sz="8" w:space="0" w:color="000000"/>
               <w:left w:val="single" w:sz="8" w:space="0" w:color="000000"/>
@@ -15903,7 +15903,7 @@
         </w:tc>
         <w:tc>
           <w:tcPr>
-            <w:tcW w:w="2701" w:type="dxa"/>
+            <w:tcW w:w="2702" w:type="dxa"/>
             <w:tcBorders>
               <w:top w:val="single" w:sz="8" w:space="0" w:color="000000"/>
               <w:left w:val="single" w:sz="8" w:space="0" w:color="000000"/>
@@ -15931,7 +15931,7 @@
         </w:tc>
         <w:tc>
           <w:tcPr>
-            <w:tcW w:w="2697" w:type="dxa"/>
+            <w:tcW w:w="2696" w:type="dxa"/>
             <w:tcBorders>
               <w:top w:val="single" w:sz="8" w:space="0" w:color="000000"/>
               <w:left w:val="single" w:sz="8" w:space="0" w:color="000000"/>
@@ -16108,7 +16108,7 @@
     </w:r>
     <w:r>
       <w:rPr/>
-      <w:t>14</w:t>
+      <w:t>21</w:t>
     </w:r>
     <w:r>
       <w:rPr/>

</xml_diff>

<commit_message>
MDS-3239: added missing showEnd to tamplate
</commit_message>
<xml_diff>
--- a/services/core-api/app/templates/now/Technical Review.docx
+++ b/services/core-api/app/templates/now/Technical Review.docx
@@ -2081,7 +2081,7 @@
           <w:b/>
           <w:color w:val="00FF00"/>
         </w:rPr>
-        <w:t xml:space="preserve">{d.edited_fields.state_of_land.present_land_condition_description:ifEQ(true):showBegin} </w:t>
+        <w:t xml:space="preserve">{d.edited_fields.has_key_for_inspector:ifEQ(true):showBegin} </w:t>
       </w:r>
       <w:r>
         <w:rPr>
@@ -8060,11 +8060,11 @@
         <w:gridCol w:w="1351"/>
         <w:gridCol w:w="1351"/>
         <w:gridCol w:w="1351"/>
-        <w:gridCol w:w="1351"/>
+        <w:gridCol w:w="1352"/>
         <w:gridCol w:w="1350"/>
         <w:gridCol w:w="1350"/>
         <w:gridCol w:w="1350"/>
-        <w:gridCol w:w="1344"/>
+        <w:gridCol w:w="1343"/>
       </w:tblGrid>
       <w:tr>
         <w:trPr/>
@@ -8166,7 +8166,7 @@
         </w:tc>
         <w:tc>
           <w:tcPr>
-            <w:tcW w:w="1351" w:type="dxa"/>
+            <w:tcW w:w="1352" w:type="dxa"/>
             <w:tcBorders>
               <w:top w:val="single" w:sz="8" w:space="0" w:color="000000"/>
               <w:left w:val="single" w:sz="8" w:space="0" w:color="000000"/>
@@ -8309,7 +8309,7 @@
         </w:tc>
         <w:tc>
           <w:tcPr>
-            <w:tcW w:w="1344" w:type="dxa"/>
+            <w:tcW w:w="1343" w:type="dxa"/>
             <w:tcBorders>
               <w:top w:val="single" w:sz="8" w:space="0" w:color="000000"/>
               <w:left w:val="single" w:sz="8" w:space="0" w:color="000000"/>
@@ -8425,7 +8425,7 @@
         </w:tc>
         <w:tc>
           <w:tcPr>
-            <w:tcW w:w="1351" w:type="dxa"/>
+            <w:tcW w:w="1352" w:type="dxa"/>
             <w:tcBorders>
               <w:top w:val="single" w:sz="8" w:space="0" w:color="000000"/>
               <w:left w:val="single" w:sz="8" w:space="0" w:color="000000"/>
@@ -8533,7 +8533,7 @@
         </w:tc>
         <w:tc>
           <w:tcPr>
-            <w:tcW w:w="1344" w:type="dxa"/>
+            <w:tcW w:w="1343" w:type="dxa"/>
             <w:tcBorders>
               <w:top w:val="single" w:sz="8" w:space="0" w:color="000000"/>
               <w:left w:val="single" w:sz="8" w:space="0" w:color="000000"/>
@@ -8647,7 +8647,7 @@
         </w:tc>
         <w:tc>
           <w:tcPr>
-            <w:tcW w:w="1351" w:type="dxa"/>
+            <w:tcW w:w="1352" w:type="dxa"/>
             <w:tcBorders>
               <w:top w:val="single" w:sz="8" w:space="0" w:color="000000"/>
               <w:left w:val="single" w:sz="8" w:space="0" w:color="000000"/>
@@ -8759,7 +8759,7 @@
         </w:tc>
         <w:tc>
           <w:tcPr>
-            <w:tcW w:w="1344" w:type="dxa"/>
+            <w:tcW w:w="1343" w:type="dxa"/>
             <w:tcBorders>
               <w:top w:val="single" w:sz="8" w:space="0" w:color="000000"/>
               <w:left w:val="single" w:sz="8" w:space="0" w:color="000000"/>
@@ -10438,8 +10438,8 @@
         <w:tblLook w:firstRow="0" w:noVBand="1" w:lastRow="0" w:firstColumn="0" w:lastColumn="0" w:noHBand="1" w:val="0600"/>
       </w:tblPr>
       <w:tblGrid>
-        <w:gridCol w:w="1332"/>
-        <w:gridCol w:w="1037"/>
+        <w:gridCol w:w="1331"/>
+        <w:gridCol w:w="1038"/>
         <w:gridCol w:w="1110"/>
         <w:gridCol w:w="960"/>
         <w:gridCol w:w="1112"/>
@@ -10454,7 +10454,7 @@
         </w:trPr>
         <w:tc>
           <w:tcPr>
-            <w:tcW w:w="1332" w:type="dxa"/>
+            <w:tcW w:w="1331" w:type="dxa"/>
             <w:tcBorders>
               <w:top w:val="single" w:sz="8" w:space="0" w:color="000000"/>
               <w:left w:val="single" w:sz="8" w:space="0" w:color="000000"/>
@@ -10486,7 +10486,7 @@
         </w:tc>
         <w:tc>
           <w:tcPr>
-            <w:tcW w:w="1037" w:type="dxa"/>
+            <w:tcW w:w="1038" w:type="dxa"/>
             <w:tcBorders>
               <w:top w:val="single" w:sz="8" w:space="0" w:color="000000"/>
               <w:left w:val="single" w:sz="8" w:space="0" w:color="000000"/>
@@ -10760,7 +10760,7 @@
         <w:trPr/>
         <w:tc>
           <w:tcPr>
-            <w:tcW w:w="1332" w:type="dxa"/>
+            <w:tcW w:w="1331" w:type="dxa"/>
             <w:tcBorders>
               <w:top w:val="single" w:sz="8" w:space="0" w:color="000000"/>
               <w:left w:val="single" w:sz="8" w:space="0" w:color="000000"/>
@@ -10788,7 +10788,7 @@
         </w:tc>
         <w:tc>
           <w:tcPr>
-            <w:tcW w:w="1037" w:type="dxa"/>
+            <w:tcW w:w="1038" w:type="dxa"/>
             <w:tcBorders>
               <w:top w:val="single" w:sz="8" w:space="0" w:color="000000"/>
               <w:left w:val="single" w:sz="8" w:space="0" w:color="000000"/>
@@ -11015,7 +11015,7 @@
         <w:trPr/>
         <w:tc>
           <w:tcPr>
-            <w:tcW w:w="1332" w:type="dxa"/>
+            <w:tcW w:w="1331" w:type="dxa"/>
             <w:tcBorders>
               <w:top w:val="single" w:sz="8" w:space="0" w:color="000000"/>
               <w:left w:val="single" w:sz="8" w:space="0" w:color="000000"/>
@@ -11043,7 +11043,7 @@
         </w:tc>
         <w:tc>
           <w:tcPr>
-            <w:tcW w:w="1037" w:type="dxa"/>
+            <w:tcW w:w="1038" w:type="dxa"/>
             <w:tcBorders>
               <w:top w:val="single" w:sz="8" w:space="0" w:color="000000"/>
               <w:left w:val="single" w:sz="8" w:space="0" w:color="000000"/>

</xml_diff>

<commit_message>
MDS-3206: updated ui and now template
</commit_message>
<xml_diff>
--- a/services/core-api/app/templates/now/Technical Review.docx
+++ b/services/core-api/app/templates/now/Technical Review.docx
@@ -2727,6 +2727,30 @@
         </w:rPr>
         <w:t>Are you aware of any protected archaeological sites that may be affected by the proposed project?</w:t>
       </w:r>
+      <w:r>
+        <w:rPr>
+          <w:rFonts w:eastAsia="Times New Roman" w:cs="Times New Roman" w:ascii="Times New Roman" w:hAnsi="Times New Roman"/>
+          <w:b/>
+          <w:color w:val="00FF00"/>
+        </w:rPr>
+        <w:t xml:space="preserve">{d.edited_fields.state_of_land.has_archaeology_sites_affected:ifEQ(true):showBegin} </w:t>
+      </w:r>
+      <w:r>
+        <w:rPr>
+          <w:rFonts w:eastAsia="Times New Roman" w:cs="Times New Roman" w:ascii="Times New Roman" w:hAnsi="Times New Roman"/>
+          <w:b/>
+          <w:color w:val="234075"/>
+        </w:rPr>
+        <w:t xml:space="preserve">[EDITED] </w:t>
+      </w:r>
+      <w:r>
+        <w:rPr>
+          <w:rFonts w:eastAsia="Times New Roman" w:cs="Times New Roman" w:ascii="Times New Roman" w:hAnsi="Times New Roman"/>
+          <w:b/>
+          <w:color w:val="00FF00"/>
+        </w:rPr>
+        <w:t>{d.edited_fields.state_of_land.has_archaeology_sites_affected:showEnd}</w:t>
+      </w:r>
     </w:p>
     <w:p>
       <w:pPr>
@@ -2740,30 +2764,6 @@
           <w:rFonts w:eastAsia="Times New Roman" w:cs="Times New Roman" w:ascii="Times New Roman" w:hAnsi="Times New Roman"/>
         </w:rPr>
         <w:t>{d.state_of_land.has_archaeology_sites_affected}</w:t>
-      </w:r>
-      <w:r>
-        <w:rPr>
-          <w:rFonts w:eastAsia="Times New Roman" w:cs="Times New Roman" w:ascii="Times New Roman" w:hAnsi="Times New Roman"/>
-          <w:b/>
-          <w:color w:val="00FF00"/>
-        </w:rPr>
-        <w:t xml:space="preserve">{d.edited_fields.state_of_land.has_archaeology_sites_affected:ifEQ(true):showBegin} </w:t>
-      </w:r>
-      <w:r>
-        <w:rPr>
-          <w:rFonts w:eastAsia="Times New Roman" w:cs="Times New Roman" w:ascii="Times New Roman" w:hAnsi="Times New Roman"/>
-          <w:b/>
-          <w:color w:val="234075"/>
-        </w:rPr>
-        <w:t xml:space="preserve">[EDITED] </w:t>
-      </w:r>
-      <w:r>
-        <w:rPr>
-          <w:rFonts w:eastAsia="Times New Roman" w:cs="Times New Roman" w:ascii="Times New Roman" w:hAnsi="Times New Roman"/>
-          <w:b/>
-          <w:color w:val="00FF00"/>
-        </w:rPr>
-        <w:t>{d.edited_fields.state_of_land.has_archaeology_sites_affected:showEnd}</w:t>
       </w:r>
     </w:p>
     <w:p>
@@ -8028,10 +8028,10 @@
         <w:gridCol w:w="1351"/>
         <w:gridCol w:w="1351"/>
         <w:gridCol w:w="1353"/>
+        <w:gridCol w:w="1351"/>
         <w:gridCol w:w="1350"/>
         <w:gridCol w:w="1350"/>
-        <w:gridCol w:w="1350"/>
-        <w:gridCol w:w="1342"/>
+        <w:gridCol w:w="1341"/>
       </w:tblGrid>
       <w:tr>
         <w:trPr/>
@@ -8165,6 +8165,38 @@
         </w:tc>
         <w:tc>
           <w:tcPr>
+            <w:tcW w:w="1351" w:type="dxa"/>
+            <w:tcBorders>
+              <w:top w:val="single" w:sz="8" w:space="0" w:color="000000"/>
+              <w:left w:val="single" w:sz="8" w:space="0" w:color="000000"/>
+              <w:bottom w:val="single" w:sz="8" w:space="0" w:color="000000"/>
+              <w:right w:val="single" w:sz="8" w:space="0" w:color="000000"/>
+            </w:tcBorders>
+            <w:shd w:color="auto" w:fill="auto" w:val="clear"/>
+          </w:tcPr>
+          <w:p>
+            <w:pPr>
+              <w:pStyle w:val="LOnormal1"/>
+              <w:widowControl w:val="false"/>
+              <w:spacing w:lineRule="auto" w:line="240"/>
+              <w:jc w:val="center"/>
+              <w:rPr>
+                <w:rFonts w:ascii="Times New Roman" w:hAnsi="Times New Roman" w:eastAsia="Times New Roman" w:cs="Times New Roman"/>
+                <w:b/>
+                <w:b/>
+              </w:rPr>
+            </w:pPr>
+            <w:r>
+              <w:rPr>
+                <w:rFonts w:eastAsia="Times New Roman" w:cs="Times New Roman" w:ascii="Times New Roman" w:hAnsi="Times New Roman"/>
+                <w:b/>
+              </w:rPr>
+              <w:t>Disturbed Area (ha)</w:t>
+            </w:r>
+          </w:p>
+        </w:tc>
+        <w:tc>
+          <w:tcPr>
             <w:tcW w:w="1350" w:type="dxa"/>
             <w:tcBorders>
               <w:top w:val="single" w:sz="8" w:space="0" w:color="000000"/>
@@ -8191,7 +8223,22 @@
                 <w:rFonts w:eastAsia="Times New Roman" w:cs="Times New Roman" w:ascii="Times New Roman" w:hAnsi="Times New Roman"/>
                 <w:b/>
               </w:rPr>
-              <w:t>Disturbed Area (ha)</w:t>
+              <w:t>Merchantable Timber Volume (m</w:t>
+            </w:r>
+            <w:r>
+              <w:rPr>
+                <w:rFonts w:eastAsia="Times New Roman" w:cs="Times New Roman" w:ascii="Times New Roman" w:hAnsi="Times New Roman"/>
+                <w:b/>
+                <w:vertAlign w:val="superscript"/>
+              </w:rPr>
+              <w:t>3</w:t>
+            </w:r>
+            <w:r>
+              <w:rPr>
+                <w:rFonts w:eastAsia="Times New Roman" w:cs="Times New Roman" w:ascii="Times New Roman" w:hAnsi="Times New Roman"/>
+                <w:b/>
+              </w:rPr>
+              <w:t>)</w:t>
             </w:r>
           </w:p>
         </w:tc>
@@ -8223,60 +8270,13 @@
                 <w:rFonts w:eastAsia="Times New Roman" w:cs="Times New Roman" w:ascii="Times New Roman" w:hAnsi="Times New Roman"/>
                 <w:b/>
               </w:rPr>
-              <w:t>Merchantable Timber Volume (m</w:t>
-            </w:r>
-            <w:r>
-              <w:rPr>
-                <w:rFonts w:eastAsia="Times New Roman" w:cs="Times New Roman" w:ascii="Times New Roman" w:hAnsi="Times New Roman"/>
-                <w:b/>
-                <w:vertAlign w:val="superscript"/>
-              </w:rPr>
-              <w:t>3</w:t>
-            </w:r>
-            <w:r>
-              <w:rPr>
-                <w:rFonts w:eastAsia="Times New Roman" w:cs="Times New Roman" w:ascii="Times New Roman" w:hAnsi="Times New Roman"/>
-                <w:b/>
-              </w:rPr>
-              <w:t>)</w:t>
-            </w:r>
-          </w:p>
-        </w:tc>
-        <w:tc>
-          <w:tcPr>
-            <w:tcW w:w="1350" w:type="dxa"/>
-            <w:tcBorders>
-              <w:top w:val="single" w:sz="8" w:space="0" w:color="000000"/>
-              <w:left w:val="single" w:sz="8" w:space="0" w:color="000000"/>
-              <w:bottom w:val="single" w:sz="8" w:space="0" w:color="000000"/>
-              <w:right w:val="single" w:sz="8" w:space="0" w:color="000000"/>
-            </w:tcBorders>
-            <w:shd w:color="auto" w:fill="auto" w:val="clear"/>
-          </w:tcPr>
-          <w:p>
-            <w:pPr>
-              <w:pStyle w:val="LOnormal1"/>
-              <w:widowControl w:val="false"/>
-              <w:spacing w:lineRule="auto" w:line="240"/>
-              <w:jc w:val="center"/>
-              <w:rPr>
-                <w:rFonts w:ascii="Times New Roman" w:hAnsi="Times New Roman" w:eastAsia="Times New Roman" w:cs="Times New Roman"/>
-                <w:b/>
-                <w:b/>
-              </w:rPr>
-            </w:pPr>
-            <w:r>
-              <w:rPr>
-                <w:rFonts w:eastAsia="Times New Roman" w:cs="Times New Roman" w:ascii="Times New Roman" w:hAnsi="Times New Roman"/>
-                <w:b/>
-              </w:rPr>
               <w:t>Water Source</w:t>
             </w:r>
           </w:p>
         </w:tc>
         <w:tc>
           <w:tcPr>
-            <w:tcW w:w="1342" w:type="dxa"/>
+            <w:tcW w:w="1341" w:type="dxa"/>
             <w:tcBorders>
               <w:top w:val="single" w:sz="8" w:space="0" w:color="000000"/>
               <w:left w:val="single" w:sz="8" w:space="0" w:color="000000"/>
@@ -8419,6 +8419,33 @@
         </w:tc>
         <w:tc>
           <w:tcPr>
+            <w:tcW w:w="1351" w:type="dxa"/>
+            <w:tcBorders>
+              <w:top w:val="single" w:sz="8" w:space="0" w:color="000000"/>
+              <w:left w:val="single" w:sz="8" w:space="0" w:color="000000"/>
+              <w:bottom w:val="single" w:sz="8" w:space="0" w:color="000000"/>
+              <w:right w:val="single" w:sz="8" w:space="0" w:color="000000"/>
+            </w:tcBorders>
+            <w:shd w:color="auto" w:fill="auto" w:val="clear"/>
+          </w:tcPr>
+          <w:p>
+            <w:pPr>
+              <w:pStyle w:val="LOnormal1"/>
+              <w:widowControl w:val="false"/>
+              <w:rPr>
+                <w:rFonts w:ascii="Times New Roman" w:hAnsi="Times New Roman" w:eastAsia="Times New Roman" w:cs="Times New Roman"/>
+              </w:rPr>
+            </w:pPr>
+            <w:r>
+              <w:rPr>
+                <w:rFonts w:eastAsia="Times New Roman" w:cs="Times New Roman" w:ascii="Times New Roman" w:hAnsi="Times New Roman"/>
+              </w:rPr>
+              <w:t>{d.settling_pond.details[i].disturbed_area}</w:t>
+            </w:r>
+          </w:p>
+        </w:tc>
+        <w:tc>
+          <w:tcPr>
             <w:tcW w:w="1350" w:type="dxa"/>
             <w:tcBorders>
               <w:top w:val="single" w:sz="8" w:space="0" w:color="000000"/>
@@ -8440,7 +8467,7 @@
               <w:rPr>
                 <w:rFonts w:eastAsia="Times New Roman" w:cs="Times New Roman" w:ascii="Times New Roman" w:hAnsi="Times New Roman"/>
               </w:rPr>
-              <w:t>{d.settling_pond.details[i].disturbed_area}</w:t>
+              <w:t>{d.settling_pond.details[i].timber_volume}</w:t>
             </w:r>
           </w:p>
         </w:tc>
@@ -8467,40 +8494,13 @@
               <w:rPr>
                 <w:rFonts w:eastAsia="Times New Roman" w:cs="Times New Roman" w:ascii="Times New Roman" w:hAnsi="Times New Roman"/>
               </w:rPr>
-              <w:t>{d.settling_pond.details[i].timber_volume}</w:t>
-            </w:r>
-          </w:p>
-        </w:tc>
-        <w:tc>
-          <w:tcPr>
-            <w:tcW w:w="1350" w:type="dxa"/>
-            <w:tcBorders>
-              <w:top w:val="single" w:sz="8" w:space="0" w:color="000000"/>
-              <w:left w:val="single" w:sz="8" w:space="0" w:color="000000"/>
-              <w:bottom w:val="single" w:sz="8" w:space="0" w:color="000000"/>
-              <w:right w:val="single" w:sz="8" w:space="0" w:color="000000"/>
-            </w:tcBorders>
-            <w:shd w:color="auto" w:fill="auto" w:val="clear"/>
-          </w:tcPr>
-          <w:p>
-            <w:pPr>
-              <w:pStyle w:val="LOnormal1"/>
-              <w:widowControl w:val="false"/>
-              <w:rPr>
-                <w:rFonts w:ascii="Times New Roman" w:hAnsi="Times New Roman" w:eastAsia="Times New Roman" w:cs="Times New Roman"/>
-              </w:rPr>
-            </w:pPr>
-            <w:r>
-              <w:rPr>
-                <w:rFonts w:eastAsia="Times New Roman" w:cs="Times New Roman" w:ascii="Times New Roman" w:hAnsi="Times New Roman"/>
-              </w:rPr>
               <w:t>{d.settling_pond.details[i].water_source_description}</w:t>
             </w:r>
           </w:p>
         </w:tc>
         <w:tc>
           <w:tcPr>
-            <w:tcW w:w="1342" w:type="dxa"/>
+            <w:tcW w:w="1341" w:type="dxa"/>
             <w:tcBorders>
               <w:top w:val="single" w:sz="8" w:space="0" w:color="000000"/>
               <w:left w:val="single" w:sz="8" w:space="0" w:color="000000"/>
@@ -8642,6 +8642,34 @@
         </w:tc>
         <w:tc>
           <w:tcPr>
+            <w:tcW w:w="1351" w:type="dxa"/>
+            <w:tcBorders>
+              <w:top w:val="single" w:sz="8" w:space="0" w:color="000000"/>
+              <w:left w:val="single" w:sz="8" w:space="0" w:color="000000"/>
+              <w:bottom w:val="single" w:sz="8" w:space="0" w:color="000000"/>
+              <w:right w:val="single" w:sz="8" w:space="0" w:color="000000"/>
+            </w:tcBorders>
+            <w:shd w:color="auto" w:fill="auto" w:val="clear"/>
+          </w:tcPr>
+          <w:p>
+            <w:pPr>
+              <w:pStyle w:val="LOnormal1"/>
+              <w:widowControl w:val="false"/>
+              <w:spacing w:lineRule="auto" w:line="240"/>
+              <w:rPr>
+                <w:rFonts w:ascii="Times New Roman" w:hAnsi="Times New Roman" w:eastAsia="Times New Roman" w:cs="Times New Roman"/>
+              </w:rPr>
+            </w:pPr>
+            <w:r>
+              <w:rPr>
+                <w:rFonts w:eastAsia="Times New Roman" w:cs="Times New Roman" w:ascii="Times New Roman" w:hAnsi="Times New Roman"/>
+              </w:rPr>
+              <w:t>{d.settling_pond.details[i+1].disturbed_area}</w:t>
+            </w:r>
+          </w:p>
+        </w:tc>
+        <w:tc>
+          <w:tcPr>
             <w:tcW w:w="1350" w:type="dxa"/>
             <w:tcBorders>
               <w:top w:val="single" w:sz="8" w:space="0" w:color="000000"/>
@@ -8664,7 +8692,7 @@
               <w:rPr>
                 <w:rFonts w:eastAsia="Times New Roman" w:cs="Times New Roman" w:ascii="Times New Roman" w:hAnsi="Times New Roman"/>
               </w:rPr>
-              <w:t>{d.settling_pond.details[i+1].disturbed_area}</w:t>
+              <w:t>{d.settling_pond.details[i+1].timber_volume}</w:t>
             </w:r>
           </w:p>
         </w:tc>
@@ -8692,41 +8720,13 @@
               <w:rPr>
                 <w:rFonts w:eastAsia="Times New Roman" w:cs="Times New Roman" w:ascii="Times New Roman" w:hAnsi="Times New Roman"/>
               </w:rPr>
-              <w:t>{d.settling_pond.details[i+1].timber_volume}</w:t>
-            </w:r>
-          </w:p>
-        </w:tc>
-        <w:tc>
-          <w:tcPr>
-            <w:tcW w:w="1350" w:type="dxa"/>
-            <w:tcBorders>
-              <w:top w:val="single" w:sz="8" w:space="0" w:color="000000"/>
-              <w:left w:val="single" w:sz="8" w:space="0" w:color="000000"/>
-              <w:bottom w:val="single" w:sz="8" w:space="0" w:color="000000"/>
-              <w:right w:val="single" w:sz="8" w:space="0" w:color="000000"/>
-            </w:tcBorders>
-            <w:shd w:color="auto" w:fill="auto" w:val="clear"/>
-          </w:tcPr>
-          <w:p>
-            <w:pPr>
-              <w:pStyle w:val="LOnormal1"/>
-              <w:widowControl w:val="false"/>
-              <w:spacing w:lineRule="auto" w:line="240"/>
-              <w:rPr>
-                <w:rFonts w:ascii="Times New Roman" w:hAnsi="Times New Roman" w:eastAsia="Times New Roman" w:cs="Times New Roman"/>
-              </w:rPr>
-            </w:pPr>
-            <w:r>
-              <w:rPr>
-                <w:rFonts w:eastAsia="Times New Roman" w:cs="Times New Roman" w:ascii="Times New Roman" w:hAnsi="Times New Roman"/>
-              </w:rPr>
               <w:t>{d.settling_pond.details[i+1].water_source_description}</w:t>
             </w:r>
           </w:p>
         </w:tc>
         <w:tc>
           <w:tcPr>
-            <w:tcW w:w="1342" w:type="dxa"/>
+            <w:tcW w:w="1341" w:type="dxa"/>
             <w:tcBorders>
               <w:top w:val="single" w:sz="8" w:space="0" w:color="000000"/>
               <w:left w:val="single" w:sz="8" w:space="0" w:color="000000"/>
@@ -16075,7 +16075,7 @@
     </w:r>
     <w:r>
       <w:rPr/>
-      <w:t>3</w:t>
+      <w:t>21</w:t>
     </w:r>
     <w:r>
       <w:rPr/>

</xml_diff>

<commit_message>
MDS-3206: rematches fields (#1595)
* MDS-3206: rematched fields

* MDS-3206: updated ui and now template

* MDS-3206: added missing column to now submissions

* MDS-3205: updated migration script name

* MDS-3206: updated UI tests
</commit_message>
<xml_diff>
--- a/services/core-api/app/templates/now/Technical Review.docx
+++ b/services/core-api/app/templates/now/Technical Review.docx
@@ -2727,6 +2727,30 @@
         </w:rPr>
         <w:t>Are you aware of any protected archaeological sites that may be affected by the proposed project?</w:t>
       </w:r>
+      <w:r>
+        <w:rPr>
+          <w:rFonts w:eastAsia="Times New Roman" w:cs="Times New Roman" w:ascii="Times New Roman" w:hAnsi="Times New Roman"/>
+          <w:b/>
+          <w:color w:val="00FF00"/>
+        </w:rPr>
+        <w:t xml:space="preserve">{d.edited_fields.state_of_land.has_archaeology_sites_affected:ifEQ(true):showBegin} </w:t>
+      </w:r>
+      <w:r>
+        <w:rPr>
+          <w:rFonts w:eastAsia="Times New Roman" w:cs="Times New Roman" w:ascii="Times New Roman" w:hAnsi="Times New Roman"/>
+          <w:b/>
+          <w:color w:val="234075"/>
+        </w:rPr>
+        <w:t xml:space="preserve">[EDITED] </w:t>
+      </w:r>
+      <w:r>
+        <w:rPr>
+          <w:rFonts w:eastAsia="Times New Roman" w:cs="Times New Roman" w:ascii="Times New Roman" w:hAnsi="Times New Roman"/>
+          <w:b/>
+          <w:color w:val="00FF00"/>
+        </w:rPr>
+        <w:t>{d.edited_fields.state_of_land.has_archaeology_sites_affected:showEnd}</w:t>
+      </w:r>
     </w:p>
     <w:p>
       <w:pPr>
@@ -2740,30 +2764,6 @@
           <w:rFonts w:eastAsia="Times New Roman" w:cs="Times New Roman" w:ascii="Times New Roman" w:hAnsi="Times New Roman"/>
         </w:rPr>
         <w:t>{d.state_of_land.has_archaeology_sites_affected}</w:t>
-      </w:r>
-      <w:r>
-        <w:rPr>
-          <w:rFonts w:eastAsia="Times New Roman" w:cs="Times New Roman" w:ascii="Times New Roman" w:hAnsi="Times New Roman"/>
-          <w:b/>
-          <w:color w:val="00FF00"/>
-        </w:rPr>
-        <w:t xml:space="preserve">{d.edited_fields.state_of_land.has_archaeology_sites_affected:ifEQ(true):showBegin} </w:t>
-      </w:r>
-      <w:r>
-        <w:rPr>
-          <w:rFonts w:eastAsia="Times New Roman" w:cs="Times New Roman" w:ascii="Times New Roman" w:hAnsi="Times New Roman"/>
-          <w:b/>
-          <w:color w:val="234075"/>
-        </w:rPr>
-        <w:t xml:space="preserve">[EDITED] </w:t>
-      </w:r>
-      <w:r>
-        <w:rPr>
-          <w:rFonts w:eastAsia="Times New Roman" w:cs="Times New Roman" w:ascii="Times New Roman" w:hAnsi="Times New Roman"/>
-          <w:b/>
-          <w:color w:val="00FF00"/>
-        </w:rPr>
-        <w:t>{d.edited_fields.state_of_land.has_archaeology_sites_affected:showEnd}</w:t>
       </w:r>
     </w:p>
     <w:p>
@@ -8028,10 +8028,10 @@
         <w:gridCol w:w="1351"/>
         <w:gridCol w:w="1351"/>
         <w:gridCol w:w="1353"/>
+        <w:gridCol w:w="1351"/>
         <w:gridCol w:w="1350"/>
         <w:gridCol w:w="1350"/>
-        <w:gridCol w:w="1350"/>
-        <w:gridCol w:w="1342"/>
+        <w:gridCol w:w="1341"/>
       </w:tblGrid>
       <w:tr>
         <w:trPr/>
@@ -8165,6 +8165,38 @@
         </w:tc>
         <w:tc>
           <w:tcPr>
+            <w:tcW w:w="1351" w:type="dxa"/>
+            <w:tcBorders>
+              <w:top w:val="single" w:sz="8" w:space="0" w:color="000000"/>
+              <w:left w:val="single" w:sz="8" w:space="0" w:color="000000"/>
+              <w:bottom w:val="single" w:sz="8" w:space="0" w:color="000000"/>
+              <w:right w:val="single" w:sz="8" w:space="0" w:color="000000"/>
+            </w:tcBorders>
+            <w:shd w:color="auto" w:fill="auto" w:val="clear"/>
+          </w:tcPr>
+          <w:p>
+            <w:pPr>
+              <w:pStyle w:val="LOnormal1"/>
+              <w:widowControl w:val="false"/>
+              <w:spacing w:lineRule="auto" w:line="240"/>
+              <w:jc w:val="center"/>
+              <w:rPr>
+                <w:rFonts w:ascii="Times New Roman" w:hAnsi="Times New Roman" w:eastAsia="Times New Roman" w:cs="Times New Roman"/>
+                <w:b/>
+                <w:b/>
+              </w:rPr>
+            </w:pPr>
+            <w:r>
+              <w:rPr>
+                <w:rFonts w:eastAsia="Times New Roman" w:cs="Times New Roman" w:ascii="Times New Roman" w:hAnsi="Times New Roman"/>
+                <w:b/>
+              </w:rPr>
+              <w:t>Disturbed Area (ha)</w:t>
+            </w:r>
+          </w:p>
+        </w:tc>
+        <w:tc>
+          <w:tcPr>
             <w:tcW w:w="1350" w:type="dxa"/>
             <w:tcBorders>
               <w:top w:val="single" w:sz="8" w:space="0" w:color="000000"/>
@@ -8191,7 +8223,22 @@
                 <w:rFonts w:eastAsia="Times New Roman" w:cs="Times New Roman" w:ascii="Times New Roman" w:hAnsi="Times New Roman"/>
                 <w:b/>
               </w:rPr>
-              <w:t>Disturbed Area (ha)</w:t>
+              <w:t>Merchantable Timber Volume (m</w:t>
+            </w:r>
+            <w:r>
+              <w:rPr>
+                <w:rFonts w:eastAsia="Times New Roman" w:cs="Times New Roman" w:ascii="Times New Roman" w:hAnsi="Times New Roman"/>
+                <w:b/>
+                <w:vertAlign w:val="superscript"/>
+              </w:rPr>
+              <w:t>3</w:t>
+            </w:r>
+            <w:r>
+              <w:rPr>
+                <w:rFonts w:eastAsia="Times New Roman" w:cs="Times New Roman" w:ascii="Times New Roman" w:hAnsi="Times New Roman"/>
+                <w:b/>
+              </w:rPr>
+              <w:t>)</w:t>
             </w:r>
           </w:p>
         </w:tc>
@@ -8223,60 +8270,13 @@
                 <w:rFonts w:eastAsia="Times New Roman" w:cs="Times New Roman" w:ascii="Times New Roman" w:hAnsi="Times New Roman"/>
                 <w:b/>
               </w:rPr>
-              <w:t>Merchantable Timber Volume (m</w:t>
-            </w:r>
-            <w:r>
-              <w:rPr>
-                <w:rFonts w:eastAsia="Times New Roman" w:cs="Times New Roman" w:ascii="Times New Roman" w:hAnsi="Times New Roman"/>
-                <w:b/>
-                <w:vertAlign w:val="superscript"/>
-              </w:rPr>
-              <w:t>3</w:t>
-            </w:r>
-            <w:r>
-              <w:rPr>
-                <w:rFonts w:eastAsia="Times New Roman" w:cs="Times New Roman" w:ascii="Times New Roman" w:hAnsi="Times New Roman"/>
-                <w:b/>
-              </w:rPr>
-              <w:t>)</w:t>
-            </w:r>
-          </w:p>
-        </w:tc>
-        <w:tc>
-          <w:tcPr>
-            <w:tcW w:w="1350" w:type="dxa"/>
-            <w:tcBorders>
-              <w:top w:val="single" w:sz="8" w:space="0" w:color="000000"/>
-              <w:left w:val="single" w:sz="8" w:space="0" w:color="000000"/>
-              <w:bottom w:val="single" w:sz="8" w:space="0" w:color="000000"/>
-              <w:right w:val="single" w:sz="8" w:space="0" w:color="000000"/>
-            </w:tcBorders>
-            <w:shd w:color="auto" w:fill="auto" w:val="clear"/>
-          </w:tcPr>
-          <w:p>
-            <w:pPr>
-              <w:pStyle w:val="LOnormal1"/>
-              <w:widowControl w:val="false"/>
-              <w:spacing w:lineRule="auto" w:line="240"/>
-              <w:jc w:val="center"/>
-              <w:rPr>
-                <w:rFonts w:ascii="Times New Roman" w:hAnsi="Times New Roman" w:eastAsia="Times New Roman" w:cs="Times New Roman"/>
-                <w:b/>
-                <w:b/>
-              </w:rPr>
-            </w:pPr>
-            <w:r>
-              <w:rPr>
-                <w:rFonts w:eastAsia="Times New Roman" w:cs="Times New Roman" w:ascii="Times New Roman" w:hAnsi="Times New Roman"/>
-                <w:b/>
-              </w:rPr>
               <w:t>Water Source</w:t>
             </w:r>
           </w:p>
         </w:tc>
         <w:tc>
           <w:tcPr>
-            <w:tcW w:w="1342" w:type="dxa"/>
+            <w:tcW w:w="1341" w:type="dxa"/>
             <w:tcBorders>
               <w:top w:val="single" w:sz="8" w:space="0" w:color="000000"/>
               <w:left w:val="single" w:sz="8" w:space="0" w:color="000000"/>
@@ -8419,6 +8419,33 @@
         </w:tc>
         <w:tc>
           <w:tcPr>
+            <w:tcW w:w="1351" w:type="dxa"/>
+            <w:tcBorders>
+              <w:top w:val="single" w:sz="8" w:space="0" w:color="000000"/>
+              <w:left w:val="single" w:sz="8" w:space="0" w:color="000000"/>
+              <w:bottom w:val="single" w:sz="8" w:space="0" w:color="000000"/>
+              <w:right w:val="single" w:sz="8" w:space="0" w:color="000000"/>
+            </w:tcBorders>
+            <w:shd w:color="auto" w:fill="auto" w:val="clear"/>
+          </w:tcPr>
+          <w:p>
+            <w:pPr>
+              <w:pStyle w:val="LOnormal1"/>
+              <w:widowControl w:val="false"/>
+              <w:rPr>
+                <w:rFonts w:ascii="Times New Roman" w:hAnsi="Times New Roman" w:eastAsia="Times New Roman" w:cs="Times New Roman"/>
+              </w:rPr>
+            </w:pPr>
+            <w:r>
+              <w:rPr>
+                <w:rFonts w:eastAsia="Times New Roman" w:cs="Times New Roman" w:ascii="Times New Roman" w:hAnsi="Times New Roman"/>
+              </w:rPr>
+              <w:t>{d.settling_pond.details[i].disturbed_area}</w:t>
+            </w:r>
+          </w:p>
+        </w:tc>
+        <w:tc>
+          <w:tcPr>
             <w:tcW w:w="1350" w:type="dxa"/>
             <w:tcBorders>
               <w:top w:val="single" w:sz="8" w:space="0" w:color="000000"/>
@@ -8440,7 +8467,7 @@
               <w:rPr>
                 <w:rFonts w:eastAsia="Times New Roman" w:cs="Times New Roman" w:ascii="Times New Roman" w:hAnsi="Times New Roman"/>
               </w:rPr>
-              <w:t>{d.settling_pond.details[i].disturbed_area}</w:t>
+              <w:t>{d.settling_pond.details[i].timber_volume}</w:t>
             </w:r>
           </w:p>
         </w:tc>
@@ -8467,40 +8494,13 @@
               <w:rPr>
                 <w:rFonts w:eastAsia="Times New Roman" w:cs="Times New Roman" w:ascii="Times New Roman" w:hAnsi="Times New Roman"/>
               </w:rPr>
-              <w:t>{d.settling_pond.details[i].timber_volume}</w:t>
-            </w:r>
-          </w:p>
-        </w:tc>
-        <w:tc>
-          <w:tcPr>
-            <w:tcW w:w="1350" w:type="dxa"/>
-            <w:tcBorders>
-              <w:top w:val="single" w:sz="8" w:space="0" w:color="000000"/>
-              <w:left w:val="single" w:sz="8" w:space="0" w:color="000000"/>
-              <w:bottom w:val="single" w:sz="8" w:space="0" w:color="000000"/>
-              <w:right w:val="single" w:sz="8" w:space="0" w:color="000000"/>
-            </w:tcBorders>
-            <w:shd w:color="auto" w:fill="auto" w:val="clear"/>
-          </w:tcPr>
-          <w:p>
-            <w:pPr>
-              <w:pStyle w:val="LOnormal1"/>
-              <w:widowControl w:val="false"/>
-              <w:rPr>
-                <w:rFonts w:ascii="Times New Roman" w:hAnsi="Times New Roman" w:eastAsia="Times New Roman" w:cs="Times New Roman"/>
-              </w:rPr>
-            </w:pPr>
-            <w:r>
-              <w:rPr>
-                <w:rFonts w:eastAsia="Times New Roman" w:cs="Times New Roman" w:ascii="Times New Roman" w:hAnsi="Times New Roman"/>
-              </w:rPr>
               <w:t>{d.settling_pond.details[i].water_source_description}</w:t>
             </w:r>
           </w:p>
         </w:tc>
         <w:tc>
           <w:tcPr>
-            <w:tcW w:w="1342" w:type="dxa"/>
+            <w:tcW w:w="1341" w:type="dxa"/>
             <w:tcBorders>
               <w:top w:val="single" w:sz="8" w:space="0" w:color="000000"/>
               <w:left w:val="single" w:sz="8" w:space="0" w:color="000000"/>
@@ -8642,6 +8642,34 @@
         </w:tc>
         <w:tc>
           <w:tcPr>
+            <w:tcW w:w="1351" w:type="dxa"/>
+            <w:tcBorders>
+              <w:top w:val="single" w:sz="8" w:space="0" w:color="000000"/>
+              <w:left w:val="single" w:sz="8" w:space="0" w:color="000000"/>
+              <w:bottom w:val="single" w:sz="8" w:space="0" w:color="000000"/>
+              <w:right w:val="single" w:sz="8" w:space="0" w:color="000000"/>
+            </w:tcBorders>
+            <w:shd w:color="auto" w:fill="auto" w:val="clear"/>
+          </w:tcPr>
+          <w:p>
+            <w:pPr>
+              <w:pStyle w:val="LOnormal1"/>
+              <w:widowControl w:val="false"/>
+              <w:spacing w:lineRule="auto" w:line="240"/>
+              <w:rPr>
+                <w:rFonts w:ascii="Times New Roman" w:hAnsi="Times New Roman" w:eastAsia="Times New Roman" w:cs="Times New Roman"/>
+              </w:rPr>
+            </w:pPr>
+            <w:r>
+              <w:rPr>
+                <w:rFonts w:eastAsia="Times New Roman" w:cs="Times New Roman" w:ascii="Times New Roman" w:hAnsi="Times New Roman"/>
+              </w:rPr>
+              <w:t>{d.settling_pond.details[i+1].disturbed_area}</w:t>
+            </w:r>
+          </w:p>
+        </w:tc>
+        <w:tc>
+          <w:tcPr>
             <w:tcW w:w="1350" w:type="dxa"/>
             <w:tcBorders>
               <w:top w:val="single" w:sz="8" w:space="0" w:color="000000"/>
@@ -8664,7 +8692,7 @@
               <w:rPr>
                 <w:rFonts w:eastAsia="Times New Roman" w:cs="Times New Roman" w:ascii="Times New Roman" w:hAnsi="Times New Roman"/>
               </w:rPr>
-              <w:t>{d.settling_pond.details[i+1].disturbed_area}</w:t>
+              <w:t>{d.settling_pond.details[i+1].timber_volume}</w:t>
             </w:r>
           </w:p>
         </w:tc>
@@ -8692,41 +8720,13 @@
               <w:rPr>
                 <w:rFonts w:eastAsia="Times New Roman" w:cs="Times New Roman" w:ascii="Times New Roman" w:hAnsi="Times New Roman"/>
               </w:rPr>
-              <w:t>{d.settling_pond.details[i+1].timber_volume}</w:t>
-            </w:r>
-          </w:p>
-        </w:tc>
-        <w:tc>
-          <w:tcPr>
-            <w:tcW w:w="1350" w:type="dxa"/>
-            <w:tcBorders>
-              <w:top w:val="single" w:sz="8" w:space="0" w:color="000000"/>
-              <w:left w:val="single" w:sz="8" w:space="0" w:color="000000"/>
-              <w:bottom w:val="single" w:sz="8" w:space="0" w:color="000000"/>
-              <w:right w:val="single" w:sz="8" w:space="0" w:color="000000"/>
-            </w:tcBorders>
-            <w:shd w:color="auto" w:fill="auto" w:val="clear"/>
-          </w:tcPr>
-          <w:p>
-            <w:pPr>
-              <w:pStyle w:val="LOnormal1"/>
-              <w:widowControl w:val="false"/>
-              <w:spacing w:lineRule="auto" w:line="240"/>
-              <w:rPr>
-                <w:rFonts w:ascii="Times New Roman" w:hAnsi="Times New Roman" w:eastAsia="Times New Roman" w:cs="Times New Roman"/>
-              </w:rPr>
-            </w:pPr>
-            <w:r>
-              <w:rPr>
-                <w:rFonts w:eastAsia="Times New Roman" w:cs="Times New Roman" w:ascii="Times New Roman" w:hAnsi="Times New Roman"/>
-              </w:rPr>
               <w:t>{d.settling_pond.details[i+1].water_source_description}</w:t>
             </w:r>
           </w:p>
         </w:tc>
         <w:tc>
           <w:tcPr>
-            <w:tcW w:w="1342" w:type="dxa"/>
+            <w:tcW w:w="1341" w:type="dxa"/>
             <w:tcBorders>
               <w:top w:val="single" w:sz="8" w:space="0" w:color="000000"/>
               <w:left w:val="single" w:sz="8" w:space="0" w:color="000000"/>
@@ -16075,7 +16075,7 @@
     </w:r>
     <w:r>
       <w:rPr/>
-      <w:t>3</w:t>
+      <w:t>21</w:t>
     </w:r>
     <w:r>
       <w:rPr/>

</xml_diff>